<commit_message>
radiologist card stats integrated
</commit_message>
<xml_diff>
--- a/backend/uploads/files/User work flow.docx
+++ b/backend/uploads/files/User work flow.docx
@@ -1,6 +1,6 @@
 
 <file path=word/document.xml><?xml version="1.0" encoding="utf-8"?>
-<w:document xmlns:wpc="http://schemas.microsoft.com/office/word/2010/wordprocessingCanvas" xmlns:cx="http://schemas.microsoft.com/office/drawing/2014/chartex" xmlns:cx1="http://schemas.microsoft.com/office/drawing/2015/9/8/chartex" xmlns:cx2="http://schemas.microsoft.com/office/drawing/2015/10/21/chartex" xmlns:cx3="http://schemas.microsoft.com/office/drawing/2016/5/9/chartex" xmlns:cx4="http://schemas.microsoft.com/office/drawing/2016/5/10/chartex" xmlns:cx5="http://schemas.microsoft.com/office/drawing/2016/5/11/chartex" xmlns:cx6="http://schemas.microsoft.com/office/drawing/2016/5/12/chartex" xmlns:cx7="http://schemas.microsoft.com/office/drawing/2016/5/13/chartex" xmlns:cx8="http://schemas.microsoft.com/office/drawing/2016/5/14/chartex" xmlns:mc="http://schemas.openxmlformats.org/markup-compatibility/2006" xmlns:aink="http://schemas.microsoft.com/office/drawing/2016/ink" xmlns:am3d="http://schemas.microsoft.com/office/drawing/2017/model3d" xmlns:o="urn:schemas-microsoft-com:office:office" xmlns:r="http://schemas.openxmlformats.org/officeDocument/2006/relationships" xmlns:m="http://schemas.openxmlformats.org/officeDocument/2006/math" xmlns:v="urn:schemas-microsoft-com:vml" xmlns:wp14="http://schemas.microsoft.com/office/word/2010/wordprocessingDrawing" xmlns:wp="http://schemas.openxmlformats.org/drawingml/2006/wordprocessingDrawing" xmlns:w10="urn:schemas-microsoft-com:office:word" xmlns:w="http://schemas.openxmlformats.org/wordprocessingml/2006/main" xmlns:w14="http://schemas.microsoft.com/office/word/2010/wordml" xmlns:w15="http://schemas.microsoft.com/office/word/2012/wordml" xmlns:w16cex="http://schemas.microsoft.com/office/word/2018/wordml/cex" xmlns:w16cid="http://schemas.microsoft.com/office/word/2016/wordml/cid" xmlns:w16="http://schemas.microsoft.com/office/word/2018/wordml" xmlns:w16sdtdh="http://schemas.microsoft.com/office/word/2020/wordml/sdtdatahash" xmlns:w16se="http://schemas.microsoft.com/office/word/2015/wordml/symex" xmlns:wpg="http://schemas.microsoft.com/office/word/2010/wordprocessingGroup" xmlns:wpi="http://schemas.microsoft.com/office/word/2010/wordprocessingInk" xmlns:wne="http://schemas.microsoft.com/office/word/2006/wordml" xmlns:wps="http://schemas.microsoft.com/office/word/2010/wordprocessingShape" mc:Ignorable="w14 w15 w16se w16cid w16 w16cex w16sdtdh wp14">
+<w:document xmlns:wpc="http://schemas.microsoft.com/office/word/2010/wordprocessingCanvas" xmlns:cx="http://schemas.microsoft.com/office/drawing/2014/chartex" xmlns:cx1="http://schemas.microsoft.com/office/drawing/2015/9/8/chartex" xmlns:mc="http://schemas.openxmlformats.org/markup-compatibility/2006" xmlns:o="urn:schemas-microsoft-com:office:office" xmlns:r="http://schemas.openxmlformats.org/officeDocument/2006/relationships" xmlns:m="http://schemas.openxmlformats.org/officeDocument/2006/math" xmlns:v="urn:schemas-microsoft-com:vml" xmlns:wp14="http://schemas.microsoft.com/office/word/2010/wordprocessingDrawing" xmlns:wp="http://schemas.openxmlformats.org/drawingml/2006/wordprocessingDrawing" xmlns:w10="urn:schemas-microsoft-com:office:word" xmlns:w="http://schemas.openxmlformats.org/wordprocessingml/2006/main" xmlns:w14="http://schemas.microsoft.com/office/word/2010/wordml" xmlns:w15="http://schemas.microsoft.com/office/word/2012/wordml" xmlns:w16se="http://schemas.microsoft.com/office/word/2015/wordml/symex" xmlns:wpg="http://schemas.microsoft.com/office/word/2010/wordprocessingGroup" xmlns:wpi="http://schemas.microsoft.com/office/word/2010/wordprocessingInk" xmlns:wne="http://schemas.microsoft.com/office/word/2006/wordml" xmlns:wps="http://schemas.microsoft.com/office/word/2010/wordprocessingShape" mc:Ignorable="w14 w15 w16se wp14">
   <w:body>
     <w:p>
       <w:pPr>
@@ -8,7 +8,7 @@
         <w:ind w:left="0" w:right="0" w:firstLine="0"/>
         <w:jc w:val="center"/>
         <w:rPr>
-          <w:rFonts w:ascii="Times New Roman" w:hAnsi="Times New Roman" w:eastAsia="Times New Roman" w:cs="Times New Roman"/>
+          <w:rFonts w:ascii="Times New Roman" w:eastAsia="Times New Roman" w:hAnsi="Times New Roman" w:cs="Times New Roman"/>
           <w:b/>
           <w:bCs/>
           <w:sz w:val="32"/>
@@ -17,7 +17,7 @@
       </w:pPr>
       <w:r>
         <w:rPr>
-          <w:rFonts w:ascii="Times New Roman" w:hAnsi="Times New Roman" w:eastAsia="Times New Roman" w:cs="Times New Roman"/>
+          <w:rFonts w:ascii="Times New Roman" w:eastAsia="Times New Roman" w:hAnsi="Times New Roman" w:cs="Times New Roman"/>
           <w:b/>
           <w:bCs/>
           <w:sz w:val="32"/>
@@ -27,7 +27,7 @@
       </w:r>
       <w:r>
         <w:rPr>
-          <w:rFonts w:ascii="Times New Roman" w:hAnsi="Times New Roman" w:eastAsia="Times New Roman" w:cs="Times New Roman"/>
+          <w:rFonts w:ascii="Times New Roman" w:eastAsia="Times New Roman" w:hAnsi="Times New Roman" w:cs="Times New Roman"/>
           <w:b/>
           <w:bCs/>
           <w:sz w:val="32"/>
@@ -42,14 +42,14 @@
         <w:ind w:left="0" w:right="0" w:firstLine="0"/>
         <w:jc w:val="left"/>
         <w:rPr>
-          <w:rFonts w:ascii="Times New Roman" w:hAnsi="Times New Roman" w:eastAsia="Times New Roman" w:cs="Times New Roman"/>
-          <w:sz w:val="24"/>
-          <w:szCs w:val="24"/>
-        </w:rPr>
-      </w:pPr>
-      <w:r>
-        <w:rPr>
-          <w:rFonts w:ascii="Times New Roman" w:hAnsi="Times New Roman" w:eastAsia="Times New Roman" w:cs="Times New Roman"/>
+          <w:rFonts w:ascii="Times New Roman" w:eastAsia="Times New Roman" w:hAnsi="Times New Roman" w:cs="Times New Roman"/>
+          <w:sz w:val="24"/>
+          <w:szCs w:val="24"/>
+        </w:rPr>
+      </w:pPr>
+      <w:r>
+        <w:rPr>
+          <w:rFonts w:ascii="Times New Roman" w:eastAsia="Times New Roman" w:hAnsi="Times New Roman" w:cs="Times New Roman"/>
           <w:b/>
           <w:bCs/>
           <w:sz w:val="24"/>
@@ -59,363 +59,186 @@
       </w:r>
       <w:r>
         <w:rPr>
-          <w:rFonts w:ascii="Times New Roman" w:hAnsi="Times New Roman" w:eastAsia="Times New Roman" w:cs="Times New Roman"/>
-          <w:sz w:val="24"/>
-          <w:szCs w:val="24"/>
-        </w:rPr>
-        <w:br/>
-      </w:r>
-      <w:r>
-        <w:rPr>
-          <w:rFonts w:ascii="Times New Roman" w:hAnsi="Times New Roman" w:eastAsia="Times New Roman" w:cs="Times New Roman"/>
-          <w:sz w:val="24"/>
-          <w:szCs w:val="24"/>
+          <w:rFonts w:ascii="Times New Roman" w:eastAsia="Times New Roman" w:hAnsi="Times New Roman" w:cs="Times New Roman"/>
+          <w:sz w:val="24"/>
+          <w:szCs w:val="24"/>
+        </w:rPr>
+        <w:br/>
+      </w:r>
+      <w:r>
+        <w:rPr>
+          <w:rFonts w:ascii="Times New Roman" w:eastAsia="Times New Roman" w:hAnsi="Times New Roman" w:cs="Times New Roman"/>
+          <w:sz w:val="24"/>
+          <w:szCs w:val="24"/>
+          <w:highlight w:val="green"/>
         </w:rPr>
         <w:t>1.1 Self-register via the web portal.</w:t>
       </w:r>
       <w:r>
         <w:rPr>
-          <w:rFonts w:ascii="Times New Roman" w:hAnsi="Times New Roman" w:eastAsia="Times New Roman" w:cs="Times New Roman"/>
-          <w:sz w:val="24"/>
-          <w:szCs w:val="24"/>
-        </w:rPr>
-        <w:br/>
-      </w:r>
-      <w:r>
-        <w:rPr>
-          <w:rFonts w:ascii="Times New Roman" w:hAnsi="Times New Roman" w:eastAsia="Times New Roman" w:cs="Times New Roman"/>
-          <w:sz w:val="24"/>
-          <w:szCs w:val="24"/>
+          <w:rFonts w:ascii="Times New Roman" w:eastAsia="Times New Roman" w:hAnsi="Times New Roman" w:cs="Times New Roman"/>
+          <w:sz w:val="24"/>
+          <w:szCs w:val="24"/>
+        </w:rPr>
+        <w:br/>
+      </w:r>
+      <w:r>
+        <w:rPr>
+          <w:rFonts w:ascii="Times New Roman" w:eastAsia="Times New Roman" w:hAnsi="Times New Roman" w:cs="Times New Roman"/>
+          <w:sz w:val="24"/>
+          <w:szCs w:val="24"/>
+          <w:highlight w:val="cyan"/>
         </w:rPr>
         <w:t>1.2 Use a common login portal for future logins.</w:t>
       </w:r>
       <w:r>
         <w:rPr>
-          <w:rFonts w:ascii="Times New Roman" w:hAnsi="Times New Roman" w:eastAsia="Times New Roman" w:cs="Times New Roman"/>
-          <w:sz w:val="24"/>
-          <w:szCs w:val="24"/>
-        </w:rPr>
-        <w:br/>
-      </w:r>
-      <w:r>
-        <w:rPr>
-          <w:rFonts w:ascii="Times New Roman" w:hAnsi="Times New Roman" w:eastAsia="Times New Roman" w:cs="Times New Roman"/>
-          <w:sz w:val="24"/>
-          <w:szCs w:val="24"/>
+          <w:rFonts w:ascii="Times New Roman" w:eastAsia="Times New Roman" w:hAnsi="Times New Roman" w:cs="Times New Roman"/>
+          <w:sz w:val="24"/>
+          <w:szCs w:val="24"/>
+        </w:rPr>
+        <w:br/>
+      </w:r>
+      <w:r>
+        <w:rPr>
+          <w:rFonts w:ascii="Times New Roman" w:eastAsia="Times New Roman" w:hAnsi="Times New Roman" w:cs="Times New Roman"/>
+          <w:sz w:val="24"/>
+          <w:szCs w:val="24"/>
+          <w:highlight w:val="green"/>
         </w:rPr>
         <w:t>1.3 Fill in basic profile details.</w:t>
       </w:r>
       <w:r>
         <w:rPr>
-          <w:rFonts w:ascii="Times New Roman" w:hAnsi="Times New Roman" w:eastAsia="Times New Roman" w:cs="Times New Roman"/>
-          <w:sz w:val="24"/>
-          <w:szCs w:val="24"/>
-        </w:rPr>
-        <w:br/>
-      </w:r>
-      <w:r>
-        <w:rPr>
-          <w:rFonts w:ascii="Times New Roman" w:hAnsi="Times New Roman" w:eastAsia="Times New Roman" w:cs="Times New Roman"/>
-          <w:sz w:val="24"/>
-          <w:szCs w:val="24"/>
+          <w:rFonts w:ascii="Times New Roman" w:eastAsia="Times New Roman" w:hAnsi="Times New Roman" w:cs="Times New Roman"/>
+          <w:sz w:val="24"/>
+          <w:szCs w:val="24"/>
+        </w:rPr>
+        <w:br/>
+      </w:r>
+      <w:r>
+        <w:rPr>
+          <w:rFonts w:ascii="Times New Roman" w:eastAsia="Times New Roman" w:hAnsi="Times New Roman" w:cs="Times New Roman"/>
+          <w:sz w:val="24"/>
+          <w:szCs w:val="24"/>
+          <w:highlight w:val="red"/>
         </w:rPr>
         <w:t>1.4 Upload medical history or documents (PDF).</w:t>
       </w:r>
       <w:r>
         <w:rPr>
-          <w:rFonts w:ascii="Times New Roman" w:hAnsi="Times New Roman" w:eastAsia="Times New Roman" w:cs="Times New Roman"/>
-          <w:sz w:val="24"/>
-          <w:szCs w:val="24"/>
-        </w:rPr>
-        <w:br/>
-      </w:r>
-      <w:r>
-        <w:rPr>
-          <w:rFonts w:ascii="Times New Roman" w:hAnsi="Times New Roman" w:eastAsia="Times New Roman" w:cs="Times New Roman"/>
-          <w:sz w:val="24"/>
-          <w:szCs w:val="24"/>
+          <w:rFonts w:ascii="Times New Roman" w:eastAsia="Times New Roman" w:hAnsi="Times New Roman" w:cs="Times New Roman"/>
+          <w:sz w:val="24"/>
+          <w:szCs w:val="24"/>
+        </w:rPr>
+        <w:br/>
+      </w:r>
+      <w:r>
+        <w:rPr>
+          <w:rFonts w:ascii="Times New Roman" w:eastAsia="Times New Roman" w:hAnsi="Times New Roman" w:cs="Times New Roman"/>
+          <w:sz w:val="24"/>
+          <w:szCs w:val="24"/>
+          <w:highlight w:val="green"/>
         </w:rPr>
         <w:t>1.5 View available dentists and their schedules.</w:t>
       </w:r>
       <w:r>
         <w:rPr>
-          <w:rFonts w:ascii="Times New Roman" w:hAnsi="Times New Roman" w:eastAsia="Times New Roman" w:cs="Times New Roman"/>
-          <w:sz w:val="24"/>
-          <w:szCs w:val="24"/>
-        </w:rPr>
-        <w:br/>
-      </w:r>
-      <w:r>
-        <w:rPr>
-          <w:rFonts w:ascii="Times New Roman" w:hAnsi="Times New Roman" w:eastAsia="Times New Roman" w:cs="Times New Roman"/>
-          <w:sz w:val="24"/>
-          <w:szCs w:val="24"/>
+          <w:rFonts w:ascii="Times New Roman" w:eastAsia="Times New Roman" w:hAnsi="Times New Roman" w:cs="Times New Roman"/>
+          <w:sz w:val="24"/>
+          <w:szCs w:val="24"/>
+        </w:rPr>
+        <w:br/>
+      </w:r>
+      <w:r>
+        <w:rPr>
+          <w:rFonts w:ascii="Times New Roman" w:eastAsia="Times New Roman" w:hAnsi="Times New Roman" w:cs="Times New Roman"/>
+          <w:sz w:val="24"/>
+          <w:szCs w:val="24"/>
+          <w:highlight w:val="green"/>
         </w:rPr>
         <w:t>1.6 Book, cancel, or reschedule appointments as needed.</w:t>
       </w:r>
       <w:r>
         <w:rPr>
-          <w:rFonts w:ascii="Times New Roman" w:hAnsi="Times New Roman" w:eastAsia="Times New Roman" w:cs="Times New Roman"/>
-          <w:sz w:val="24"/>
-          <w:szCs w:val="24"/>
-        </w:rPr>
-        <w:br/>
-      </w:r>
-      <w:r>
-        <w:rPr>
-          <w:rFonts w:ascii="Times New Roman" w:hAnsi="Times New Roman" w:eastAsia="Times New Roman" w:cs="Times New Roman"/>
-          <w:sz w:val="24"/>
-          <w:szCs w:val="24"/>
-        </w:rPr>
+          <w:rFonts w:ascii="Times New Roman" w:eastAsia="Times New Roman" w:hAnsi="Times New Roman" w:cs="Times New Roman"/>
+          <w:sz w:val="24"/>
+          <w:szCs w:val="24"/>
+          <w:highlight w:val="green"/>
+        </w:rPr>
+        <w:br/>
         <w:t>1.7 Receive confirmation/reminders via email (Notification System).</w:t>
       </w:r>
       <w:r>
         <w:rPr>
-          <w:rFonts w:ascii="Times New Roman" w:hAnsi="Times New Roman" w:eastAsia="Times New Roman" w:cs="Times New Roman"/>
-          <w:sz w:val="24"/>
-          <w:szCs w:val="24"/>
-        </w:rPr>
-        <w:br/>
-      </w:r>
-      <w:r>
-        <w:rPr>
-          <w:rFonts w:ascii="Times New Roman" w:hAnsi="Times New Roman" w:eastAsia="Times New Roman" w:cs="Times New Roman"/>
-          <w:sz w:val="24"/>
-          <w:szCs w:val="24"/>
+          <w:rFonts w:ascii="Times New Roman" w:eastAsia="Times New Roman" w:hAnsi="Times New Roman" w:cs="Times New Roman"/>
+          <w:sz w:val="24"/>
+          <w:szCs w:val="24"/>
+        </w:rPr>
+        <w:br/>
+      </w:r>
+      <w:r>
+        <w:rPr>
+          <w:rFonts w:ascii="Times New Roman" w:eastAsia="Times New Roman" w:hAnsi="Times New Roman" w:cs="Times New Roman"/>
+          <w:sz w:val="24"/>
+          <w:szCs w:val="24"/>
+          <w:highlight w:val="cyan"/>
         </w:rPr>
         <w:t>1.8 Make online payments for appointments via a secure payment gateway.</w:t>
       </w:r>
       <w:r>
         <w:rPr>
-          <w:rFonts w:ascii="Times New Roman" w:hAnsi="Times New Roman" w:eastAsia="Times New Roman" w:cs="Times New Roman"/>
-          <w:sz w:val="24"/>
-          <w:szCs w:val="24"/>
-        </w:rPr>
-        <w:br/>
-      </w:r>
-      <w:r>
-        <w:rPr>
-          <w:rFonts w:ascii="Times New Roman" w:hAnsi="Times New Roman" w:eastAsia="Times New Roman" w:cs="Times New Roman"/>
-          <w:sz w:val="24"/>
-          <w:szCs w:val="24"/>
-        </w:rPr>
+          <w:rFonts w:ascii="Times New Roman" w:eastAsia="Times New Roman" w:hAnsi="Times New Roman" w:cs="Times New Roman"/>
+          <w:sz w:val="24"/>
+          <w:szCs w:val="24"/>
+          <w:highlight w:val="cyan"/>
+        </w:rPr>
+        <w:br/>
         <w:t>1.9 View DICOM medical images and radiology reports.</w:t>
       </w:r>
       <w:r>
         <w:rPr>
-          <w:rFonts w:ascii="Times New Roman" w:hAnsi="Times New Roman" w:eastAsia="Times New Roman" w:cs="Times New Roman"/>
-          <w:sz w:val="24"/>
-          <w:szCs w:val="24"/>
-        </w:rPr>
-        <w:br/>
-      </w:r>
-      <w:r>
-        <w:rPr>
-          <w:rFonts w:ascii="Times New Roman" w:hAnsi="Times New Roman" w:eastAsia="Times New Roman" w:cs="Times New Roman"/>
-          <w:sz w:val="24"/>
-          <w:szCs w:val="24"/>
+          <w:rFonts w:ascii="Times New Roman" w:eastAsia="Times New Roman" w:hAnsi="Times New Roman" w:cs="Times New Roman"/>
+          <w:sz w:val="24"/>
+          <w:szCs w:val="24"/>
+        </w:rPr>
+        <w:br/>
+      </w:r>
+      <w:r>
+        <w:rPr>
+          <w:rFonts w:ascii="Times New Roman" w:eastAsia="Times New Roman" w:hAnsi="Times New Roman" w:cs="Times New Roman"/>
+          <w:sz w:val="24"/>
+          <w:szCs w:val="24"/>
+          <w:highlight w:val="magenta"/>
         </w:rPr>
         <w:t>1.10 Receive email notifications every time an image and report are added, with secure viewing links.</w:t>
       </w:r>
       <w:r>
         <w:rPr>
-          <w:rFonts w:ascii="Times New Roman" w:hAnsi="Times New Roman" w:eastAsia="Times New Roman" w:cs="Times New Roman"/>
-          <w:sz w:val="24"/>
-          <w:szCs w:val="24"/>
-        </w:rPr>
-        <w:br/>
-      </w:r>
-      <w:r>
-        <w:rPr>
-          <w:rFonts w:ascii="Times New Roman" w:hAnsi="Times New Roman" w:eastAsia="Times New Roman" w:cs="Times New Roman"/>
-          <w:sz w:val="24"/>
-          <w:szCs w:val="24"/>
+          <w:rFonts w:ascii="Times New Roman" w:eastAsia="Times New Roman" w:hAnsi="Times New Roman" w:cs="Times New Roman"/>
+          <w:sz w:val="24"/>
+          <w:szCs w:val="24"/>
+        </w:rPr>
+        <w:br/>
+      </w:r>
+      <w:r>
+        <w:rPr>
+          <w:rFonts w:ascii="Times New Roman" w:eastAsia="Times New Roman" w:hAnsi="Times New Roman" w:cs="Times New Roman"/>
+          <w:sz w:val="24"/>
+          <w:szCs w:val="24"/>
+          <w:highlight w:val="red"/>
         </w:rPr>
         <w:t>1.11 Click direct image/report link for quick access (login required).</w:t>
       </w:r>
       <w:r>
         <w:rPr>
-          <w:rFonts w:ascii="Times New Roman" w:hAnsi="Times New Roman" w:eastAsia="Times New Roman" w:cs="Times New Roman"/>
-          <w:sz w:val="24"/>
-          <w:szCs w:val="24"/>
-        </w:rPr>
-        <w:br/>
-      </w:r>
-      <w:r>
-        <w:rPr>
-          <w:rFonts w:ascii="Times New Roman" w:hAnsi="Times New Roman" w:eastAsia="Times New Roman" w:cs="Times New Roman"/>
-          <w:sz w:val="24"/>
-          <w:szCs w:val="24"/>
-        </w:rPr>
+          <w:rFonts w:ascii="Times New Roman" w:eastAsia="Times New Roman" w:hAnsi="Times New Roman" w:cs="Times New Roman"/>
+          <w:sz w:val="24"/>
+          <w:szCs w:val="24"/>
+          <w:highlight w:val="red"/>
+        </w:rPr>
+        <w:br/>
         <w:t>1.12 Share image/report via a temporary access link.</w:t>
-      </w:r>
-    </w:p>
-    <w:p>
-      <w:pPr>
-        <w:spacing w:before="100" w:beforeAutospacing="on" w:after="100" w:afterAutospacing="on" w:line="240" w:lineRule="auto"/>
-        <w:ind w:left="0" w:right="0" w:firstLine="0"/>
-        <w:jc w:val="left"/>
-        <w:rPr>
-          <w:rFonts w:ascii="Times New Roman" w:hAnsi="Times New Roman" w:eastAsia="Times New Roman" w:cs="Times New Roman"/>
-          <w:sz w:val="24"/>
-          <w:szCs w:val="24"/>
-        </w:rPr>
-      </w:pPr>
-      <w:r>
-        <w:rPr>
-          <w:rFonts w:ascii="Times New Roman" w:hAnsi="Times New Roman" w:eastAsia="Times New Roman" w:cs="Times New Roman"/>
-          <w:b w:val="1"/>
-          <w:bCs w:val="1"/>
-          <w:sz w:val="24"/>
-          <w:szCs w:val="24"/>
-        </w:rPr>
-        <w:t>2. Receptionist Workflow</w:t>
-      </w:r>
-      <w:r>
-        <w:br/>
-      </w:r>
-      <w:r>
-        <w:rPr>
-          <w:rFonts w:ascii="Times New Roman" w:hAnsi="Times New Roman" w:eastAsia="Times New Roman" w:cs="Times New Roman"/>
-          <w:sz w:val="24"/>
-          <w:szCs w:val="24"/>
-        </w:rPr>
-        <w:t>2.1 Sign up using an invite email/link from Admin.</w:t>
-      </w:r>
-      <w:r>
-        <w:br/>
-      </w:r>
-      <w:r>
-        <w:rPr>
-          <w:rFonts w:ascii="Times New Roman" w:hAnsi="Times New Roman" w:eastAsia="Times New Roman" w:cs="Times New Roman"/>
-          <w:sz w:val="24"/>
-          <w:szCs w:val="24"/>
-        </w:rPr>
-        <w:t>2.2 Use the common login portal.</w:t>
-      </w:r>
-      <w:r>
-        <w:br/>
-      </w:r>
-      <w:r>
-        <w:rPr>
-          <w:rFonts w:ascii="Times New Roman" w:hAnsi="Times New Roman" w:eastAsia="Times New Roman" w:cs="Times New Roman"/>
-          <w:sz w:val="24"/>
-          <w:szCs w:val="24"/>
-        </w:rPr>
-        <w:t>2.3 Register new patients and send them a portal invite.</w:t>
-      </w:r>
-      <w:r>
-        <w:br/>
-      </w:r>
-      <w:r>
-        <w:rPr>
-          <w:rFonts w:ascii="Times New Roman" w:hAnsi="Times New Roman" w:eastAsia="Times New Roman" w:cs="Times New Roman"/>
-          <w:sz w:val="24"/>
-          <w:szCs w:val="24"/>
-        </w:rPr>
-        <w:t>2.4 Update or add details for existing patients.</w:t>
-      </w:r>
-      <w:r>
-        <w:br/>
-      </w:r>
-      <w:r>
-        <w:rPr>
-          <w:rFonts w:ascii="Times New Roman" w:hAnsi="Times New Roman" w:eastAsia="Times New Roman" w:cs="Times New Roman"/>
-          <w:sz w:val="24"/>
-          <w:szCs w:val="24"/>
-        </w:rPr>
-        <w:t>2.5 View dentist availability and schedules.</w:t>
-      </w:r>
-      <w:r>
-        <w:br/>
-      </w:r>
-      <w:r>
-        <w:rPr>
-          <w:rFonts w:ascii="Times New Roman" w:hAnsi="Times New Roman" w:eastAsia="Times New Roman" w:cs="Times New Roman"/>
-          <w:sz w:val="24"/>
-          <w:szCs w:val="24"/>
-        </w:rPr>
-        <w:t>2.6 Book, cancel, or reschedule appointments.</w:t>
-      </w:r>
-    </w:p>
-    <w:p>
-      <w:pPr>
-        <w:spacing w:before="100" w:beforeAutospacing="on" w:after="100" w:afterAutospacing="on" w:line="240" w:lineRule="auto"/>
-        <w:ind w:left="0" w:right="0" w:firstLine="0"/>
-        <w:jc w:val="left"/>
-        <w:rPr>
-          <w:rFonts w:ascii="Times New Roman" w:hAnsi="Times New Roman" w:eastAsia="Times New Roman" w:cs="Times New Roman"/>
-          <w:sz w:val="24"/>
-          <w:szCs w:val="24"/>
-        </w:rPr>
-      </w:pPr>
-      <w:r>
-        <w:rPr>
-          <w:rFonts w:ascii="Times New Roman" w:hAnsi="Times New Roman" w:eastAsia="Times New Roman" w:cs="Times New Roman" w:asciiTheme="minorAscii" w:hAnsiTheme="minorAscii" w:eastAsiaTheme="minorAscii" w:cstheme="minorBidi"/>
-          <w:color w:val="auto"/>
-          <w:sz w:val="24"/>
-          <w:szCs w:val="24"/>
-          <w:lang w:eastAsia="en-US" w:bidi="ar-SA"/>
-        </w:rPr>
-        <w:t>2.7 Add</w:t>
-      </w:r>
-      <w:r>
-        <w:rPr/>
-        <w:t xml:space="preserve"> Dentists to a meeting room</w:t>
-      </w:r>
-      <w:r>
-        <w:br/>
-      </w:r>
-      <w:r>
-        <w:rPr>
-          <w:rFonts w:ascii="Times New Roman" w:hAnsi="Times New Roman" w:eastAsia="Times New Roman" w:cs="Times New Roman"/>
-          <w:sz w:val="24"/>
-          <w:szCs w:val="24"/>
-        </w:rPr>
-        <w:t>2.</w:t>
-      </w:r>
-      <w:r>
-        <w:rPr>
-          <w:rFonts w:ascii="Times New Roman" w:hAnsi="Times New Roman" w:eastAsia="Times New Roman" w:cs="Times New Roman"/>
-          <w:sz w:val="24"/>
-          <w:szCs w:val="24"/>
-        </w:rPr>
-        <w:t>8</w:t>
-      </w:r>
-      <w:r>
-        <w:rPr>
-          <w:rFonts w:ascii="Times New Roman" w:hAnsi="Times New Roman" w:eastAsia="Times New Roman" w:cs="Times New Roman"/>
-          <w:sz w:val="24"/>
-          <w:szCs w:val="24"/>
-        </w:rPr>
-        <w:t xml:space="preserve"> Assist in patient check-ins and log entries.</w:t>
-      </w:r>
-      <w:r>
-        <w:br/>
-      </w:r>
-      <w:r>
-        <w:rPr>
-          <w:rFonts w:ascii="Times New Roman" w:hAnsi="Times New Roman" w:eastAsia="Times New Roman" w:cs="Times New Roman"/>
-          <w:sz w:val="24"/>
-          <w:szCs w:val="24"/>
-        </w:rPr>
-        <w:t>2.</w:t>
-      </w:r>
-      <w:r>
-        <w:rPr>
-          <w:rFonts w:ascii="Times New Roman" w:hAnsi="Times New Roman" w:eastAsia="Times New Roman" w:cs="Times New Roman"/>
-          <w:sz w:val="24"/>
-          <w:szCs w:val="24"/>
-        </w:rPr>
-        <w:t>9</w:t>
-      </w:r>
-      <w:r>
-        <w:rPr>
-          <w:rFonts w:ascii="Times New Roman" w:hAnsi="Times New Roman" w:eastAsia="Times New Roman" w:cs="Times New Roman"/>
-          <w:sz w:val="24"/>
-          <w:szCs w:val="24"/>
-        </w:rPr>
-        <w:t xml:space="preserve"> Collect payments and mark them as paid.</w:t>
       </w:r>
     </w:p>
     <w:p>
@@ -424,180 +247,107 @@
         <w:ind w:left="0" w:right="0" w:firstLine="0"/>
         <w:jc w:val="left"/>
         <w:rPr>
-          <w:rFonts w:ascii="Times New Roman" w:hAnsi="Times New Roman" w:eastAsia="Times New Roman" w:cs="Times New Roman"/>
-          <w:sz w:val="24"/>
-          <w:szCs w:val="24"/>
-        </w:rPr>
-      </w:pPr>
-      <w:r>
-        <w:rPr>
-          <w:rFonts w:ascii="Times New Roman" w:hAnsi="Times New Roman" w:eastAsia="Times New Roman" w:cs="Times New Roman"/>
+          <w:rFonts w:ascii="Times New Roman" w:eastAsia="Times New Roman" w:hAnsi="Times New Roman" w:cs="Times New Roman"/>
+          <w:sz w:val="24"/>
+          <w:szCs w:val="24"/>
+        </w:rPr>
+      </w:pPr>
+      <w:r>
+        <w:rPr>
+          <w:rFonts w:ascii="Times New Roman" w:eastAsia="Times New Roman" w:hAnsi="Times New Roman" w:cs="Times New Roman"/>
           <w:b/>
           <w:bCs/>
           <w:sz w:val="24"/>
           <w:szCs w:val="24"/>
         </w:rPr>
-        <w:t>3. Dentist Workflow</w:t>
-      </w:r>
-      <w:r>
-        <w:rPr>
-          <w:rFonts w:ascii="Times New Roman" w:hAnsi="Times New Roman" w:eastAsia="Times New Roman" w:cs="Times New Roman"/>
-          <w:sz w:val="24"/>
-          <w:szCs w:val="24"/>
-        </w:rPr>
-        <w:br/>
-      </w:r>
-      <w:r>
-        <w:rPr>
-          <w:rFonts w:ascii="Times New Roman" w:hAnsi="Times New Roman" w:eastAsia="Times New Roman" w:cs="Times New Roman"/>
-          <w:sz w:val="24"/>
-          <w:szCs w:val="24"/>
-        </w:rPr>
-        <w:t>3.1 Sign up via an admin-provided invite link.</w:t>
-      </w:r>
-      <w:r>
-        <w:rPr>
-          <w:rFonts w:ascii="Times New Roman" w:hAnsi="Times New Roman" w:eastAsia="Times New Roman" w:cs="Times New Roman"/>
-          <w:sz w:val="24"/>
-          <w:szCs w:val="24"/>
-        </w:rPr>
-        <w:br/>
-      </w:r>
-      <w:r>
-        <w:rPr>
-          <w:rFonts w:ascii="Times New Roman" w:hAnsi="Times New Roman" w:eastAsia="Times New Roman" w:cs="Times New Roman"/>
-          <w:sz w:val="24"/>
-          <w:szCs w:val="24"/>
-        </w:rPr>
-        <w:t>3.2 Use the common login portal.</w:t>
-      </w:r>
-      <w:r>
-        <w:rPr>
-          <w:rFonts w:ascii="Times New Roman" w:hAnsi="Times New Roman" w:eastAsia="Times New Roman" w:cs="Times New Roman"/>
-          <w:sz w:val="24"/>
-          <w:szCs w:val="24"/>
-        </w:rPr>
-        <w:br/>
-      </w:r>
-      <w:r>
-        <w:rPr>
-          <w:rFonts w:ascii="Times New Roman" w:hAnsi="Times New Roman" w:eastAsia="Times New Roman" w:cs="Times New Roman"/>
-          <w:sz w:val="24"/>
-          <w:szCs w:val="24"/>
-        </w:rPr>
-        <w:t>3.3 Define working hours and availability.</w:t>
-      </w:r>
-      <w:r>
-        <w:rPr>
-          <w:rFonts w:ascii="Times New Roman" w:hAnsi="Times New Roman" w:eastAsia="Times New Roman" w:cs="Times New Roman"/>
-          <w:sz w:val="24"/>
-          <w:szCs w:val="24"/>
-        </w:rPr>
-        <w:br/>
-      </w:r>
-      <w:r>
-        <w:rPr>
-          <w:rFonts w:ascii="Times New Roman" w:hAnsi="Times New Roman" w:eastAsia="Times New Roman" w:cs="Times New Roman"/>
-          <w:sz w:val="24"/>
-          <w:szCs w:val="24"/>
-        </w:rPr>
-        <w:t>3.4 Block specific dates for leave or unavailability.</w:t>
-      </w:r>
-      <w:r>
-        <w:rPr>
-          <w:rFonts w:ascii="Times New Roman" w:hAnsi="Times New Roman" w:eastAsia="Times New Roman" w:cs="Times New Roman"/>
-          <w:sz w:val="24"/>
-          <w:szCs w:val="24"/>
-        </w:rPr>
-        <w:br/>
-      </w:r>
-      <w:r>
-        <w:rPr>
-          <w:rFonts w:ascii="Times New Roman" w:hAnsi="Times New Roman" w:eastAsia="Times New Roman" w:cs="Times New Roman"/>
-          <w:sz w:val="24"/>
-          <w:szCs w:val="24"/>
-        </w:rPr>
-        <w:t>3.5 View assigned patients with demographics, reason for visit, and history.</w:t>
-      </w:r>
-      <w:r>
-        <w:rPr>
-          <w:rFonts w:ascii="Times New Roman" w:hAnsi="Times New Roman" w:eastAsia="Times New Roman" w:cs="Times New Roman"/>
-          <w:sz w:val="24"/>
-          <w:szCs w:val="24"/>
-        </w:rPr>
-        <w:br/>
-      </w:r>
-      <w:r>
-        <w:rPr>
-          <w:rFonts w:ascii="Times New Roman" w:hAnsi="Times New Roman" w:eastAsia="Times New Roman" w:cs="Times New Roman"/>
-          <w:sz w:val="24"/>
-          <w:szCs w:val="24"/>
-        </w:rPr>
-        <w:t>3.6 Access and upload patient-related documents or notes (e.g., prescriptions, diagnoses).</w:t>
-      </w:r>
-      <w:r>
-        <w:rPr>
-          <w:rFonts w:ascii="Times New Roman" w:hAnsi="Times New Roman" w:eastAsia="Times New Roman" w:cs="Times New Roman"/>
-          <w:sz w:val="24"/>
-          <w:szCs w:val="24"/>
-        </w:rPr>
-        <w:br/>
-      </w:r>
-      <w:r>
-        <w:rPr>
-          <w:rFonts w:ascii="Times New Roman" w:hAnsi="Times New Roman" w:eastAsia="Times New Roman" w:cs="Times New Roman"/>
-          <w:sz w:val="24"/>
-          <w:szCs w:val="24"/>
-        </w:rPr>
-        <w:t>3.7 Receive email notifications when images and reports are added, with secure viewing links.</w:t>
-      </w:r>
-      <w:r>
-        <w:rPr>
-          <w:rFonts w:ascii="Times New Roman" w:hAnsi="Times New Roman" w:eastAsia="Times New Roman" w:cs="Times New Roman"/>
-          <w:sz w:val="24"/>
-          <w:szCs w:val="24"/>
-        </w:rPr>
-        <w:br/>
-      </w:r>
-      <w:r>
-        <w:rPr>
-          <w:rFonts w:ascii="Times New Roman" w:hAnsi="Times New Roman" w:eastAsia="Times New Roman" w:cs="Times New Roman"/>
-          <w:sz w:val="24"/>
-          <w:szCs w:val="24"/>
-        </w:rPr>
-        <w:t>3.8 View patient DICOM images and radiology reports.</w:t>
-      </w:r>
-      <w:r>
-        <w:rPr>
-          <w:rFonts w:ascii="Times New Roman" w:hAnsi="Times New Roman" w:eastAsia="Times New Roman" w:cs="Times New Roman"/>
-          <w:sz w:val="24"/>
-          <w:szCs w:val="24"/>
-        </w:rPr>
-        <w:br/>
-      </w:r>
-      <w:r>
-        <w:rPr>
-          <w:rFonts w:ascii="Times New Roman" w:hAnsi="Times New Roman" w:eastAsia="Times New Roman" w:cs="Times New Roman"/>
-          <w:sz w:val="24"/>
-          <w:szCs w:val="24"/>
-        </w:rPr>
-        <w:t>3.9 Add comments or clinical observations.</w:t>
-      </w:r>
-      <w:r>
-        <w:rPr>
-          <w:rFonts w:ascii="Times New Roman" w:hAnsi="Times New Roman" w:eastAsia="Times New Roman" w:cs="Times New Roman"/>
-          <w:sz w:val="24"/>
-          <w:szCs w:val="24"/>
-        </w:rPr>
-        <w:t xml:space="preserve"> ( Radiologist)</w:t>
-      </w:r>
-      <w:r>
-        <w:rPr>
-          <w:rFonts w:ascii="Times New Roman" w:hAnsi="Times New Roman" w:eastAsia="Times New Roman" w:cs="Times New Roman"/>
-          <w:sz w:val="24"/>
-          <w:szCs w:val="24"/>
-        </w:rPr>
-        <w:br/>
+        <w:t>2. Receptionist Workflow</w:t>
+      </w:r>
+      <w:r>
+        <w:br/>
+      </w:r>
+      <w:r>
+        <w:rPr>
+          <w:rFonts w:ascii="Times New Roman" w:eastAsia="Times New Roman" w:hAnsi="Times New Roman" w:cs="Times New Roman"/>
+          <w:sz w:val="24"/>
+          <w:szCs w:val="24"/>
+          <w:highlight w:val="green"/>
+        </w:rPr>
+        <w:t>2.1 Sign up using an invite email/link from Admin.</w:t>
+      </w:r>
+      <w:r>
+        <w:rPr>
+          <w:highlight w:val="green"/>
+        </w:rPr>
+        <w:br/>
+      </w:r>
+      <w:r>
+        <w:rPr>
+          <w:rFonts w:ascii="Times New Roman" w:eastAsia="Times New Roman" w:hAnsi="Times New Roman" w:cs="Times New Roman"/>
+          <w:sz w:val="24"/>
+          <w:szCs w:val="24"/>
+          <w:highlight w:val="green"/>
+        </w:rPr>
+        <w:t>2.2 Use the common login portal.</w:t>
+      </w:r>
+      <w:r>
+        <w:rPr>
+          <w:highlight w:val="green"/>
+        </w:rPr>
+        <w:br/>
+      </w:r>
+      <w:r>
+        <w:rPr>
+          <w:rFonts w:ascii="Times New Roman" w:eastAsia="Times New Roman" w:hAnsi="Times New Roman" w:cs="Times New Roman"/>
+          <w:sz w:val="24"/>
+          <w:szCs w:val="24"/>
+          <w:highlight w:val="green"/>
+        </w:rPr>
+        <w:t>2.3 Register new patients and send them a portal invite.</w:t>
+      </w:r>
+      <w:r>
+        <w:rPr>
+          <w:highlight w:val="green"/>
+        </w:rPr>
+        <w:br/>
+      </w:r>
+      <w:r>
+        <w:rPr>
+          <w:rFonts w:ascii="Times New Roman" w:eastAsia="Times New Roman" w:hAnsi="Times New Roman" w:cs="Times New Roman"/>
+          <w:sz w:val="24"/>
+          <w:szCs w:val="24"/>
+          <w:highlight w:val="green"/>
+        </w:rPr>
+        <w:t>2.4 Update or add details for existing patients.</w:t>
+      </w:r>
+      <w:r>
+        <w:rPr>
+          <w:highlight w:val="green"/>
+        </w:rPr>
+        <w:br/>
+      </w:r>
+      <w:r>
+        <w:rPr>
+          <w:rFonts w:ascii="Times New Roman" w:eastAsia="Times New Roman" w:hAnsi="Times New Roman" w:cs="Times New Roman"/>
+          <w:sz w:val="24"/>
+          <w:szCs w:val="24"/>
+          <w:highlight w:val="green"/>
+        </w:rPr>
+        <w:t>2.5 View dentist availability and schedules.</w:t>
+      </w:r>
+      <w:r>
+        <w:rPr>
+          <w:highlight w:val="green"/>
+        </w:rPr>
+        <w:br/>
+      </w:r>
+      <w:r>
+        <w:rPr>
+          <w:rFonts w:ascii="Times New Roman" w:eastAsia="Times New Roman" w:hAnsi="Times New Roman" w:cs="Times New Roman"/>
+          <w:sz w:val="24"/>
+          <w:szCs w:val="24"/>
+          <w:highlight w:val="green"/>
+        </w:rPr>
+        <w:t>2.6 Book, cancel, or reschedule appointments.</w:t>
       </w:r>
     </w:p>
     <w:p>
@@ -606,236 +356,620 @@
         <w:ind w:left="0" w:right="0" w:firstLine="0"/>
         <w:jc w:val="left"/>
         <w:rPr>
-          <w:rFonts w:ascii="Times New Roman" w:hAnsi="Times New Roman" w:eastAsia="Times New Roman" w:cs="Times New Roman"/>
-          <w:sz w:val="24"/>
-          <w:szCs w:val="24"/>
-        </w:rPr>
-      </w:pPr>
-      <w:r>
-        <w:rPr>
-          <w:rFonts w:ascii="Times New Roman" w:hAnsi="Times New Roman" w:eastAsia="Times New Roman" w:cs="Times New Roman"/>
+          <w:rFonts w:ascii="Times New Roman" w:eastAsia="Times New Roman" w:hAnsi="Times New Roman" w:cs="Times New Roman"/>
+          <w:sz w:val="24"/>
+          <w:szCs w:val="24"/>
+        </w:rPr>
+      </w:pPr>
+      <w:r>
+        <w:rPr>
+          <w:rFonts w:eastAsiaTheme="minorEastAsia"/>
+          <w:sz w:val="24"/>
+          <w:szCs w:val="24"/>
+          <w:highlight w:val="red"/>
+        </w:rPr>
+        <w:t>2.7 Add</w:t>
+      </w:r>
+      <w:r>
+        <w:rPr>
+          <w:highlight w:val="red"/>
+        </w:rPr>
+        <w:t xml:space="preserve"> Dentists to a meeting room</w:t>
+      </w:r>
+      <w:r>
+        <w:br/>
+      </w:r>
+      <w:r>
+        <w:rPr>
+          <w:rFonts w:ascii="Times New Roman" w:eastAsia="Times New Roman" w:hAnsi="Times New Roman" w:cs="Times New Roman"/>
+          <w:sz w:val="24"/>
+          <w:szCs w:val="24"/>
+          <w:highlight w:val="green"/>
+        </w:rPr>
+        <w:t>2.</w:t>
+      </w:r>
+      <w:r>
+        <w:rPr>
+          <w:rFonts w:ascii="Times New Roman" w:eastAsia="Times New Roman" w:hAnsi="Times New Roman" w:cs="Times New Roman"/>
+          <w:sz w:val="24"/>
+          <w:szCs w:val="24"/>
+          <w:highlight w:val="green"/>
+        </w:rPr>
+        <w:t>8</w:t>
+      </w:r>
+      <w:r>
+        <w:rPr>
+          <w:rFonts w:ascii="Times New Roman" w:eastAsia="Times New Roman" w:hAnsi="Times New Roman" w:cs="Times New Roman"/>
+          <w:sz w:val="24"/>
+          <w:szCs w:val="24"/>
+          <w:highlight w:val="green"/>
+        </w:rPr>
+        <w:t xml:space="preserve"> Assist in patient check-ins and log entries.</w:t>
+      </w:r>
+      <w:r>
+        <w:rPr>
+          <w:highlight w:val="green"/>
+        </w:rPr>
+        <w:br/>
+      </w:r>
+      <w:r>
+        <w:rPr>
+          <w:rFonts w:ascii="Times New Roman" w:eastAsia="Times New Roman" w:hAnsi="Times New Roman" w:cs="Times New Roman"/>
+          <w:sz w:val="24"/>
+          <w:szCs w:val="24"/>
+          <w:highlight w:val="magenta"/>
+        </w:rPr>
+        <w:t>2.</w:t>
+      </w:r>
+      <w:r>
+        <w:rPr>
+          <w:rFonts w:ascii="Times New Roman" w:eastAsia="Times New Roman" w:hAnsi="Times New Roman" w:cs="Times New Roman"/>
+          <w:sz w:val="24"/>
+          <w:szCs w:val="24"/>
+          <w:highlight w:val="magenta"/>
+        </w:rPr>
+        <w:t>9</w:t>
+      </w:r>
+      <w:r>
+        <w:rPr>
+          <w:rFonts w:ascii="Times New Roman" w:eastAsia="Times New Roman" w:hAnsi="Times New Roman" w:cs="Times New Roman"/>
+          <w:sz w:val="24"/>
+          <w:szCs w:val="24"/>
+          <w:highlight w:val="magenta"/>
+        </w:rPr>
+        <w:t xml:space="preserve"> Collect payments and mark them as paid.</w:t>
+      </w:r>
+    </w:p>
+    <w:p>
+      <w:pPr>
+        <w:spacing w:before="100" w:beforeAutospacing="1" w:after="100" w:afterAutospacing="1" w:line="240" w:lineRule="auto"/>
+        <w:ind w:left="0" w:right="0" w:firstLine="0"/>
+        <w:jc w:val="left"/>
+        <w:rPr>
+          <w:rFonts w:ascii="Times New Roman" w:eastAsia="Times New Roman" w:hAnsi="Times New Roman" w:cs="Times New Roman"/>
+          <w:sz w:val="24"/>
+          <w:szCs w:val="24"/>
+        </w:rPr>
+      </w:pPr>
+      <w:r>
+        <w:rPr>
+          <w:rFonts w:ascii="Times New Roman" w:eastAsia="Times New Roman" w:hAnsi="Times New Roman" w:cs="Times New Roman"/>
           <w:b/>
           <w:bCs/>
           <w:sz w:val="24"/>
           <w:szCs w:val="24"/>
         </w:rPr>
+        <w:t>3. Dentist Workflow</w:t>
+      </w:r>
+      <w:r>
+        <w:rPr>
+          <w:rFonts w:ascii="Times New Roman" w:eastAsia="Times New Roman" w:hAnsi="Times New Roman" w:cs="Times New Roman"/>
+          <w:sz w:val="24"/>
+          <w:szCs w:val="24"/>
+        </w:rPr>
+        <w:br/>
+      </w:r>
+      <w:r>
+        <w:rPr>
+          <w:rFonts w:ascii="Times New Roman" w:eastAsia="Times New Roman" w:hAnsi="Times New Roman" w:cs="Times New Roman"/>
+          <w:sz w:val="24"/>
+          <w:szCs w:val="24"/>
+          <w:highlight w:val="green"/>
+        </w:rPr>
+        <w:t>3.1 Sign up via an admin-provided invite link.</w:t>
+      </w:r>
+      <w:r>
+        <w:rPr>
+          <w:rFonts w:ascii="Times New Roman" w:eastAsia="Times New Roman" w:hAnsi="Times New Roman" w:cs="Times New Roman"/>
+          <w:sz w:val="24"/>
+          <w:szCs w:val="24"/>
+        </w:rPr>
+        <w:br/>
+      </w:r>
+      <w:r>
+        <w:rPr>
+          <w:rFonts w:ascii="Times New Roman" w:eastAsia="Times New Roman" w:hAnsi="Times New Roman" w:cs="Times New Roman"/>
+          <w:sz w:val="24"/>
+          <w:szCs w:val="24"/>
+          <w:highlight w:val="green"/>
+        </w:rPr>
+        <w:t>3.2 Use the common login portal.</w:t>
+      </w:r>
+      <w:r>
+        <w:rPr>
+          <w:rFonts w:ascii="Times New Roman" w:eastAsia="Times New Roman" w:hAnsi="Times New Roman" w:cs="Times New Roman"/>
+          <w:sz w:val="24"/>
+          <w:szCs w:val="24"/>
+        </w:rPr>
+        <w:br/>
+      </w:r>
+      <w:r>
+        <w:rPr>
+          <w:rFonts w:ascii="Times New Roman" w:eastAsia="Times New Roman" w:hAnsi="Times New Roman" w:cs="Times New Roman"/>
+          <w:sz w:val="24"/>
+          <w:szCs w:val="24"/>
+          <w:highlight w:val="green"/>
+        </w:rPr>
+        <w:t>3.3 Define working hours and availability.</w:t>
+      </w:r>
+      <w:r>
+        <w:rPr>
+          <w:rFonts w:ascii="Times New Roman" w:eastAsia="Times New Roman" w:hAnsi="Times New Roman" w:cs="Times New Roman"/>
+          <w:sz w:val="24"/>
+          <w:szCs w:val="24"/>
+        </w:rPr>
+        <w:br/>
+      </w:r>
+      <w:r>
+        <w:rPr>
+          <w:rFonts w:ascii="Times New Roman" w:eastAsia="Times New Roman" w:hAnsi="Times New Roman" w:cs="Times New Roman"/>
+          <w:sz w:val="24"/>
+          <w:szCs w:val="24"/>
+          <w:highlight w:val="green"/>
+        </w:rPr>
+        <w:t>3.4 Block specific dates for leave or unavailability.</w:t>
+      </w:r>
+      <w:r>
+        <w:rPr>
+          <w:rFonts w:ascii="Times New Roman" w:eastAsia="Times New Roman" w:hAnsi="Times New Roman" w:cs="Times New Roman"/>
+          <w:sz w:val="24"/>
+          <w:szCs w:val="24"/>
+        </w:rPr>
+        <w:br/>
+      </w:r>
+      <w:r>
+        <w:rPr>
+          <w:rFonts w:ascii="Times New Roman" w:eastAsia="Times New Roman" w:hAnsi="Times New Roman" w:cs="Times New Roman"/>
+          <w:sz w:val="24"/>
+          <w:szCs w:val="24"/>
+          <w:highlight w:val="magenta"/>
+        </w:rPr>
+        <w:t>3.5 View assigned patients with demographics, reason for visit, and history.</w:t>
+      </w:r>
+      <w:r>
+        <w:rPr>
+          <w:rFonts w:ascii="Times New Roman" w:eastAsia="Times New Roman" w:hAnsi="Times New Roman" w:cs="Times New Roman"/>
+          <w:sz w:val="24"/>
+          <w:szCs w:val="24"/>
+        </w:rPr>
+        <w:br/>
+        <w:t>3.6 Access and upload patient-related documents or notes (e.g., prescriptions, diagnoses).</w:t>
+      </w:r>
+      <w:r>
+        <w:rPr>
+          <w:rFonts w:ascii="Times New Roman" w:eastAsia="Times New Roman" w:hAnsi="Times New Roman" w:cs="Times New Roman"/>
+          <w:sz w:val="24"/>
+          <w:szCs w:val="24"/>
+        </w:rPr>
+        <w:t xml:space="preserve"> – need to check</w:t>
+      </w:r>
+      <w:r>
+        <w:rPr>
+          <w:rFonts w:ascii="Times New Roman" w:eastAsia="Times New Roman" w:hAnsi="Times New Roman" w:cs="Times New Roman"/>
+          <w:sz w:val="24"/>
+          <w:szCs w:val="24"/>
+        </w:rPr>
+        <w:t xml:space="preserve"> for </w:t>
+      </w:r>
+      <w:proofErr w:type="spellStart"/>
+      <w:r>
+        <w:rPr>
+          <w:rFonts w:ascii="Times New Roman" w:eastAsia="Times New Roman" w:hAnsi="Times New Roman" w:cs="Times New Roman"/>
+          <w:sz w:val="24"/>
+          <w:szCs w:val="24"/>
+        </w:rPr>
+        <w:t>feasability</w:t>
+      </w:r>
+      <w:proofErr w:type="spellEnd"/>
+      <w:r>
+        <w:rPr>
+          <w:rFonts w:ascii="Times New Roman" w:eastAsia="Times New Roman" w:hAnsi="Times New Roman" w:cs="Times New Roman"/>
+          <w:sz w:val="24"/>
+          <w:szCs w:val="24"/>
+        </w:rPr>
+        <w:br/>
+        <w:t>3.7 Receive email notifications when images and reports are added, with secure viewing links.</w:t>
+      </w:r>
+      <w:r>
+        <w:rPr>
+          <w:rFonts w:ascii="Times New Roman" w:eastAsia="Times New Roman" w:hAnsi="Times New Roman" w:cs="Times New Roman"/>
+          <w:sz w:val="24"/>
+          <w:szCs w:val="24"/>
+        </w:rPr>
+        <w:t xml:space="preserve"> – “</w:t>
+      </w:r>
+      <w:r>
+        <w:rPr>
+          <w:rFonts w:ascii="Times New Roman" w:eastAsia="Times New Roman" w:hAnsi="Times New Roman" w:cs="Times New Roman"/>
+          <w:sz w:val="24"/>
+          <w:szCs w:val="24"/>
+        </w:rPr>
+        <w:t>Receive email notifications when images and reports are added</w:t>
+      </w:r>
+      <w:r>
+        <w:rPr>
+          <w:rFonts w:ascii="Times New Roman" w:eastAsia="Times New Roman" w:hAnsi="Times New Roman" w:cs="Times New Roman"/>
+          <w:sz w:val="24"/>
+          <w:szCs w:val="24"/>
+        </w:rPr>
+        <w:t xml:space="preserve">” possible </w:t>
+      </w:r>
+      <w:r>
+        <w:rPr>
+          <w:rFonts w:ascii="Times New Roman" w:eastAsia="Times New Roman" w:hAnsi="Times New Roman" w:cs="Times New Roman"/>
+          <w:sz w:val="24"/>
+          <w:szCs w:val="24"/>
+        </w:rPr>
+        <w:t xml:space="preserve">and the related patient all info and reports </w:t>
+      </w:r>
+      <w:proofErr w:type="spellStart"/>
+      <w:r>
+        <w:rPr>
+          <w:rFonts w:ascii="Times New Roman" w:eastAsia="Times New Roman" w:hAnsi="Times New Roman" w:cs="Times New Roman"/>
+          <w:sz w:val="24"/>
+          <w:szCs w:val="24"/>
+        </w:rPr>
+        <w:t>dicom</w:t>
+      </w:r>
+      <w:proofErr w:type="spellEnd"/>
+      <w:r>
+        <w:rPr>
+          <w:rFonts w:ascii="Times New Roman" w:eastAsia="Times New Roman" w:hAnsi="Times New Roman" w:cs="Times New Roman"/>
+          <w:sz w:val="24"/>
+          <w:szCs w:val="24"/>
+        </w:rPr>
+        <w:t xml:space="preserve"> images can be viewed but link sharing function is planned to be skipped in the </w:t>
+      </w:r>
+      <w:proofErr w:type="spellStart"/>
+      <w:r>
+        <w:rPr>
+          <w:rFonts w:ascii="Times New Roman" w:eastAsia="Times New Roman" w:hAnsi="Times New Roman" w:cs="Times New Roman"/>
+          <w:sz w:val="24"/>
+          <w:szCs w:val="24"/>
+        </w:rPr>
+        <w:t>mvp</w:t>
+      </w:r>
+      <w:proofErr w:type="spellEnd"/>
+      <w:r>
+        <w:rPr>
+          <w:rFonts w:ascii="Times New Roman" w:eastAsia="Times New Roman" w:hAnsi="Times New Roman" w:cs="Times New Roman"/>
+          <w:sz w:val="24"/>
+          <w:szCs w:val="24"/>
+        </w:rPr>
+        <w:br/>
+      </w:r>
+      <w:r>
+        <w:rPr>
+          <w:rFonts w:ascii="Times New Roman" w:eastAsia="Times New Roman" w:hAnsi="Times New Roman" w:cs="Times New Roman"/>
+          <w:sz w:val="24"/>
+          <w:szCs w:val="24"/>
+          <w:highlight w:val="cyan"/>
+        </w:rPr>
+        <w:t>3.8 View patient DICOM images and radiology reports.</w:t>
+      </w:r>
+      <w:r>
+        <w:rPr>
+          <w:rFonts w:ascii="Times New Roman" w:eastAsia="Times New Roman" w:hAnsi="Times New Roman" w:cs="Times New Roman"/>
+          <w:sz w:val="24"/>
+          <w:szCs w:val="24"/>
+        </w:rPr>
+        <w:t xml:space="preserve"> </w:t>
+      </w:r>
+      <w:r>
+        <w:rPr>
+          <w:rFonts w:ascii="Times New Roman" w:eastAsia="Times New Roman" w:hAnsi="Times New Roman" w:cs="Times New Roman"/>
+          <w:sz w:val="24"/>
+          <w:szCs w:val="24"/>
+        </w:rPr>
+        <w:br/>
+      </w:r>
+      <w:r>
+        <w:rPr>
+          <w:rFonts w:ascii="Times New Roman" w:eastAsia="Times New Roman" w:hAnsi="Times New Roman" w:cs="Times New Roman"/>
+          <w:sz w:val="24"/>
+          <w:szCs w:val="24"/>
+          <w:highlight w:val="magenta"/>
+        </w:rPr>
+        <w:t>3.9 Add comments or clinical observations.</w:t>
+      </w:r>
+      <w:r>
+        <w:rPr>
+          <w:rFonts w:ascii="Times New Roman" w:eastAsia="Times New Roman" w:hAnsi="Times New Roman" w:cs="Times New Roman"/>
+          <w:sz w:val="24"/>
+          <w:szCs w:val="24"/>
+          <w:highlight w:val="magenta"/>
+        </w:rPr>
+        <w:t xml:space="preserve"> </w:t>
+      </w:r>
+      <w:proofErr w:type="gramStart"/>
+      <w:r>
+        <w:rPr>
+          <w:rFonts w:ascii="Times New Roman" w:eastAsia="Times New Roman" w:hAnsi="Times New Roman" w:cs="Times New Roman"/>
+          <w:sz w:val="24"/>
+          <w:szCs w:val="24"/>
+          <w:highlight w:val="magenta"/>
+        </w:rPr>
+        <w:t>( Radiologist</w:t>
+      </w:r>
+      <w:proofErr w:type="gramEnd"/>
+      <w:r>
+        <w:rPr>
+          <w:rFonts w:ascii="Times New Roman" w:eastAsia="Times New Roman" w:hAnsi="Times New Roman" w:cs="Times New Roman"/>
+          <w:sz w:val="24"/>
+          <w:szCs w:val="24"/>
+          <w:highlight w:val="magenta"/>
+        </w:rPr>
+        <w:t>)</w:t>
+      </w:r>
+      <w:r>
+        <w:rPr>
+          <w:rFonts w:ascii="Times New Roman" w:eastAsia="Times New Roman" w:hAnsi="Times New Roman" w:cs="Times New Roman"/>
+          <w:sz w:val="24"/>
+          <w:szCs w:val="24"/>
+        </w:rPr>
+        <w:br/>
+      </w:r>
+    </w:p>
+    <w:p>
+      <w:pPr>
+        <w:spacing w:before="100" w:beforeAutospacing="1" w:after="100" w:afterAutospacing="1" w:line="240" w:lineRule="auto"/>
+        <w:ind w:left="0" w:right="0" w:firstLine="0"/>
+        <w:jc w:val="left"/>
+        <w:rPr>
+          <w:rFonts w:ascii="Times New Roman" w:eastAsia="Times New Roman" w:hAnsi="Times New Roman" w:cs="Times New Roman"/>
+          <w:sz w:val="24"/>
+          <w:szCs w:val="24"/>
+        </w:rPr>
+      </w:pPr>
+      <w:r>
+        <w:rPr>
+          <w:rFonts w:ascii="Times New Roman" w:eastAsia="Times New Roman" w:hAnsi="Times New Roman" w:cs="Times New Roman"/>
+          <w:b/>
+          <w:bCs/>
+          <w:sz w:val="24"/>
+          <w:szCs w:val="24"/>
+        </w:rPr>
+        <w:lastRenderedPageBreak/>
         <w:t>4. Radiologist Workflow</w:t>
       </w:r>
       <w:r>
         <w:rPr>
-          <w:rFonts w:ascii="Times New Roman" w:hAnsi="Times New Roman" w:eastAsia="Times New Roman" w:cs="Times New Roman"/>
-          <w:sz w:val="24"/>
-          <w:szCs w:val="24"/>
-        </w:rPr>
-        <w:br/>
-      </w:r>
-      <w:r>
-        <w:rPr>
-          <w:rFonts w:ascii="Times New Roman" w:hAnsi="Times New Roman" w:eastAsia="Times New Roman" w:cs="Times New Roman"/>
-          <w:sz w:val="24"/>
-          <w:szCs w:val="24"/>
+          <w:rFonts w:ascii="Times New Roman" w:eastAsia="Times New Roman" w:hAnsi="Times New Roman" w:cs="Times New Roman"/>
+          <w:sz w:val="24"/>
+          <w:szCs w:val="24"/>
+        </w:rPr>
+        <w:br/>
+      </w:r>
+      <w:r>
+        <w:rPr>
+          <w:rFonts w:ascii="Times New Roman" w:eastAsia="Times New Roman" w:hAnsi="Times New Roman" w:cs="Times New Roman"/>
+          <w:sz w:val="24"/>
+          <w:szCs w:val="24"/>
+          <w:highlight w:val="magenta"/>
         </w:rPr>
         <w:t>4.1 Register via an admin invite.</w:t>
       </w:r>
       <w:r>
         <w:rPr>
-          <w:rFonts w:ascii="Times New Roman" w:hAnsi="Times New Roman" w:eastAsia="Times New Roman" w:cs="Times New Roman"/>
-          <w:sz w:val="24"/>
-          <w:szCs w:val="24"/>
-        </w:rPr>
-        <w:br/>
-      </w:r>
-      <w:r>
-        <w:rPr>
-          <w:rFonts w:ascii="Times New Roman" w:hAnsi="Times New Roman" w:eastAsia="Times New Roman" w:cs="Times New Roman"/>
-          <w:sz w:val="24"/>
-          <w:szCs w:val="24"/>
-        </w:rPr>
+          <w:rFonts w:ascii="Times New Roman" w:eastAsia="Times New Roman" w:hAnsi="Times New Roman" w:cs="Times New Roman"/>
+          <w:sz w:val="24"/>
+          <w:szCs w:val="24"/>
+          <w:highlight w:val="magenta"/>
+        </w:rPr>
+        <w:br/>
         <w:t>4.2 Use the common login portal.</w:t>
       </w:r>
       <w:r>
         <w:rPr>
-          <w:rFonts w:ascii="Times New Roman" w:hAnsi="Times New Roman" w:eastAsia="Times New Roman" w:cs="Times New Roman"/>
-          <w:sz w:val="24"/>
-          <w:szCs w:val="24"/>
-        </w:rPr>
-        <w:br/>
-      </w:r>
-      <w:r>
-        <w:rPr>
-          <w:rFonts w:ascii="Times New Roman" w:hAnsi="Times New Roman" w:eastAsia="Times New Roman" w:cs="Times New Roman"/>
-          <w:sz w:val="24"/>
-          <w:szCs w:val="24"/>
+          <w:rFonts w:ascii="Times New Roman" w:eastAsia="Times New Roman" w:hAnsi="Times New Roman" w:cs="Times New Roman"/>
+          <w:sz w:val="24"/>
+          <w:szCs w:val="24"/>
+        </w:rPr>
+        <w:br/>
+      </w:r>
+      <w:r>
+        <w:rPr>
+          <w:rFonts w:ascii="Times New Roman" w:eastAsia="Times New Roman" w:hAnsi="Times New Roman" w:cs="Times New Roman"/>
+          <w:sz w:val="24"/>
+          <w:szCs w:val="24"/>
+          <w:highlight w:val="magenta"/>
         </w:rPr>
         <w:t>4.3 View all pending, urgent, or reviewed imaging cases.</w:t>
       </w:r>
       <w:r>
         <w:rPr>
-          <w:rFonts w:ascii="Times New Roman" w:hAnsi="Times New Roman" w:eastAsia="Times New Roman" w:cs="Times New Roman"/>
-          <w:sz w:val="24"/>
-          <w:szCs w:val="24"/>
-        </w:rPr>
-        <w:br/>
-      </w:r>
-      <w:r>
-        <w:rPr>
-          <w:rFonts w:ascii="Times New Roman" w:hAnsi="Times New Roman" w:eastAsia="Times New Roman" w:cs="Times New Roman"/>
-          <w:sz w:val="24"/>
-          <w:szCs w:val="24"/>
+          <w:rFonts w:ascii="Times New Roman" w:eastAsia="Times New Roman" w:hAnsi="Times New Roman" w:cs="Times New Roman"/>
+          <w:sz w:val="24"/>
+          <w:szCs w:val="24"/>
+        </w:rPr>
+        <w:br/>
+      </w:r>
+      <w:r>
+        <w:rPr>
+          <w:rFonts w:ascii="Times New Roman" w:eastAsia="Times New Roman" w:hAnsi="Times New Roman" w:cs="Times New Roman"/>
+          <w:sz w:val="24"/>
+          <w:szCs w:val="24"/>
+          <w:highlight w:val="magenta"/>
         </w:rPr>
         <w:t>4.4 Access full patient demographics and study details.</w:t>
       </w:r>
       <w:r>
         <w:rPr>
-          <w:rFonts w:ascii="Times New Roman" w:hAnsi="Times New Roman" w:eastAsia="Times New Roman" w:cs="Times New Roman"/>
-          <w:sz w:val="24"/>
-          <w:szCs w:val="24"/>
-        </w:rPr>
-        <w:br/>
-      </w:r>
-      <w:r>
-        <w:rPr>
-          <w:rFonts w:ascii="Times New Roman" w:hAnsi="Times New Roman" w:eastAsia="Times New Roman" w:cs="Times New Roman"/>
-          <w:sz w:val="24"/>
-          <w:szCs w:val="24"/>
-        </w:rPr>
-        <w:t>4.5 Use filters to sort/search by modality, urgency, etc.</w:t>
-      </w:r>
-      <w:r>
-        <w:rPr>
-          <w:rFonts w:ascii="Times New Roman" w:hAnsi="Times New Roman" w:eastAsia="Times New Roman" w:cs="Times New Roman"/>
-          <w:sz w:val="24"/>
-          <w:szCs w:val="24"/>
-        </w:rPr>
-        <w:br/>
-      </w:r>
-      <w:r>
-        <w:rPr>
-          <w:rFonts w:ascii="Times New Roman" w:hAnsi="Times New Roman" w:eastAsia="Times New Roman" w:cs="Times New Roman"/>
-          <w:sz w:val="24"/>
-          <w:szCs w:val="24"/>
+          <w:rFonts w:ascii="Times New Roman" w:eastAsia="Times New Roman" w:hAnsi="Times New Roman" w:cs="Times New Roman"/>
+          <w:sz w:val="24"/>
+          <w:szCs w:val="24"/>
+        </w:rPr>
+        <w:br/>
+      </w:r>
+      <w:r>
+        <w:rPr>
+          <w:rFonts w:ascii="Times New Roman" w:eastAsia="Times New Roman" w:hAnsi="Times New Roman" w:cs="Times New Roman"/>
+          <w:sz w:val="24"/>
+          <w:szCs w:val="24"/>
+          <w:highlight w:val="magenta"/>
+        </w:rPr>
+        <w:t>4.5 Use filters to sort/search by modality, urgency, etc</w:t>
+      </w:r>
+      <w:proofErr w:type="gramStart"/>
+      <w:r>
+        <w:rPr>
+          <w:rFonts w:ascii="Times New Roman" w:eastAsia="Times New Roman" w:hAnsi="Times New Roman" w:cs="Times New Roman"/>
+          <w:sz w:val="24"/>
+          <w:szCs w:val="24"/>
+        </w:rPr>
+        <w:t>.</w:t>
+      </w:r>
+      <w:proofErr w:type="gramEnd"/>
+      <w:r>
+        <w:rPr>
+          <w:rFonts w:ascii="Times New Roman" w:eastAsia="Times New Roman" w:hAnsi="Times New Roman" w:cs="Times New Roman"/>
+          <w:sz w:val="24"/>
+          <w:szCs w:val="24"/>
+        </w:rPr>
+        <w:br/>
+      </w:r>
+      <w:r>
+        <w:rPr>
+          <w:rFonts w:ascii="Times New Roman" w:eastAsia="Times New Roman" w:hAnsi="Times New Roman" w:cs="Times New Roman"/>
+          <w:sz w:val="24"/>
+          <w:szCs w:val="24"/>
+          <w:highlight w:val="magenta"/>
         </w:rPr>
         <w:t>4.6 Open imaging studies with an integrated DICOM viewer.</w:t>
       </w:r>
       <w:r>
         <w:rPr>
-          <w:rFonts w:ascii="Times New Roman" w:hAnsi="Times New Roman" w:eastAsia="Times New Roman" w:cs="Times New Roman"/>
-          <w:sz w:val="24"/>
-          <w:szCs w:val="24"/>
-        </w:rPr>
-        <w:br/>
-      </w:r>
-      <w:r>
-        <w:rPr>
-          <w:rFonts w:ascii="Times New Roman" w:hAnsi="Times New Roman" w:eastAsia="Times New Roman" w:cs="Times New Roman"/>
-          <w:sz w:val="24"/>
-          <w:szCs w:val="24"/>
+          <w:rFonts w:ascii="Times New Roman" w:eastAsia="Times New Roman" w:hAnsi="Times New Roman" w:cs="Times New Roman"/>
+          <w:sz w:val="24"/>
+          <w:szCs w:val="24"/>
+        </w:rPr>
+        <w:br/>
+      </w:r>
+      <w:r>
+        <w:rPr>
+          <w:rFonts w:ascii="Times New Roman" w:eastAsia="Times New Roman" w:hAnsi="Times New Roman" w:cs="Times New Roman"/>
+          <w:sz w:val="24"/>
+          <w:szCs w:val="24"/>
+          <w:highlight w:val="red"/>
         </w:rPr>
         <w:t>4.7 Generate reports using structured templates or free text.</w:t>
       </w:r>
       <w:r>
         <w:rPr>
-          <w:rFonts w:ascii="Times New Roman" w:hAnsi="Times New Roman" w:eastAsia="Times New Roman" w:cs="Times New Roman"/>
-          <w:sz w:val="24"/>
-          <w:szCs w:val="24"/>
-        </w:rPr>
-        <w:br/>
-      </w:r>
-      <w:r>
-        <w:rPr>
-          <w:rFonts w:ascii="Times New Roman" w:hAnsi="Times New Roman" w:eastAsia="Times New Roman" w:cs="Times New Roman"/>
-          <w:sz w:val="24"/>
-          <w:szCs w:val="24"/>
+          <w:rFonts w:ascii="Times New Roman" w:eastAsia="Times New Roman" w:hAnsi="Times New Roman" w:cs="Times New Roman"/>
+          <w:sz w:val="24"/>
+          <w:szCs w:val="24"/>
+          <w:highlight w:val="red"/>
+        </w:rPr>
+        <w:t xml:space="preserve"> – Upload reports?</w:t>
+      </w:r>
+      <w:r>
+        <w:rPr>
+          <w:rFonts w:ascii="Times New Roman" w:eastAsia="Times New Roman" w:hAnsi="Times New Roman" w:cs="Times New Roman"/>
+          <w:sz w:val="24"/>
+          <w:szCs w:val="24"/>
+          <w:highlight w:val="red"/>
+        </w:rPr>
+        <w:br/>
+      </w:r>
+      <w:r>
+        <w:rPr>
+          <w:rFonts w:ascii="Times New Roman" w:eastAsia="Times New Roman" w:hAnsi="Times New Roman" w:cs="Times New Roman"/>
+          <w:sz w:val="24"/>
+          <w:szCs w:val="24"/>
+          <w:highlight w:val="magenta"/>
         </w:rPr>
         <w:t>4.8 Use report statuses: Draft / Final / Request 2nd opinion.</w:t>
       </w:r>
       <w:r>
         <w:rPr>
-          <w:rFonts w:ascii="Times New Roman" w:hAnsi="Times New Roman" w:eastAsia="Times New Roman" w:cs="Times New Roman"/>
-          <w:sz w:val="24"/>
-          <w:szCs w:val="24"/>
-        </w:rPr>
-        <w:br/>
-      </w:r>
-      <w:r>
-        <w:rPr>
-          <w:rFonts w:ascii="Times New Roman" w:hAnsi="Times New Roman" w:eastAsia="Times New Roman" w:cs="Times New Roman"/>
-          <w:sz w:val="24"/>
-          <w:szCs w:val="24"/>
+          <w:rFonts w:ascii="Times New Roman" w:eastAsia="Times New Roman" w:hAnsi="Times New Roman" w:cs="Times New Roman"/>
+          <w:sz w:val="24"/>
+          <w:szCs w:val="24"/>
+        </w:rPr>
+        <w:br/>
+      </w:r>
+      <w:r>
+        <w:rPr>
+          <w:rFonts w:ascii="Times New Roman" w:eastAsia="Times New Roman" w:hAnsi="Times New Roman" w:cs="Times New Roman"/>
+          <w:sz w:val="24"/>
+          <w:szCs w:val="24"/>
+          <w:highlight w:val="magenta"/>
         </w:rPr>
         <w:t>4.9 Add digital signature and internal notes.</w:t>
       </w:r>
       <w:r>
         <w:rPr>
-          <w:rFonts w:ascii="Times New Roman" w:hAnsi="Times New Roman" w:eastAsia="Times New Roman" w:cs="Times New Roman"/>
-          <w:sz w:val="24"/>
-          <w:szCs w:val="24"/>
-        </w:rPr>
-        <w:br/>
-      </w:r>
-      <w:r>
-        <w:rPr>
-          <w:rFonts w:ascii="Times New Roman" w:hAnsi="Times New Roman" w:eastAsia="Times New Roman" w:cs="Times New Roman"/>
-          <w:sz w:val="24"/>
-          <w:szCs w:val="24"/>
+          <w:rFonts w:ascii="Times New Roman" w:eastAsia="Times New Roman" w:hAnsi="Times New Roman" w:cs="Times New Roman"/>
+          <w:sz w:val="24"/>
+          <w:szCs w:val="24"/>
+        </w:rPr>
+        <w:br/>
+      </w:r>
+      <w:r>
+        <w:rPr>
+          <w:rFonts w:ascii="Times New Roman" w:eastAsia="Times New Roman" w:hAnsi="Times New Roman" w:cs="Times New Roman"/>
+          <w:sz w:val="24"/>
+          <w:szCs w:val="24"/>
+          <w:highlight w:val="magenta"/>
         </w:rPr>
         <w:t>4.10 Add dentists from the clinic for collaboration.</w:t>
       </w:r>
       <w:r>
         <w:rPr>
-          <w:rFonts w:ascii="Times New Roman" w:hAnsi="Times New Roman" w:eastAsia="Times New Roman" w:cs="Times New Roman"/>
-          <w:sz w:val="24"/>
-          <w:szCs w:val="24"/>
-        </w:rPr>
-        <w:br/>
-      </w:r>
-      <w:r>
-        <w:rPr>
-          <w:rFonts w:ascii="Times New Roman" w:hAnsi="Times New Roman" w:eastAsia="Times New Roman" w:cs="Times New Roman"/>
-          <w:sz w:val="24"/>
-          <w:szCs w:val="24"/>
+          <w:rFonts w:ascii="Times New Roman" w:eastAsia="Times New Roman" w:hAnsi="Times New Roman" w:cs="Times New Roman"/>
+          <w:sz w:val="24"/>
+          <w:szCs w:val="24"/>
+        </w:rPr>
+        <w:br/>
+      </w:r>
+      <w:r>
+        <w:rPr>
+          <w:rFonts w:ascii="Times New Roman" w:eastAsia="Times New Roman" w:hAnsi="Times New Roman" w:cs="Times New Roman"/>
+          <w:sz w:val="24"/>
+          <w:szCs w:val="24"/>
+          <w:highlight w:val="red"/>
         </w:rPr>
         <w:t>4.11 Temporarily share report/image links securely for 2nd opinions.</w:t>
       </w:r>
       <w:r>
         <w:rPr>
-          <w:rFonts w:ascii="Times New Roman" w:hAnsi="Times New Roman" w:eastAsia="Times New Roman" w:cs="Times New Roman"/>
-          <w:sz w:val="24"/>
-          <w:szCs w:val="24"/>
-        </w:rPr>
-        <w:br/>
-      </w:r>
-      <w:r>
-        <w:rPr>
-          <w:rFonts w:ascii="Times New Roman" w:hAnsi="Times New Roman" w:eastAsia="Times New Roman" w:cs="Times New Roman"/>
-          <w:sz w:val="24"/>
-          <w:szCs w:val="24"/>
-        </w:rPr>
+          <w:rFonts w:ascii="Times New Roman" w:eastAsia="Times New Roman" w:hAnsi="Times New Roman" w:cs="Times New Roman"/>
+          <w:sz w:val="24"/>
+          <w:szCs w:val="24"/>
+          <w:highlight w:val="red"/>
+        </w:rPr>
+        <w:br/>
         <w:t>4.12 Receive feedback or comments from referring dentists</w:t>
       </w:r>
       <w:r>
         <w:rPr>
-          <w:rFonts w:ascii="Times New Roman" w:hAnsi="Times New Roman" w:eastAsia="Times New Roman" w:cs="Times New Roman"/>
-          <w:sz w:val="24"/>
-          <w:szCs w:val="24"/>
-        </w:rPr>
-        <w:t xml:space="preserve"> or from </w:t>
-      </w:r>
-      <w:r>
-        <w:rPr>
-          <w:rFonts w:ascii="Times New Roman" w:hAnsi="Times New Roman" w:eastAsia="Times New Roman" w:cs="Times New Roman"/>
-          <w:sz w:val="24"/>
-          <w:szCs w:val="24"/>
-        </w:rPr>
-        <w:t>2nd opinions</w:t>
-      </w:r>
-      <w:r>
-        <w:rPr>
-          <w:rFonts w:ascii="Times New Roman" w:hAnsi="Times New Roman" w:eastAsia="Times New Roman" w:cs="Times New Roman"/>
-          <w:sz w:val="24"/>
-          <w:szCs w:val="24"/>
-        </w:rPr>
-        <w:t xml:space="preserve"> person</w:t>
+          <w:rFonts w:ascii="Times New Roman" w:eastAsia="Times New Roman" w:hAnsi="Times New Roman" w:cs="Times New Roman"/>
+          <w:sz w:val="24"/>
+          <w:szCs w:val="24"/>
+          <w:highlight w:val="red"/>
+        </w:rPr>
+        <w:t xml:space="preserve"> or from 2nd opinions person</w:t>
       </w:r>
     </w:p>
     <w:p>
@@ -845,7 +979,7 @@
         <w:jc w:val="left"/>
         <w:outlineLvl w:val="2"/>
         <w:rPr>
-          <w:rFonts w:ascii="Times New Roman" w:hAnsi="Times New Roman" w:eastAsia="Times New Roman" w:cs="Times New Roman"/>
+          <w:rFonts w:ascii="Times New Roman" w:eastAsia="Times New Roman" w:hAnsi="Times New Roman" w:cs="Times New Roman"/>
           <w:b/>
           <w:bCs/>
           <w:sz w:val="27"/>
@@ -854,7 +988,7 @@
       </w:pPr>
       <w:r>
         <w:rPr>
-          <w:rFonts w:ascii="Times New Roman" w:hAnsi="Times New Roman" w:eastAsia="Times New Roman" w:cs="Times New Roman"/>
+          <w:rFonts w:ascii="Times New Roman" w:eastAsia="Times New Roman" w:hAnsi="Times New Roman" w:cs="Times New Roman"/>
           <w:b/>
           <w:bCs/>
           <w:sz w:val="27"/>
@@ -870,190 +1004,194 @@
         <w:jc w:val="left"/>
         <w:outlineLvl w:val="2"/>
         <w:rPr>
-          <w:rFonts w:ascii="Times New Roman" w:hAnsi="Times New Roman" w:eastAsia="Times New Roman" w:cs="Times New Roman"/>
-          <w:sz w:val="24"/>
-          <w:szCs w:val="24"/>
-        </w:rPr>
-      </w:pPr>
-      <w:r>
-        <w:rPr>
-          <w:rFonts w:ascii="Times New Roman" w:hAnsi="Times New Roman" w:eastAsia="Times New Roman" w:cs="Times New Roman"/>
-          <w:sz w:val="24"/>
-          <w:szCs w:val="24"/>
+          <w:rFonts w:ascii="Times New Roman" w:eastAsia="Times New Roman" w:hAnsi="Times New Roman" w:cs="Times New Roman"/>
+          <w:sz w:val="24"/>
+          <w:szCs w:val="24"/>
+        </w:rPr>
+      </w:pPr>
+      <w:r>
+        <w:rPr>
+          <w:rFonts w:ascii="Times New Roman" w:eastAsia="Times New Roman" w:hAnsi="Times New Roman" w:cs="Times New Roman"/>
+          <w:sz w:val="24"/>
+          <w:szCs w:val="24"/>
+          <w:highlight w:val="green"/>
         </w:rPr>
         <w:t>5.1 Log in via credentials provided by GPV.</w:t>
       </w:r>
       <w:r>
         <w:rPr>
-          <w:rFonts w:ascii="Times New Roman" w:hAnsi="Times New Roman" w:eastAsia="Times New Roman" w:cs="Times New Roman"/>
-          <w:sz w:val="24"/>
-          <w:szCs w:val="24"/>
-        </w:rPr>
-        <w:br/>
-      </w:r>
-      <w:r>
-        <w:rPr>
-          <w:rFonts w:ascii="Times New Roman" w:hAnsi="Times New Roman" w:eastAsia="Times New Roman" w:cs="Times New Roman"/>
-          <w:sz w:val="24"/>
-          <w:szCs w:val="24"/>
-        </w:rPr>
+          <w:rFonts w:ascii="Times New Roman" w:eastAsia="Times New Roman" w:hAnsi="Times New Roman" w:cs="Times New Roman"/>
+          <w:sz w:val="24"/>
+          <w:szCs w:val="24"/>
+          <w:highlight w:val="green"/>
+        </w:rPr>
+        <w:br/>
         <w:t>5.2 Invite new users: Dentists, Radiologists, Receptionists, HR Staff, Inventory Manager, Accountants.</w:t>
       </w:r>
       <w:r>
         <w:rPr>
-          <w:rFonts w:ascii="Times New Roman" w:hAnsi="Times New Roman" w:eastAsia="Times New Roman" w:cs="Times New Roman"/>
-          <w:sz w:val="24"/>
-          <w:szCs w:val="24"/>
-        </w:rPr>
-        <w:br/>
-      </w:r>
-      <w:r>
-        <w:rPr>
-          <w:rFonts w:ascii="Times New Roman" w:hAnsi="Times New Roman" w:eastAsia="Times New Roman" w:cs="Times New Roman"/>
-          <w:sz w:val="24"/>
-          <w:szCs w:val="24"/>
+          <w:rFonts w:ascii="Times New Roman" w:eastAsia="Times New Roman" w:hAnsi="Times New Roman" w:cs="Times New Roman"/>
+          <w:sz w:val="24"/>
+          <w:szCs w:val="24"/>
+        </w:rPr>
+        <w:br/>
+      </w:r>
+      <w:r>
+        <w:rPr>
+          <w:rFonts w:ascii="Times New Roman" w:eastAsia="Times New Roman" w:hAnsi="Times New Roman" w:cs="Times New Roman"/>
+          <w:sz w:val="24"/>
+          <w:szCs w:val="24"/>
+          <w:highlight w:val="green"/>
         </w:rPr>
         <w:t>5.3 Remove any user from the system.</w:t>
       </w:r>
       <w:r>
         <w:rPr>
-          <w:rFonts w:ascii="Times New Roman" w:hAnsi="Times New Roman" w:eastAsia="Times New Roman" w:cs="Times New Roman"/>
-          <w:sz w:val="24"/>
-          <w:szCs w:val="24"/>
-        </w:rPr>
-        <w:br/>
-      </w:r>
-      <w:r>
-        <w:rPr>
-          <w:rFonts w:ascii="Times New Roman" w:hAnsi="Times New Roman" w:eastAsia="Times New Roman" w:cs="Times New Roman"/>
-          <w:sz w:val="24"/>
-          <w:szCs w:val="24"/>
+          <w:rFonts w:ascii="Times New Roman" w:eastAsia="Times New Roman" w:hAnsi="Times New Roman" w:cs="Times New Roman"/>
+          <w:sz w:val="24"/>
+          <w:szCs w:val="24"/>
+        </w:rPr>
+        <w:br/>
+      </w:r>
+      <w:r>
+        <w:rPr>
+          <w:rFonts w:ascii="Times New Roman" w:eastAsia="Times New Roman" w:hAnsi="Times New Roman" w:cs="Times New Roman"/>
+          <w:sz w:val="24"/>
+          <w:szCs w:val="24"/>
+          <w:highlight w:val="green"/>
         </w:rPr>
         <w:t>5.4 Assign roles and permissions based on user responsibilities.</w:t>
       </w:r>
       <w:r>
         <w:rPr>
-          <w:rFonts w:ascii="Times New Roman" w:hAnsi="Times New Roman" w:eastAsia="Times New Roman" w:cs="Times New Roman"/>
-          <w:sz w:val="24"/>
-          <w:szCs w:val="24"/>
-        </w:rPr>
-        <w:br/>
-      </w:r>
-      <w:r>
-        <w:rPr>
-          <w:rFonts w:ascii="Times New Roman" w:hAnsi="Times New Roman" w:eastAsia="Times New Roman" w:cs="Times New Roman"/>
-          <w:sz w:val="24"/>
-          <w:szCs w:val="24"/>
+          <w:rFonts w:ascii="Times New Roman" w:eastAsia="Times New Roman" w:hAnsi="Times New Roman" w:cs="Times New Roman"/>
+          <w:sz w:val="24"/>
+          <w:szCs w:val="24"/>
+        </w:rPr>
+        <w:br/>
+      </w:r>
+      <w:r>
+        <w:rPr>
+          <w:rFonts w:ascii="Times New Roman" w:eastAsia="Times New Roman" w:hAnsi="Times New Roman" w:cs="Times New Roman"/>
+          <w:sz w:val="24"/>
+          <w:szCs w:val="24"/>
+          <w:highlight w:val="green"/>
         </w:rPr>
         <w:t>5.5 Add or view appointments for any doctor.</w:t>
       </w:r>
       <w:r>
         <w:rPr>
-          <w:rFonts w:ascii="Times New Roman" w:hAnsi="Times New Roman" w:eastAsia="Times New Roman" w:cs="Times New Roman"/>
-          <w:sz w:val="24"/>
-          <w:szCs w:val="24"/>
-        </w:rPr>
-        <w:br/>
-      </w:r>
-      <w:r>
-        <w:rPr>
-          <w:rFonts w:ascii="Times New Roman" w:hAnsi="Times New Roman" w:eastAsia="Times New Roman" w:cs="Times New Roman"/>
-          <w:sz w:val="24"/>
-          <w:szCs w:val="24"/>
+          <w:rFonts w:ascii="Times New Roman" w:eastAsia="Times New Roman" w:hAnsi="Times New Roman" w:cs="Times New Roman"/>
+          <w:sz w:val="24"/>
+          <w:szCs w:val="24"/>
+        </w:rPr>
+        <w:br/>
+      </w:r>
+      <w:r>
+        <w:rPr>
+          <w:rFonts w:ascii="Times New Roman" w:eastAsia="Times New Roman" w:hAnsi="Times New Roman" w:cs="Times New Roman"/>
+          <w:sz w:val="24"/>
+          <w:szCs w:val="24"/>
+          <w:highlight w:val="green"/>
         </w:rPr>
         <w:t>5.6 View full appointment schedules.</w:t>
       </w:r>
       <w:r>
         <w:rPr>
-          <w:rFonts w:ascii="Times New Roman" w:hAnsi="Times New Roman" w:eastAsia="Times New Roman" w:cs="Times New Roman"/>
-          <w:sz w:val="24"/>
-          <w:szCs w:val="24"/>
-        </w:rPr>
-        <w:br/>
-      </w:r>
-      <w:r>
-        <w:rPr>
-          <w:rFonts w:ascii="Times New Roman" w:hAnsi="Times New Roman" w:eastAsia="Times New Roman" w:cs="Times New Roman"/>
-          <w:sz w:val="24"/>
-          <w:szCs w:val="24"/>
+          <w:rFonts w:ascii="Times New Roman" w:eastAsia="Times New Roman" w:hAnsi="Times New Roman" w:cs="Times New Roman"/>
+          <w:sz w:val="24"/>
+          <w:szCs w:val="24"/>
+        </w:rPr>
+        <w:br/>
+      </w:r>
+      <w:r>
+        <w:rPr>
+          <w:rFonts w:ascii="Times New Roman" w:eastAsia="Times New Roman" w:hAnsi="Times New Roman" w:cs="Times New Roman"/>
+          <w:sz w:val="24"/>
+          <w:szCs w:val="24"/>
+          <w:highlight w:val="magenta"/>
         </w:rPr>
         <w:t>5.7 View and manage patient medical image records.</w:t>
       </w:r>
       <w:r>
         <w:rPr>
-          <w:rFonts w:ascii="Times New Roman" w:hAnsi="Times New Roman" w:eastAsia="Times New Roman" w:cs="Times New Roman"/>
-          <w:sz w:val="24"/>
-          <w:szCs w:val="24"/>
-        </w:rPr>
-        <w:br/>
-      </w:r>
-      <w:r>
-        <w:rPr>
-          <w:rFonts w:ascii="Times New Roman" w:hAnsi="Times New Roman" w:eastAsia="Times New Roman" w:cs="Times New Roman"/>
-          <w:sz w:val="24"/>
-          <w:szCs w:val="24"/>
+          <w:rFonts w:ascii="Times New Roman" w:eastAsia="Times New Roman" w:hAnsi="Times New Roman" w:cs="Times New Roman"/>
+          <w:sz w:val="24"/>
+          <w:szCs w:val="24"/>
+        </w:rPr>
+        <w:br/>
+      </w:r>
+      <w:r>
+        <w:rPr>
+          <w:rFonts w:ascii="Times New Roman" w:eastAsia="Times New Roman" w:hAnsi="Times New Roman" w:cs="Times New Roman"/>
+          <w:sz w:val="24"/>
+          <w:szCs w:val="24"/>
+          <w:highlight w:val="magenta"/>
         </w:rPr>
         <w:t>5.8 Create new cases and upload DICOM images or relevant documents.</w:t>
       </w:r>
       <w:r>
         <w:rPr>
-          <w:rFonts w:ascii="Times New Roman" w:hAnsi="Times New Roman" w:eastAsia="Times New Roman" w:cs="Times New Roman"/>
-          <w:sz w:val="24"/>
-          <w:szCs w:val="24"/>
-        </w:rPr>
-        <w:br/>
-      </w:r>
-      <w:r>
-        <w:rPr>
-          <w:rFonts w:ascii="Times New Roman" w:hAnsi="Times New Roman" w:eastAsia="Times New Roman" w:cs="Times New Roman"/>
-          <w:sz w:val="24"/>
-          <w:szCs w:val="24"/>
+          <w:rFonts w:ascii="Times New Roman" w:eastAsia="Times New Roman" w:hAnsi="Times New Roman" w:cs="Times New Roman"/>
+          <w:sz w:val="24"/>
+          <w:szCs w:val="24"/>
+        </w:rPr>
+        <w:br/>
+      </w:r>
+      <w:r>
+        <w:rPr>
+          <w:rFonts w:ascii="Times New Roman" w:eastAsia="Times New Roman" w:hAnsi="Times New Roman" w:cs="Times New Roman"/>
+          <w:sz w:val="24"/>
+          <w:szCs w:val="24"/>
+          <w:highlight w:val="magenta"/>
         </w:rPr>
         <w:t>5.9 Assign radiologists and dentists to each case based on specialty or availability.</w:t>
       </w:r>
       <w:r>
         <w:rPr>
-          <w:rFonts w:ascii="Times New Roman" w:hAnsi="Times New Roman" w:eastAsia="Times New Roman" w:cs="Times New Roman"/>
-          <w:sz w:val="24"/>
-          <w:szCs w:val="24"/>
-        </w:rPr>
-        <w:br/>
-      </w:r>
-      <w:r>
-        <w:rPr>
-          <w:rFonts w:ascii="Times New Roman" w:hAnsi="Times New Roman" w:eastAsia="Times New Roman" w:cs="Times New Roman"/>
-          <w:sz w:val="24"/>
-          <w:szCs w:val="24"/>
+          <w:rFonts w:ascii="Times New Roman" w:eastAsia="Times New Roman" w:hAnsi="Times New Roman" w:cs="Times New Roman"/>
+          <w:sz w:val="24"/>
+          <w:szCs w:val="24"/>
+        </w:rPr>
+        <w:br/>
+      </w:r>
+      <w:r>
+        <w:rPr>
+          <w:rFonts w:ascii="Times New Roman" w:eastAsia="Times New Roman" w:hAnsi="Times New Roman" w:cs="Times New Roman"/>
+          <w:sz w:val="24"/>
+          <w:szCs w:val="24"/>
+          <w:highlight w:val="magenta"/>
         </w:rPr>
         <w:t>5.10 Access and review finalized radiology reports.</w:t>
       </w:r>
       <w:r>
         <w:rPr>
-          <w:rFonts w:ascii="Times New Roman" w:hAnsi="Times New Roman" w:eastAsia="Times New Roman" w:cs="Times New Roman"/>
-          <w:sz w:val="24"/>
-          <w:szCs w:val="24"/>
-        </w:rPr>
-        <w:br/>
-      </w:r>
-      <w:r>
-        <w:rPr>
-          <w:rFonts w:ascii="Times New Roman" w:hAnsi="Times New Roman" w:eastAsia="Times New Roman" w:cs="Times New Roman"/>
-          <w:sz w:val="24"/>
-          <w:szCs w:val="24"/>
+          <w:rFonts w:ascii="Times New Roman" w:eastAsia="Times New Roman" w:hAnsi="Times New Roman" w:cs="Times New Roman"/>
+          <w:sz w:val="24"/>
+          <w:szCs w:val="24"/>
+        </w:rPr>
+        <w:br/>
+      </w:r>
+      <w:r>
+        <w:rPr>
+          <w:rFonts w:ascii="Times New Roman" w:eastAsia="Times New Roman" w:hAnsi="Times New Roman" w:cs="Times New Roman"/>
+          <w:sz w:val="24"/>
+          <w:szCs w:val="24"/>
+          <w:highlight w:val="magenta"/>
         </w:rPr>
         <w:t>5.11 Delete medical images or reports if outdated or incorrect.</w:t>
       </w:r>
       <w:r>
         <w:rPr>
-          <w:rFonts w:ascii="Times New Roman" w:hAnsi="Times New Roman" w:eastAsia="Times New Roman" w:cs="Times New Roman"/>
-          <w:sz w:val="24"/>
-          <w:szCs w:val="24"/>
-        </w:rPr>
-        <w:br/>
-      </w:r>
-      <w:r>
-        <w:rPr>
-          <w:rFonts w:ascii="Times New Roman" w:hAnsi="Times New Roman" w:eastAsia="Times New Roman" w:cs="Times New Roman"/>
+          <w:rFonts w:ascii="Times New Roman" w:eastAsia="Times New Roman" w:hAnsi="Times New Roman" w:cs="Times New Roman"/>
+          <w:sz w:val="24"/>
+          <w:szCs w:val="24"/>
+        </w:rPr>
+        <w:br/>
+      </w:r>
+      <w:r>
+        <w:rPr>
+          <w:rFonts w:ascii="Times New Roman" w:eastAsia="Times New Roman" w:hAnsi="Times New Roman" w:cs="Times New Roman"/>
           <w:sz w:val="24"/>
           <w:szCs w:val="24"/>
           <w:highlight w:val="yellow"/>
@@ -1062,38 +1200,22 @@
       </w:r>
       <w:r>
         <w:rPr>
-          <w:rFonts w:ascii="Times New Roman" w:hAnsi="Times New Roman" w:eastAsia="Times New Roman" w:cs="Times New Roman"/>
+          <w:rFonts w:ascii="Times New Roman" w:eastAsia="Times New Roman" w:hAnsi="Times New Roman" w:cs="Times New Roman"/>
           <w:sz w:val="24"/>
           <w:szCs w:val="24"/>
           <w:highlight w:val="yellow"/>
         </w:rPr>
         <w:br/>
-      </w:r>
-      <w:r>
-        <w:rPr>
-          <w:rFonts w:ascii="Times New Roman" w:hAnsi="Times New Roman" w:eastAsia="Times New Roman" w:cs="Times New Roman"/>
+        <w:t>5.13 Generate reports on clinic operations, staff attendance, stock levels, and financials.</w:t>
+      </w:r>
+      <w:r>
+        <w:rPr>
+          <w:rFonts w:ascii="Times New Roman" w:eastAsia="Times New Roman" w:hAnsi="Times New Roman" w:cs="Times New Roman"/>
           <w:sz w:val="24"/>
           <w:szCs w:val="24"/>
           <w:highlight w:val="yellow"/>
         </w:rPr>
-        <w:t>5.13 Generate reports on clinic operations, staff attendance, stock levels, and financials.</w:t>
-      </w:r>
-      <w:r>
-        <w:rPr>
-          <w:rFonts w:ascii="Times New Roman" w:hAnsi="Times New Roman" w:eastAsia="Times New Roman" w:cs="Times New Roman"/>
-          <w:sz w:val="24"/>
-          <w:szCs w:val="24"/>
-          <w:highlight w:val="yellow"/>
-        </w:rPr>
-        <w:br/>
-      </w:r>
-      <w:r>
-        <w:rPr>
-          <w:rFonts w:ascii="Times New Roman" w:hAnsi="Times New Roman" w:eastAsia="Times New Roman" w:cs="Times New Roman"/>
-          <w:sz w:val="24"/>
-          <w:szCs w:val="24"/>
-          <w:highlight w:val="yellow"/>
-        </w:rPr>
+        <w:br/>
         <w:t>5.14 Configure payment settings, leave policies, and approval workflows.</w:t>
       </w:r>
     </w:p>
@@ -1104,7 +1226,7 @@
         <w:jc w:val="left"/>
         <w:outlineLvl w:val="2"/>
         <w:rPr>
-          <w:rFonts w:ascii="Times New Roman" w:hAnsi="Times New Roman" w:eastAsia="Times New Roman" w:cs="Times New Roman"/>
+          <w:rFonts w:ascii="Times New Roman" w:eastAsia="Times New Roman" w:hAnsi="Times New Roman" w:cs="Times New Roman"/>
           <w:b/>
           <w:bCs/>
           <w:sz w:val="27"/>
@@ -1113,7 +1235,7 @@
       </w:pPr>
       <w:r>
         <w:rPr>
-          <w:rFonts w:ascii="Times New Roman" w:hAnsi="Times New Roman" w:eastAsia="Times New Roman" w:cs="Times New Roman"/>
+          <w:rFonts w:ascii="Times New Roman" w:eastAsia="Times New Roman" w:hAnsi="Times New Roman" w:cs="Times New Roman"/>
           <w:b/>
           <w:bCs/>
           <w:sz w:val="27"/>
@@ -1128,129 +1250,90 @@
         <w:ind w:left="0" w:right="0" w:firstLine="0"/>
         <w:jc w:val="left"/>
         <w:rPr>
-          <w:rFonts w:ascii="Times New Roman" w:hAnsi="Times New Roman" w:eastAsia="Times New Roman" w:cs="Times New Roman"/>
-          <w:sz w:val="24"/>
-          <w:szCs w:val="24"/>
-        </w:rPr>
-      </w:pPr>
-      <w:r>
-        <w:rPr>
-          <w:rFonts w:ascii="Times New Roman" w:hAnsi="Times New Roman" w:eastAsia="Times New Roman" w:cs="Times New Roman"/>
-          <w:sz w:val="24"/>
-          <w:szCs w:val="24"/>
-        </w:rPr>
-        <w:t>6.1 Add/edit staff profiles: dentists, radiologists, assistants, receptionists, etc.</w:t>
-      </w:r>
-      <w:r>
-        <w:rPr>
-          <w:rFonts w:ascii="Times New Roman" w:hAnsi="Times New Roman" w:eastAsia="Times New Roman" w:cs="Times New Roman"/>
-          <w:sz w:val="24"/>
-          <w:szCs w:val="24"/>
-        </w:rPr>
-        <w:br/>
-      </w:r>
-      <w:r>
-        <w:rPr>
-          <w:rFonts w:ascii="Times New Roman" w:hAnsi="Times New Roman" w:eastAsia="Times New Roman" w:cs="Times New Roman"/>
-          <w:sz w:val="24"/>
-          <w:szCs w:val="24"/>
-        </w:rPr>
+          <w:rFonts w:ascii="Times New Roman" w:eastAsia="Times New Roman" w:hAnsi="Times New Roman" w:cs="Times New Roman"/>
+          <w:sz w:val="24"/>
+          <w:szCs w:val="24"/>
+        </w:rPr>
+      </w:pPr>
+      <w:r>
+        <w:rPr>
+          <w:rFonts w:ascii="Times New Roman" w:eastAsia="Times New Roman" w:hAnsi="Times New Roman" w:cs="Times New Roman"/>
+          <w:sz w:val="24"/>
+          <w:szCs w:val="24"/>
+        </w:rPr>
+        <w:t>6.1 Add/edit staff profiles: dentists, radiologists, assistants, receptionists, etc</w:t>
+      </w:r>
+      <w:proofErr w:type="gramStart"/>
+      <w:r>
+        <w:rPr>
+          <w:rFonts w:ascii="Times New Roman" w:eastAsia="Times New Roman" w:hAnsi="Times New Roman" w:cs="Times New Roman"/>
+          <w:sz w:val="24"/>
+          <w:szCs w:val="24"/>
+        </w:rPr>
+        <w:t>.</w:t>
+      </w:r>
+      <w:proofErr w:type="gramEnd"/>
+      <w:r>
+        <w:rPr>
+          <w:rFonts w:ascii="Times New Roman" w:eastAsia="Times New Roman" w:hAnsi="Times New Roman" w:cs="Times New Roman"/>
+          <w:sz w:val="24"/>
+          <w:szCs w:val="24"/>
+        </w:rPr>
+        <w:br/>
         <w:t>6.2 Manage work schedules, shifts (part-time/full-time), and availability.</w:t>
       </w:r>
       <w:r>
         <w:rPr>
-          <w:rFonts w:ascii="Times New Roman" w:hAnsi="Times New Roman" w:eastAsia="Times New Roman" w:cs="Times New Roman"/>
-          <w:sz w:val="24"/>
-          <w:szCs w:val="24"/>
-        </w:rPr>
-        <w:br/>
-      </w:r>
-      <w:r>
-        <w:rPr>
-          <w:rFonts w:ascii="Times New Roman" w:hAnsi="Times New Roman" w:eastAsia="Times New Roman" w:cs="Times New Roman"/>
-          <w:sz w:val="24"/>
-          <w:szCs w:val="24"/>
-        </w:rPr>
+          <w:rFonts w:ascii="Times New Roman" w:eastAsia="Times New Roman" w:hAnsi="Times New Roman" w:cs="Times New Roman"/>
+          <w:sz w:val="24"/>
+          <w:szCs w:val="24"/>
+        </w:rPr>
+        <w:br/>
         <w:t>6.3 Track attendance and leave (sick leave, casual leave, annual leave).</w:t>
       </w:r>
       <w:r>
         <w:rPr>
-          <w:rFonts w:ascii="Times New Roman" w:hAnsi="Times New Roman" w:eastAsia="Times New Roman" w:cs="Times New Roman"/>
-          <w:sz w:val="24"/>
-          <w:szCs w:val="24"/>
-        </w:rPr>
-        <w:br/>
-      </w:r>
-      <w:r>
-        <w:rPr>
-          <w:rFonts w:ascii="Times New Roman" w:hAnsi="Times New Roman" w:eastAsia="Times New Roman" w:cs="Times New Roman"/>
-          <w:sz w:val="24"/>
-          <w:szCs w:val="24"/>
-        </w:rPr>
+          <w:rFonts w:ascii="Times New Roman" w:eastAsia="Times New Roman" w:hAnsi="Times New Roman" w:cs="Times New Roman"/>
+          <w:sz w:val="24"/>
+          <w:szCs w:val="24"/>
+        </w:rPr>
+        <w:br/>
         <w:t>6.4 Handle recruitment workflows (new staff onboarding with document uploads).</w:t>
       </w:r>
       <w:r>
         <w:rPr>
-          <w:rFonts w:ascii="Times New Roman" w:hAnsi="Times New Roman" w:eastAsia="Times New Roman" w:cs="Times New Roman"/>
-          <w:sz w:val="24"/>
-          <w:szCs w:val="24"/>
-        </w:rPr>
-        <w:br/>
-      </w:r>
-      <w:r>
-        <w:rPr>
-          <w:rFonts w:ascii="Times New Roman" w:hAnsi="Times New Roman" w:eastAsia="Times New Roman" w:cs="Times New Roman"/>
-          <w:sz w:val="24"/>
-          <w:szCs w:val="24"/>
-        </w:rPr>
+          <w:rFonts w:ascii="Times New Roman" w:eastAsia="Times New Roman" w:hAnsi="Times New Roman" w:cs="Times New Roman"/>
+          <w:sz w:val="24"/>
+          <w:szCs w:val="24"/>
+        </w:rPr>
+        <w:br/>
         <w:t>6.5 Upload and manage HR documents: contracts, certifications, IDs.</w:t>
       </w:r>
       <w:r>
         <w:rPr>
-          <w:rFonts w:ascii="Times New Roman" w:hAnsi="Times New Roman" w:eastAsia="Times New Roman" w:cs="Times New Roman"/>
-          <w:sz w:val="24"/>
-          <w:szCs w:val="24"/>
-        </w:rPr>
-        <w:br/>
-      </w:r>
-      <w:r>
-        <w:rPr>
-          <w:rFonts w:ascii="Times New Roman" w:hAnsi="Times New Roman" w:eastAsia="Times New Roman" w:cs="Times New Roman"/>
-          <w:sz w:val="24"/>
-          <w:szCs w:val="24"/>
-        </w:rPr>
+          <w:rFonts w:ascii="Times New Roman" w:eastAsia="Times New Roman" w:hAnsi="Times New Roman" w:cs="Times New Roman"/>
+          <w:sz w:val="24"/>
+          <w:szCs w:val="24"/>
+        </w:rPr>
+        <w:br/>
         <w:t>6.6 Record performance evaluations and disciplinary records.</w:t>
       </w:r>
       <w:r>
         <w:rPr>
-          <w:rFonts w:ascii="Times New Roman" w:hAnsi="Times New Roman" w:eastAsia="Times New Roman" w:cs="Times New Roman"/>
-          <w:sz w:val="24"/>
-          <w:szCs w:val="24"/>
-        </w:rPr>
-        <w:br/>
-      </w:r>
-      <w:r>
-        <w:rPr>
-          <w:rFonts w:ascii="Times New Roman" w:hAnsi="Times New Roman" w:eastAsia="Times New Roman" w:cs="Times New Roman"/>
-          <w:sz w:val="24"/>
-          <w:szCs w:val="24"/>
-        </w:rPr>
+          <w:rFonts w:ascii="Times New Roman" w:eastAsia="Times New Roman" w:hAnsi="Times New Roman" w:cs="Times New Roman"/>
+          <w:sz w:val="24"/>
+          <w:szCs w:val="24"/>
+        </w:rPr>
+        <w:br/>
         <w:t>6.7 Generate HR reports (monthly attendance, staff hours, etc.).</w:t>
       </w:r>
       <w:r>
         <w:rPr>
-          <w:rFonts w:ascii="Times New Roman" w:hAnsi="Times New Roman" w:eastAsia="Times New Roman" w:cs="Times New Roman"/>
-          <w:sz w:val="24"/>
-          <w:szCs w:val="24"/>
-        </w:rPr>
-        <w:br/>
-      </w:r>
-      <w:r>
-        <w:rPr>
-          <w:rFonts w:ascii="Times New Roman" w:hAnsi="Times New Roman" w:eastAsia="Times New Roman" w:cs="Times New Roman"/>
-          <w:sz w:val="24"/>
-          <w:szCs w:val="24"/>
-        </w:rPr>
+          <w:rFonts w:ascii="Times New Roman" w:eastAsia="Times New Roman" w:hAnsi="Times New Roman" w:cs="Times New Roman"/>
+          <w:sz w:val="24"/>
+          <w:szCs w:val="24"/>
+        </w:rPr>
+        <w:br/>
         <w:t>6.8 Configure shift rosters and automated reminders.</w:t>
       </w:r>
     </w:p>
@@ -1261,7 +1344,7 @@
         <w:jc w:val="left"/>
         <w:outlineLvl w:val="2"/>
         <w:rPr>
-          <w:rFonts w:ascii="Times New Roman" w:hAnsi="Times New Roman" w:eastAsia="Times New Roman" w:cs="Times New Roman"/>
+          <w:rFonts w:ascii="Times New Roman" w:eastAsia="Times New Roman" w:hAnsi="Times New Roman" w:cs="Times New Roman"/>
           <w:b/>
           <w:bCs/>
           <w:sz w:val="27"/>
@@ -1270,7 +1353,7 @@
       </w:pPr>
       <w:r>
         <w:rPr>
-          <w:rFonts w:ascii="Times New Roman" w:hAnsi="Times New Roman" w:eastAsia="Times New Roman" w:cs="Times New Roman"/>
+          <w:rFonts w:ascii="Times New Roman" w:eastAsia="Times New Roman" w:hAnsi="Times New Roman" w:cs="Times New Roman"/>
           <w:b/>
           <w:bCs/>
           <w:sz w:val="27"/>
@@ -1285,129 +1368,81 @@
         <w:ind w:left="0" w:right="0" w:firstLine="0"/>
         <w:jc w:val="left"/>
         <w:rPr>
-          <w:rFonts w:ascii="Times New Roman" w:hAnsi="Times New Roman" w:eastAsia="Times New Roman" w:cs="Times New Roman"/>
-          <w:sz w:val="24"/>
-          <w:szCs w:val="24"/>
-        </w:rPr>
-      </w:pPr>
-      <w:r>
-        <w:rPr>
-          <w:rFonts w:ascii="Times New Roman" w:hAnsi="Times New Roman" w:eastAsia="Times New Roman" w:cs="Times New Roman"/>
-          <w:sz w:val="24"/>
-          <w:szCs w:val="24"/>
-        </w:rPr>
+          <w:rFonts w:ascii="Times New Roman" w:eastAsia="Times New Roman" w:hAnsi="Times New Roman" w:cs="Times New Roman"/>
+          <w:sz w:val="24"/>
+          <w:szCs w:val="24"/>
+        </w:rPr>
+      </w:pPr>
+      <w:r>
+        <w:rPr>
+          <w:rFonts w:ascii="Times New Roman" w:eastAsia="Times New Roman" w:hAnsi="Times New Roman" w:cs="Times New Roman"/>
+          <w:sz w:val="24"/>
+          <w:szCs w:val="24"/>
+        </w:rPr>
+        <w:lastRenderedPageBreak/>
         <w:t>7.1 Maintain master list of dental inventory items (e.g., gloves, fillings, dental tools).</w:t>
       </w:r>
       <w:r>
         <w:rPr>
-          <w:rFonts w:ascii="Times New Roman" w:hAnsi="Times New Roman" w:eastAsia="Times New Roman" w:cs="Times New Roman"/>
-          <w:sz w:val="24"/>
-          <w:szCs w:val="24"/>
-        </w:rPr>
-        <w:br/>
-      </w:r>
-      <w:r>
-        <w:rPr>
-          <w:rFonts w:ascii="Times New Roman" w:hAnsi="Times New Roman" w:eastAsia="Times New Roman" w:cs="Times New Roman"/>
-          <w:sz w:val="24"/>
-          <w:szCs w:val="24"/>
-        </w:rPr>
+          <w:rFonts w:ascii="Times New Roman" w:eastAsia="Times New Roman" w:hAnsi="Times New Roman" w:cs="Times New Roman"/>
+          <w:sz w:val="24"/>
+          <w:szCs w:val="24"/>
+        </w:rPr>
+        <w:br/>
         <w:t>7.2 Set minimum stock levels, reorder thresholds, and expiration dates.</w:t>
       </w:r>
       <w:r>
         <w:rPr>
-          <w:rFonts w:ascii="Times New Roman" w:hAnsi="Times New Roman" w:eastAsia="Times New Roman" w:cs="Times New Roman"/>
-          <w:sz w:val="24"/>
-          <w:szCs w:val="24"/>
-        </w:rPr>
-        <w:br/>
-      </w:r>
-      <w:r>
-        <w:rPr>
-          <w:rFonts w:ascii="Times New Roman" w:hAnsi="Times New Roman" w:eastAsia="Times New Roman" w:cs="Times New Roman"/>
-          <w:sz w:val="24"/>
-          <w:szCs w:val="24"/>
-        </w:rPr>
+          <w:rFonts w:ascii="Times New Roman" w:eastAsia="Times New Roman" w:hAnsi="Times New Roman" w:cs="Times New Roman"/>
+          <w:sz w:val="24"/>
+          <w:szCs w:val="24"/>
+        </w:rPr>
+        <w:br/>
         <w:t>7.3 Record incoming stock, usage, and damages/losses.</w:t>
       </w:r>
       <w:r>
         <w:rPr>
-          <w:rFonts w:ascii="Times New Roman" w:hAnsi="Times New Roman" w:eastAsia="Times New Roman" w:cs="Times New Roman"/>
-          <w:sz w:val="24"/>
-          <w:szCs w:val="24"/>
-        </w:rPr>
-        <w:br/>
-      </w:r>
-      <w:r>
-        <w:rPr>
-          <w:rFonts w:ascii="Times New Roman" w:hAnsi="Times New Roman" w:eastAsia="Times New Roman" w:cs="Times New Roman"/>
-          <w:sz w:val="24"/>
-          <w:szCs w:val="24"/>
-        </w:rPr>
+          <w:rFonts w:ascii="Times New Roman" w:eastAsia="Times New Roman" w:hAnsi="Times New Roman" w:cs="Times New Roman"/>
+          <w:sz w:val="24"/>
+          <w:szCs w:val="24"/>
+        </w:rPr>
+        <w:br/>
         <w:t>7.4 Track item consumption by procedure or dentist.</w:t>
       </w:r>
       <w:r>
         <w:rPr>
-          <w:rFonts w:ascii="Times New Roman" w:hAnsi="Times New Roman" w:eastAsia="Times New Roman" w:cs="Times New Roman"/>
-          <w:sz w:val="24"/>
-          <w:szCs w:val="24"/>
-        </w:rPr>
-        <w:br/>
-      </w:r>
-      <w:r>
-        <w:rPr>
-          <w:rFonts w:ascii="Times New Roman" w:hAnsi="Times New Roman" w:eastAsia="Times New Roman" w:cs="Times New Roman"/>
-          <w:sz w:val="24"/>
-          <w:szCs w:val="24"/>
-        </w:rPr>
+          <w:rFonts w:ascii="Times New Roman" w:eastAsia="Times New Roman" w:hAnsi="Times New Roman" w:cs="Times New Roman"/>
+          <w:sz w:val="24"/>
+          <w:szCs w:val="24"/>
+        </w:rPr>
+        <w:br/>
         <w:t>7.5 Generate alerts for low stock or expiring materials.</w:t>
       </w:r>
       <w:r>
         <w:rPr>
-          <w:rFonts w:ascii="Times New Roman" w:hAnsi="Times New Roman" w:eastAsia="Times New Roman" w:cs="Times New Roman"/>
-          <w:sz w:val="24"/>
-          <w:szCs w:val="24"/>
-        </w:rPr>
-        <w:br/>
-      </w:r>
-      <w:r>
-        <w:rPr>
-          <w:rFonts w:ascii="Times New Roman" w:hAnsi="Times New Roman" w:eastAsia="Times New Roman" w:cs="Times New Roman"/>
-          <w:sz w:val="24"/>
-          <w:szCs w:val="24"/>
-        </w:rPr>
+          <w:rFonts w:ascii="Times New Roman" w:eastAsia="Times New Roman" w:hAnsi="Times New Roman" w:cs="Times New Roman"/>
+          <w:sz w:val="24"/>
+          <w:szCs w:val="24"/>
+        </w:rPr>
+        <w:br/>
         <w:t>7.6 Allow admins or inventory managers to approve purchase requests.</w:t>
       </w:r>
       <w:r>
         <w:rPr>
-          <w:rFonts w:ascii="Times New Roman" w:hAnsi="Times New Roman" w:eastAsia="Times New Roman" w:cs="Times New Roman"/>
-          <w:sz w:val="24"/>
-          <w:szCs w:val="24"/>
-        </w:rPr>
-        <w:br/>
-      </w:r>
-      <w:r>
-        <w:rPr>
-          <w:rFonts w:ascii="Times New Roman" w:hAnsi="Times New Roman" w:eastAsia="Times New Roman" w:cs="Times New Roman"/>
-          <w:sz w:val="24"/>
-          <w:szCs w:val="24"/>
-        </w:rPr>
+          <w:rFonts w:ascii="Times New Roman" w:eastAsia="Times New Roman" w:hAnsi="Times New Roman" w:cs="Times New Roman"/>
+          <w:sz w:val="24"/>
+          <w:szCs w:val="24"/>
+        </w:rPr>
+        <w:br/>
         <w:t>7.7 Record vendor/supplier details and invoice records.</w:t>
       </w:r>
       <w:r>
         <w:rPr>
-          <w:rFonts w:ascii="Times New Roman" w:hAnsi="Times New Roman" w:eastAsia="Times New Roman" w:cs="Times New Roman"/>
-          <w:sz w:val="24"/>
-          <w:szCs w:val="24"/>
-        </w:rPr>
-        <w:br/>
-      </w:r>
-      <w:r>
-        <w:rPr>
-          <w:rFonts w:ascii="Times New Roman" w:hAnsi="Times New Roman" w:eastAsia="Times New Roman" w:cs="Times New Roman"/>
-          <w:sz w:val="24"/>
-          <w:szCs w:val="24"/>
-        </w:rPr>
+          <w:rFonts w:ascii="Times New Roman" w:eastAsia="Times New Roman" w:hAnsi="Times New Roman" w:cs="Times New Roman"/>
+          <w:sz w:val="24"/>
+          <w:szCs w:val="24"/>
+        </w:rPr>
+        <w:br/>
         <w:t>7.8 Generate stock reports for auditing.</w:t>
       </w:r>
     </w:p>
@@ -1418,7 +1453,7 @@
         <w:jc w:val="left"/>
         <w:outlineLvl w:val="2"/>
         <w:rPr>
-          <w:rFonts w:ascii="Times New Roman" w:hAnsi="Times New Roman" w:eastAsia="Times New Roman" w:cs="Times New Roman"/>
+          <w:rFonts w:ascii="Times New Roman" w:eastAsia="Times New Roman" w:hAnsi="Times New Roman" w:cs="Times New Roman"/>
           <w:b/>
           <w:bCs/>
           <w:sz w:val="27"/>
@@ -1427,7 +1462,7 @@
       </w:pPr>
       <w:r>
         <w:rPr>
-          <w:rFonts w:ascii="Times New Roman" w:hAnsi="Times New Roman" w:eastAsia="Times New Roman" w:cs="Times New Roman"/>
+          <w:rFonts w:ascii="Times New Roman" w:eastAsia="Times New Roman" w:hAnsi="Times New Roman" w:cs="Times New Roman"/>
           <w:b/>
           <w:bCs/>
           <w:sz w:val="27"/>
@@ -1442,14 +1477,14 @@
         <w:ind w:left="0" w:right="0" w:firstLine="0"/>
         <w:jc w:val="left"/>
         <w:rPr>
-          <w:rFonts w:ascii="Times New Roman" w:hAnsi="Times New Roman" w:eastAsia="Times New Roman" w:cs="Times New Roman"/>
-          <w:sz w:val="24"/>
-          <w:szCs w:val="24"/>
-        </w:rPr>
-      </w:pPr>
-      <w:r>
-        <w:rPr>
-          <w:rFonts w:ascii="Times New Roman" w:hAnsi="Times New Roman" w:eastAsia="Times New Roman" w:cs="Times New Roman"/>
+          <w:rFonts w:ascii="Times New Roman" w:eastAsia="Times New Roman" w:hAnsi="Times New Roman" w:cs="Times New Roman"/>
+          <w:sz w:val="24"/>
+          <w:szCs w:val="24"/>
+        </w:rPr>
+      </w:pPr>
+      <w:r>
+        <w:rPr>
+          <w:rFonts w:ascii="Times New Roman" w:eastAsia="Times New Roman" w:hAnsi="Times New Roman" w:cs="Times New Roman"/>
           <w:sz w:val="24"/>
           <w:szCs w:val="24"/>
         </w:rPr>
@@ -1457,103 +1492,63 @@
       </w:r>
       <w:r>
         <w:rPr>
-          <w:rFonts w:ascii="Times New Roman" w:hAnsi="Times New Roman" w:eastAsia="Times New Roman" w:cs="Times New Roman"/>
-          <w:sz w:val="24"/>
-          <w:szCs w:val="24"/>
-        </w:rPr>
-        <w:br/>
-      </w:r>
-      <w:r>
-        <w:rPr>
-          <w:rFonts w:ascii="Times New Roman" w:hAnsi="Times New Roman" w:eastAsia="Times New Roman" w:cs="Times New Roman"/>
-          <w:sz w:val="24"/>
-          <w:szCs w:val="24"/>
-        </w:rPr>
+          <w:rFonts w:ascii="Times New Roman" w:eastAsia="Times New Roman" w:hAnsi="Times New Roman" w:cs="Times New Roman"/>
+          <w:sz w:val="24"/>
+          <w:szCs w:val="24"/>
+        </w:rPr>
+        <w:br/>
         <w:t>8.2 Generate and issue invoices for treatments and services.</w:t>
       </w:r>
       <w:r>
         <w:rPr>
-          <w:rFonts w:ascii="Times New Roman" w:hAnsi="Times New Roman" w:eastAsia="Times New Roman" w:cs="Times New Roman"/>
-          <w:sz w:val="24"/>
-          <w:szCs w:val="24"/>
-        </w:rPr>
-        <w:br/>
-      </w:r>
-      <w:r>
-        <w:rPr>
-          <w:rFonts w:ascii="Times New Roman" w:hAnsi="Times New Roman" w:eastAsia="Times New Roman" w:cs="Times New Roman"/>
-          <w:sz w:val="24"/>
-          <w:szCs w:val="24"/>
-        </w:rPr>
+          <w:rFonts w:ascii="Times New Roman" w:eastAsia="Times New Roman" w:hAnsi="Times New Roman" w:cs="Times New Roman"/>
+          <w:sz w:val="24"/>
+          <w:szCs w:val="24"/>
+        </w:rPr>
+        <w:br/>
         <w:t>8.3 Process online/offline payments and mark invoices as paid.</w:t>
       </w:r>
       <w:r>
         <w:rPr>
-          <w:rFonts w:ascii="Times New Roman" w:hAnsi="Times New Roman" w:eastAsia="Times New Roman" w:cs="Times New Roman"/>
-          <w:sz w:val="24"/>
-          <w:szCs w:val="24"/>
-        </w:rPr>
-        <w:br/>
-      </w:r>
-      <w:r>
-        <w:rPr>
-          <w:rFonts w:ascii="Times New Roman" w:hAnsi="Times New Roman" w:eastAsia="Times New Roman" w:cs="Times New Roman"/>
-          <w:sz w:val="24"/>
-          <w:szCs w:val="24"/>
-        </w:rPr>
+          <w:rFonts w:ascii="Times New Roman" w:eastAsia="Times New Roman" w:hAnsi="Times New Roman" w:cs="Times New Roman"/>
+          <w:sz w:val="24"/>
+          <w:szCs w:val="24"/>
+        </w:rPr>
+        <w:br/>
         <w:t>8.4 Maintain payment history per patient.</w:t>
       </w:r>
       <w:r>
         <w:rPr>
-          <w:rFonts w:ascii="Times New Roman" w:hAnsi="Times New Roman" w:eastAsia="Times New Roman" w:cs="Times New Roman"/>
-          <w:sz w:val="24"/>
-          <w:szCs w:val="24"/>
-        </w:rPr>
-        <w:br/>
-      </w:r>
-      <w:r>
-        <w:rPr>
-          <w:rFonts w:ascii="Times New Roman" w:hAnsi="Times New Roman" w:eastAsia="Times New Roman" w:cs="Times New Roman"/>
-          <w:sz w:val="24"/>
-          <w:szCs w:val="24"/>
-        </w:rPr>
+          <w:rFonts w:ascii="Times New Roman" w:eastAsia="Times New Roman" w:hAnsi="Times New Roman" w:cs="Times New Roman"/>
+          <w:sz w:val="24"/>
+          <w:szCs w:val="24"/>
+        </w:rPr>
+        <w:br/>
         <w:t>8.5 Generate daily/monthly billing reports.</w:t>
       </w:r>
       <w:r>
         <w:rPr>
-          <w:rFonts w:ascii="Times New Roman" w:hAnsi="Times New Roman" w:eastAsia="Times New Roman" w:cs="Times New Roman"/>
-          <w:sz w:val="24"/>
-          <w:szCs w:val="24"/>
-        </w:rPr>
-        <w:br/>
-      </w:r>
-      <w:r>
-        <w:rPr>
-          <w:rFonts w:ascii="Times New Roman" w:hAnsi="Times New Roman" w:eastAsia="Times New Roman" w:cs="Times New Roman"/>
-          <w:sz w:val="24"/>
-          <w:szCs w:val="24"/>
-        </w:rPr>
+          <w:rFonts w:ascii="Times New Roman" w:eastAsia="Times New Roman" w:hAnsi="Times New Roman" w:cs="Times New Roman"/>
+          <w:sz w:val="24"/>
+          <w:szCs w:val="24"/>
+        </w:rPr>
+        <w:br/>
         <w:t>8.6 Handle refunds, discounts, and payment disputes.</w:t>
       </w:r>
       <w:r>
         <w:rPr>
-          <w:rFonts w:ascii="Times New Roman" w:hAnsi="Times New Roman" w:eastAsia="Times New Roman" w:cs="Times New Roman"/>
-          <w:sz w:val="24"/>
-          <w:szCs w:val="24"/>
-        </w:rPr>
-        <w:br/>
-      </w:r>
-      <w:r>
-        <w:rPr>
-          <w:rFonts w:ascii="Times New Roman" w:hAnsi="Times New Roman" w:eastAsia="Times New Roman" w:cs="Times New Roman"/>
-          <w:sz w:val="24"/>
-          <w:szCs w:val="24"/>
-        </w:rPr>
+          <w:rFonts w:ascii="Times New Roman" w:eastAsia="Times New Roman" w:hAnsi="Times New Roman" w:cs="Times New Roman"/>
+          <w:sz w:val="24"/>
+          <w:szCs w:val="24"/>
+        </w:rPr>
+        <w:br/>
         <w:t>8.7 Integrate with payment gateways for real-time processing.</w:t>
       </w:r>
-      <w:r>
-        <w:rPr>
-          <w:rFonts w:ascii="Times New Roman" w:hAnsi="Times New Roman" w:eastAsia="Times New Roman" w:cs="Times New Roman"/>
+      <w:bookmarkStart w:id="0" w:name="_GoBack"/>
+      <w:bookmarkEnd w:id="0"/>
+      <w:r>
+        <w:rPr>
+          <w:rFonts w:ascii="Times New Roman" w:eastAsia="Times New Roman" w:hAnsi="Times New Roman" w:cs="Times New Roman"/>
           <w:sz w:val="24"/>
           <w:szCs w:val="24"/>
         </w:rPr>
@@ -1568,7 +1563,7 @@
       </w:pPr>
     </w:p>
     <w:sectPr>
-      <w:pgSz w:w="12240" w:h="15840" w:orient="portrait"/>
+      <w:pgSz w:w="12240" w:h="15840"/>
       <w:pgMar w:top="1440" w:right="1440" w:bottom="1440" w:left="1440" w:header="720" w:footer="720" w:gutter="0"/>
       <w:cols w:space="720"/>
       <w:docGrid w:linePitch="360"/>
@@ -1578,7 +1573,7 @@
 </file>
 
 <file path=word/numbering.xml><?xml version="1.0" encoding="utf-8"?>
-<w:numbering xmlns:wpc="http://schemas.microsoft.com/office/word/2010/wordprocessingCanvas" xmlns:cx="http://schemas.microsoft.com/office/drawing/2014/chartex" xmlns:cx1="http://schemas.microsoft.com/office/drawing/2015/9/8/chartex" xmlns:cx2="http://schemas.microsoft.com/office/drawing/2015/10/21/chartex" xmlns:cx3="http://schemas.microsoft.com/office/drawing/2016/5/9/chartex" xmlns:cx4="http://schemas.microsoft.com/office/drawing/2016/5/10/chartex" xmlns:cx5="http://schemas.microsoft.com/office/drawing/2016/5/11/chartex" xmlns:cx6="http://schemas.microsoft.com/office/drawing/2016/5/12/chartex" xmlns:cx7="http://schemas.microsoft.com/office/drawing/2016/5/13/chartex" xmlns:cx8="http://schemas.microsoft.com/office/drawing/2016/5/14/chartex" xmlns:mc="http://schemas.openxmlformats.org/markup-compatibility/2006" xmlns:aink="http://schemas.microsoft.com/office/drawing/2016/ink" xmlns:am3d="http://schemas.microsoft.com/office/drawing/2017/model3d" xmlns:o="urn:schemas-microsoft-com:office:office" xmlns:r="http://schemas.openxmlformats.org/officeDocument/2006/relationships" xmlns:m="http://schemas.openxmlformats.org/officeDocument/2006/math" xmlns:v="urn:schemas-microsoft-com:vml" xmlns:wp14="http://schemas.microsoft.com/office/word/2010/wordprocessingDrawing" xmlns:wp="http://schemas.openxmlformats.org/drawingml/2006/wordprocessingDrawing" xmlns:w10="urn:schemas-microsoft-com:office:word" xmlns:w="http://schemas.openxmlformats.org/wordprocessingml/2006/main" xmlns:w14="http://schemas.microsoft.com/office/word/2010/wordml" xmlns:w15="http://schemas.microsoft.com/office/word/2012/wordml" xmlns:w16cex="http://schemas.microsoft.com/office/word/2018/wordml/cex" xmlns:w16cid="http://schemas.microsoft.com/office/word/2016/wordml/cid" xmlns:w16="http://schemas.microsoft.com/office/word/2018/wordml" xmlns:w16sdtdh="http://schemas.microsoft.com/office/word/2020/wordml/sdtdatahash" xmlns:w16se="http://schemas.microsoft.com/office/word/2015/wordml/symex" xmlns:wpg="http://schemas.microsoft.com/office/word/2010/wordprocessingGroup" xmlns:wpi="http://schemas.microsoft.com/office/word/2010/wordprocessingInk" xmlns:wne="http://schemas.microsoft.com/office/word/2006/wordml" xmlns:wps="http://schemas.microsoft.com/office/word/2010/wordprocessingShape" mc:Ignorable="w14 w15 w16se w16cid w16 w16cex w16sdtdh wp14">
+<w:numbering xmlns:wpc="http://schemas.microsoft.com/office/word/2010/wordprocessingCanvas" xmlns:cx="http://schemas.microsoft.com/office/drawing/2014/chartex" xmlns:cx1="http://schemas.microsoft.com/office/drawing/2015/9/8/chartex" xmlns:mc="http://schemas.openxmlformats.org/markup-compatibility/2006" xmlns:o="urn:schemas-microsoft-com:office:office" xmlns:r="http://schemas.openxmlformats.org/officeDocument/2006/relationships" xmlns:m="http://schemas.openxmlformats.org/officeDocument/2006/math" xmlns:v="urn:schemas-microsoft-com:vml" xmlns:wp14="http://schemas.microsoft.com/office/word/2010/wordprocessingDrawing" xmlns:wp="http://schemas.openxmlformats.org/drawingml/2006/wordprocessingDrawing" xmlns:w10="urn:schemas-microsoft-com:office:word" xmlns:w="http://schemas.openxmlformats.org/wordprocessingml/2006/main" xmlns:w14="http://schemas.microsoft.com/office/word/2010/wordml" xmlns:w15="http://schemas.microsoft.com/office/word/2012/wordml" xmlns:w16se="http://schemas.microsoft.com/office/word/2015/wordml/symex" xmlns:wpg="http://schemas.microsoft.com/office/word/2010/wordprocessingGroup" xmlns:wpi="http://schemas.microsoft.com/office/word/2010/wordprocessingInk" xmlns:wne="http://schemas.microsoft.com/office/word/2006/wordml" xmlns:wps="http://schemas.microsoft.com/office/word/2010/wordprocessingShape" mc:Ignorable="w14 w15 w16se wp14">
   <w:abstractNum w:abstractNumId="0" w15:restartNumberingAfterBreak="0">
     <w:nsid w:val="00207645"/>
     <w:multiLevelType w:val="multilevel"/>
@@ -1595,7 +1590,7 @@
         <w:ind w:left="720" w:hanging="360"/>
       </w:pPr>
       <w:rPr>
-        <w:rFonts w:hint="default" w:ascii="Symbol" w:hAnsi="Symbol"/>
+        <w:rFonts w:ascii="Symbol" w:hAnsi="Symbol" w:hint="default"/>
         <w:sz w:val="20"/>
       </w:rPr>
     </w:lvl>
@@ -1611,7 +1606,7 @@
         <w:ind w:left="1440" w:hanging="360"/>
       </w:pPr>
       <w:rPr>
-        <w:rFonts w:hint="default" w:ascii="Courier New" w:hAnsi="Courier New"/>
+        <w:rFonts w:ascii="Courier New" w:hAnsi="Courier New" w:hint="default"/>
         <w:sz w:val="20"/>
       </w:rPr>
     </w:lvl>
@@ -1627,7 +1622,7 @@
         <w:ind w:left="2160" w:hanging="360"/>
       </w:pPr>
       <w:rPr>
-        <w:rFonts w:hint="default" w:ascii="Wingdings" w:hAnsi="Wingdings"/>
+        <w:rFonts w:ascii="Wingdings" w:hAnsi="Wingdings" w:hint="default"/>
         <w:sz w:val="20"/>
       </w:rPr>
     </w:lvl>
@@ -1643,7 +1638,7 @@
         <w:ind w:left="2880" w:hanging="360"/>
       </w:pPr>
       <w:rPr>
-        <w:rFonts w:hint="default" w:ascii="Wingdings" w:hAnsi="Wingdings"/>
+        <w:rFonts w:ascii="Wingdings" w:hAnsi="Wingdings" w:hint="default"/>
         <w:sz w:val="20"/>
       </w:rPr>
     </w:lvl>
@@ -1659,7 +1654,7 @@
         <w:ind w:left="3600" w:hanging="360"/>
       </w:pPr>
       <w:rPr>
-        <w:rFonts w:hint="default" w:ascii="Wingdings" w:hAnsi="Wingdings"/>
+        <w:rFonts w:ascii="Wingdings" w:hAnsi="Wingdings" w:hint="default"/>
         <w:sz w:val="20"/>
       </w:rPr>
     </w:lvl>
@@ -1675,7 +1670,7 @@
         <w:ind w:left="4320" w:hanging="360"/>
       </w:pPr>
       <w:rPr>
-        <w:rFonts w:hint="default" w:ascii="Wingdings" w:hAnsi="Wingdings"/>
+        <w:rFonts w:ascii="Wingdings" w:hAnsi="Wingdings" w:hint="default"/>
         <w:sz w:val="20"/>
       </w:rPr>
     </w:lvl>
@@ -1691,7 +1686,7 @@
         <w:ind w:left="5040" w:hanging="360"/>
       </w:pPr>
       <w:rPr>
-        <w:rFonts w:hint="default" w:ascii="Wingdings" w:hAnsi="Wingdings"/>
+        <w:rFonts w:ascii="Wingdings" w:hAnsi="Wingdings" w:hint="default"/>
         <w:sz w:val="20"/>
       </w:rPr>
     </w:lvl>
@@ -1707,7 +1702,7 @@
         <w:ind w:left="5760" w:hanging="360"/>
       </w:pPr>
       <w:rPr>
-        <w:rFonts w:hint="default" w:ascii="Wingdings" w:hAnsi="Wingdings"/>
+        <w:rFonts w:ascii="Wingdings" w:hAnsi="Wingdings" w:hint="default"/>
         <w:sz w:val="20"/>
       </w:rPr>
     </w:lvl>
@@ -1723,7 +1718,7 @@
         <w:ind w:left="6480" w:hanging="360"/>
       </w:pPr>
       <w:rPr>
-        <w:rFonts w:hint="default" w:ascii="Wingdings" w:hAnsi="Wingdings"/>
+        <w:rFonts w:ascii="Wingdings" w:hAnsi="Wingdings" w:hint="default"/>
         <w:sz w:val="20"/>
       </w:rPr>
     </w:lvl>
@@ -1744,7 +1739,7 @@
         <w:ind w:left="720" w:hanging="360"/>
       </w:pPr>
       <w:rPr>
-        <w:rFonts w:hint="default" w:ascii="Symbol" w:hAnsi="Symbol"/>
+        <w:rFonts w:ascii="Symbol" w:hAnsi="Symbol" w:hint="default"/>
         <w:sz w:val="20"/>
       </w:rPr>
     </w:lvl>
@@ -1760,7 +1755,7 @@
         <w:ind w:left="1440" w:hanging="360"/>
       </w:pPr>
       <w:rPr>
-        <w:rFonts w:hint="default" w:ascii="Courier New" w:hAnsi="Courier New"/>
+        <w:rFonts w:ascii="Courier New" w:hAnsi="Courier New" w:hint="default"/>
         <w:sz w:val="20"/>
       </w:rPr>
     </w:lvl>
@@ -1776,7 +1771,7 @@
         <w:ind w:left="2160" w:hanging="360"/>
       </w:pPr>
       <w:rPr>
-        <w:rFonts w:hint="default" w:ascii="Wingdings" w:hAnsi="Wingdings"/>
+        <w:rFonts w:ascii="Wingdings" w:hAnsi="Wingdings" w:hint="default"/>
         <w:sz w:val="20"/>
       </w:rPr>
     </w:lvl>
@@ -1792,7 +1787,7 @@
         <w:ind w:left="2880" w:hanging="360"/>
       </w:pPr>
       <w:rPr>
-        <w:rFonts w:hint="default" w:ascii="Wingdings" w:hAnsi="Wingdings"/>
+        <w:rFonts w:ascii="Wingdings" w:hAnsi="Wingdings" w:hint="default"/>
         <w:sz w:val="20"/>
       </w:rPr>
     </w:lvl>
@@ -1808,7 +1803,7 @@
         <w:ind w:left="3600" w:hanging="360"/>
       </w:pPr>
       <w:rPr>
-        <w:rFonts w:hint="default" w:ascii="Wingdings" w:hAnsi="Wingdings"/>
+        <w:rFonts w:ascii="Wingdings" w:hAnsi="Wingdings" w:hint="default"/>
         <w:sz w:val="20"/>
       </w:rPr>
     </w:lvl>
@@ -1824,7 +1819,7 @@
         <w:ind w:left="4320" w:hanging="360"/>
       </w:pPr>
       <w:rPr>
-        <w:rFonts w:hint="default" w:ascii="Wingdings" w:hAnsi="Wingdings"/>
+        <w:rFonts w:ascii="Wingdings" w:hAnsi="Wingdings" w:hint="default"/>
         <w:sz w:val="20"/>
       </w:rPr>
     </w:lvl>
@@ -1840,7 +1835,7 @@
         <w:ind w:left="5040" w:hanging="360"/>
       </w:pPr>
       <w:rPr>
-        <w:rFonts w:hint="default" w:ascii="Wingdings" w:hAnsi="Wingdings"/>
+        <w:rFonts w:ascii="Wingdings" w:hAnsi="Wingdings" w:hint="default"/>
         <w:sz w:val="20"/>
       </w:rPr>
     </w:lvl>
@@ -1856,7 +1851,7 @@
         <w:ind w:left="5760" w:hanging="360"/>
       </w:pPr>
       <w:rPr>
-        <w:rFonts w:hint="default" w:ascii="Wingdings" w:hAnsi="Wingdings"/>
+        <w:rFonts w:ascii="Wingdings" w:hAnsi="Wingdings" w:hint="default"/>
         <w:sz w:val="20"/>
       </w:rPr>
     </w:lvl>
@@ -1872,7 +1867,7 @@
         <w:ind w:left="6480" w:hanging="360"/>
       </w:pPr>
       <w:rPr>
-        <w:rFonts w:hint="default" w:ascii="Wingdings" w:hAnsi="Wingdings"/>
+        <w:rFonts w:ascii="Wingdings" w:hAnsi="Wingdings" w:hint="default"/>
         <w:sz w:val="20"/>
       </w:rPr>
     </w:lvl>
@@ -1893,7 +1888,7 @@
         <w:ind w:left="720" w:hanging="360"/>
       </w:pPr>
       <w:rPr>
-        <w:rFonts w:hint="default" w:ascii="Symbol" w:hAnsi="Symbol"/>
+        <w:rFonts w:ascii="Symbol" w:hAnsi="Symbol" w:hint="default"/>
         <w:sz w:val="20"/>
       </w:rPr>
     </w:lvl>
@@ -1909,7 +1904,7 @@
         <w:ind w:left="1440" w:hanging="360"/>
       </w:pPr>
       <w:rPr>
-        <w:rFonts w:hint="default" w:ascii="Courier New" w:hAnsi="Courier New"/>
+        <w:rFonts w:ascii="Courier New" w:hAnsi="Courier New" w:hint="default"/>
         <w:sz w:val="20"/>
       </w:rPr>
     </w:lvl>
@@ -1925,7 +1920,7 @@
         <w:ind w:left="2160" w:hanging="360"/>
       </w:pPr>
       <w:rPr>
-        <w:rFonts w:hint="default" w:ascii="Wingdings" w:hAnsi="Wingdings"/>
+        <w:rFonts w:ascii="Wingdings" w:hAnsi="Wingdings" w:hint="default"/>
         <w:sz w:val="20"/>
       </w:rPr>
     </w:lvl>
@@ -1941,7 +1936,7 @@
         <w:ind w:left="2880" w:hanging="360"/>
       </w:pPr>
       <w:rPr>
-        <w:rFonts w:hint="default" w:ascii="Wingdings" w:hAnsi="Wingdings"/>
+        <w:rFonts w:ascii="Wingdings" w:hAnsi="Wingdings" w:hint="default"/>
         <w:sz w:val="20"/>
       </w:rPr>
     </w:lvl>
@@ -1957,7 +1952,7 @@
         <w:ind w:left="3600" w:hanging="360"/>
       </w:pPr>
       <w:rPr>
-        <w:rFonts w:hint="default" w:ascii="Wingdings" w:hAnsi="Wingdings"/>
+        <w:rFonts w:ascii="Wingdings" w:hAnsi="Wingdings" w:hint="default"/>
         <w:sz w:val="20"/>
       </w:rPr>
     </w:lvl>
@@ -1973,7 +1968,7 @@
         <w:ind w:left="4320" w:hanging="360"/>
       </w:pPr>
       <w:rPr>
-        <w:rFonts w:hint="default" w:ascii="Wingdings" w:hAnsi="Wingdings"/>
+        <w:rFonts w:ascii="Wingdings" w:hAnsi="Wingdings" w:hint="default"/>
         <w:sz w:val="20"/>
       </w:rPr>
     </w:lvl>
@@ -1989,7 +1984,7 @@
         <w:ind w:left="5040" w:hanging="360"/>
       </w:pPr>
       <w:rPr>
-        <w:rFonts w:hint="default" w:ascii="Wingdings" w:hAnsi="Wingdings"/>
+        <w:rFonts w:ascii="Wingdings" w:hAnsi="Wingdings" w:hint="default"/>
         <w:sz w:val="20"/>
       </w:rPr>
     </w:lvl>
@@ -2005,7 +2000,7 @@
         <w:ind w:left="5760" w:hanging="360"/>
       </w:pPr>
       <w:rPr>
-        <w:rFonts w:hint="default" w:ascii="Wingdings" w:hAnsi="Wingdings"/>
+        <w:rFonts w:ascii="Wingdings" w:hAnsi="Wingdings" w:hint="default"/>
         <w:sz w:val="20"/>
       </w:rPr>
     </w:lvl>
@@ -2021,7 +2016,7 @@
         <w:ind w:left="6480" w:hanging="360"/>
       </w:pPr>
       <w:rPr>
-        <w:rFonts w:hint="default" w:ascii="Wingdings" w:hAnsi="Wingdings"/>
+        <w:rFonts w:ascii="Wingdings" w:hAnsi="Wingdings" w:hint="default"/>
         <w:sz w:val="20"/>
       </w:rPr>
     </w:lvl>
@@ -2042,7 +2037,7 @@
         <w:ind w:left="720" w:hanging="360"/>
       </w:pPr>
       <w:rPr>
-        <w:rFonts w:hint="default" w:ascii="Symbol" w:hAnsi="Symbol"/>
+        <w:rFonts w:ascii="Symbol" w:hAnsi="Symbol" w:hint="default"/>
         <w:sz w:val="20"/>
       </w:rPr>
     </w:lvl>
@@ -2058,7 +2053,7 @@
         <w:ind w:left="1440" w:hanging="360"/>
       </w:pPr>
       <w:rPr>
-        <w:rFonts w:hint="default" w:ascii="Courier New" w:hAnsi="Courier New"/>
+        <w:rFonts w:ascii="Courier New" w:hAnsi="Courier New" w:hint="default"/>
         <w:sz w:val="20"/>
       </w:rPr>
     </w:lvl>
@@ -2074,7 +2069,7 @@
         <w:ind w:left="2160" w:hanging="360"/>
       </w:pPr>
       <w:rPr>
-        <w:rFonts w:hint="default" w:ascii="Wingdings" w:hAnsi="Wingdings"/>
+        <w:rFonts w:ascii="Wingdings" w:hAnsi="Wingdings" w:hint="default"/>
         <w:sz w:val="20"/>
       </w:rPr>
     </w:lvl>
@@ -2090,7 +2085,7 @@
         <w:ind w:left="2880" w:hanging="360"/>
       </w:pPr>
       <w:rPr>
-        <w:rFonts w:hint="default" w:ascii="Wingdings" w:hAnsi="Wingdings"/>
+        <w:rFonts w:ascii="Wingdings" w:hAnsi="Wingdings" w:hint="default"/>
         <w:sz w:val="20"/>
       </w:rPr>
     </w:lvl>
@@ -2106,7 +2101,7 @@
         <w:ind w:left="3600" w:hanging="360"/>
       </w:pPr>
       <w:rPr>
-        <w:rFonts w:hint="default" w:ascii="Wingdings" w:hAnsi="Wingdings"/>
+        <w:rFonts w:ascii="Wingdings" w:hAnsi="Wingdings" w:hint="default"/>
         <w:sz w:val="20"/>
       </w:rPr>
     </w:lvl>
@@ -2122,7 +2117,7 @@
         <w:ind w:left="4320" w:hanging="360"/>
       </w:pPr>
       <w:rPr>
-        <w:rFonts w:hint="default" w:ascii="Wingdings" w:hAnsi="Wingdings"/>
+        <w:rFonts w:ascii="Wingdings" w:hAnsi="Wingdings" w:hint="default"/>
         <w:sz w:val="20"/>
       </w:rPr>
     </w:lvl>
@@ -2138,7 +2133,7 @@
         <w:ind w:left="5040" w:hanging="360"/>
       </w:pPr>
       <w:rPr>
-        <w:rFonts w:hint="default" w:ascii="Wingdings" w:hAnsi="Wingdings"/>
+        <w:rFonts w:ascii="Wingdings" w:hAnsi="Wingdings" w:hint="default"/>
         <w:sz w:val="20"/>
       </w:rPr>
     </w:lvl>
@@ -2154,7 +2149,7 @@
         <w:ind w:left="5760" w:hanging="360"/>
       </w:pPr>
       <w:rPr>
-        <w:rFonts w:hint="default" w:ascii="Wingdings" w:hAnsi="Wingdings"/>
+        <w:rFonts w:ascii="Wingdings" w:hAnsi="Wingdings" w:hint="default"/>
         <w:sz w:val="20"/>
       </w:rPr>
     </w:lvl>
@@ -2170,7 +2165,7 @@
         <w:ind w:left="6480" w:hanging="360"/>
       </w:pPr>
       <w:rPr>
-        <w:rFonts w:hint="default" w:ascii="Wingdings" w:hAnsi="Wingdings"/>
+        <w:rFonts w:ascii="Wingdings" w:hAnsi="Wingdings" w:hint="default"/>
         <w:sz w:val="20"/>
       </w:rPr>
     </w:lvl>
@@ -2203,7 +2198,7 @@
         <w:ind w:left="1440" w:hanging="360"/>
       </w:pPr>
       <w:rPr>
-        <w:rFonts w:hint="default" w:ascii="Courier New" w:hAnsi="Courier New"/>
+        <w:rFonts w:ascii="Courier New" w:hAnsi="Courier New" w:hint="default"/>
         <w:sz w:val="20"/>
       </w:rPr>
     </w:lvl>
@@ -2308,7 +2303,7 @@
         <w:ind w:left="720" w:hanging="360"/>
       </w:pPr>
       <w:rPr>
-        <w:rFonts w:hint="default" w:ascii="Symbol" w:hAnsi="Symbol"/>
+        <w:rFonts w:ascii="Symbol" w:hAnsi="Symbol" w:hint="default"/>
         <w:sz w:val="20"/>
       </w:rPr>
     </w:lvl>
@@ -2324,7 +2319,7 @@
         <w:ind w:left="1440" w:hanging="360"/>
       </w:pPr>
       <w:rPr>
-        <w:rFonts w:hint="default" w:ascii="Courier New" w:hAnsi="Courier New"/>
+        <w:rFonts w:ascii="Courier New" w:hAnsi="Courier New" w:hint="default"/>
         <w:sz w:val="20"/>
       </w:rPr>
     </w:lvl>
@@ -2340,7 +2335,7 @@
         <w:ind w:left="2160" w:hanging="360"/>
       </w:pPr>
       <w:rPr>
-        <w:rFonts w:hint="default" w:ascii="Wingdings" w:hAnsi="Wingdings"/>
+        <w:rFonts w:ascii="Wingdings" w:hAnsi="Wingdings" w:hint="default"/>
         <w:sz w:val="20"/>
       </w:rPr>
     </w:lvl>
@@ -2356,7 +2351,7 @@
         <w:ind w:left="2880" w:hanging="360"/>
       </w:pPr>
       <w:rPr>
-        <w:rFonts w:hint="default" w:ascii="Wingdings" w:hAnsi="Wingdings"/>
+        <w:rFonts w:ascii="Wingdings" w:hAnsi="Wingdings" w:hint="default"/>
         <w:sz w:val="20"/>
       </w:rPr>
     </w:lvl>
@@ -2372,7 +2367,7 @@
         <w:ind w:left="3600" w:hanging="360"/>
       </w:pPr>
       <w:rPr>
-        <w:rFonts w:hint="default" w:ascii="Wingdings" w:hAnsi="Wingdings"/>
+        <w:rFonts w:ascii="Wingdings" w:hAnsi="Wingdings" w:hint="default"/>
         <w:sz w:val="20"/>
       </w:rPr>
     </w:lvl>
@@ -2388,7 +2383,7 @@
         <w:ind w:left="4320" w:hanging="360"/>
       </w:pPr>
       <w:rPr>
-        <w:rFonts w:hint="default" w:ascii="Wingdings" w:hAnsi="Wingdings"/>
+        <w:rFonts w:ascii="Wingdings" w:hAnsi="Wingdings" w:hint="default"/>
         <w:sz w:val="20"/>
       </w:rPr>
     </w:lvl>
@@ -2404,7 +2399,7 @@
         <w:ind w:left="5040" w:hanging="360"/>
       </w:pPr>
       <w:rPr>
-        <w:rFonts w:hint="default" w:ascii="Wingdings" w:hAnsi="Wingdings"/>
+        <w:rFonts w:ascii="Wingdings" w:hAnsi="Wingdings" w:hint="default"/>
         <w:sz w:val="20"/>
       </w:rPr>
     </w:lvl>
@@ -2420,7 +2415,7 @@
         <w:ind w:left="5760" w:hanging="360"/>
       </w:pPr>
       <w:rPr>
-        <w:rFonts w:hint="default" w:ascii="Wingdings" w:hAnsi="Wingdings"/>
+        <w:rFonts w:ascii="Wingdings" w:hAnsi="Wingdings" w:hint="default"/>
         <w:sz w:val="20"/>
       </w:rPr>
     </w:lvl>
@@ -2436,7 +2431,7 @@
         <w:ind w:left="6480" w:hanging="360"/>
       </w:pPr>
       <w:rPr>
-        <w:rFonts w:hint="default" w:ascii="Wingdings" w:hAnsi="Wingdings"/>
+        <w:rFonts w:ascii="Wingdings" w:hAnsi="Wingdings" w:hint="default"/>
         <w:sz w:val="20"/>
       </w:rPr>
     </w:lvl>
@@ -2457,7 +2452,7 @@
         <w:ind w:left="720" w:hanging="360"/>
       </w:pPr>
       <w:rPr>
-        <w:rFonts w:hint="default" w:ascii="Symbol" w:hAnsi="Symbol"/>
+        <w:rFonts w:ascii="Symbol" w:hAnsi="Symbol" w:hint="default"/>
         <w:sz w:val="20"/>
       </w:rPr>
     </w:lvl>
@@ -2473,7 +2468,7 @@
         <w:ind w:left="1440" w:hanging="360"/>
       </w:pPr>
       <w:rPr>
-        <w:rFonts w:hint="default" w:ascii="Courier New" w:hAnsi="Courier New"/>
+        <w:rFonts w:ascii="Courier New" w:hAnsi="Courier New" w:hint="default"/>
         <w:sz w:val="20"/>
       </w:rPr>
     </w:lvl>
@@ -2489,7 +2484,7 @@
         <w:ind w:left="2160" w:hanging="360"/>
       </w:pPr>
       <w:rPr>
-        <w:rFonts w:hint="default" w:ascii="Wingdings" w:hAnsi="Wingdings"/>
+        <w:rFonts w:ascii="Wingdings" w:hAnsi="Wingdings" w:hint="default"/>
         <w:sz w:val="20"/>
       </w:rPr>
     </w:lvl>
@@ -2505,7 +2500,7 @@
         <w:ind w:left="2880" w:hanging="360"/>
       </w:pPr>
       <w:rPr>
-        <w:rFonts w:hint="default" w:ascii="Wingdings" w:hAnsi="Wingdings"/>
+        <w:rFonts w:ascii="Wingdings" w:hAnsi="Wingdings" w:hint="default"/>
         <w:sz w:val="20"/>
       </w:rPr>
     </w:lvl>
@@ -2521,7 +2516,7 @@
         <w:ind w:left="3600" w:hanging="360"/>
       </w:pPr>
       <w:rPr>
-        <w:rFonts w:hint="default" w:ascii="Wingdings" w:hAnsi="Wingdings"/>
+        <w:rFonts w:ascii="Wingdings" w:hAnsi="Wingdings" w:hint="default"/>
         <w:sz w:val="20"/>
       </w:rPr>
     </w:lvl>
@@ -2537,7 +2532,7 @@
         <w:ind w:left="4320" w:hanging="360"/>
       </w:pPr>
       <w:rPr>
-        <w:rFonts w:hint="default" w:ascii="Wingdings" w:hAnsi="Wingdings"/>
+        <w:rFonts w:ascii="Wingdings" w:hAnsi="Wingdings" w:hint="default"/>
         <w:sz w:val="20"/>
       </w:rPr>
     </w:lvl>
@@ -2553,7 +2548,7 @@
         <w:ind w:left="5040" w:hanging="360"/>
       </w:pPr>
       <w:rPr>
-        <w:rFonts w:hint="default" w:ascii="Wingdings" w:hAnsi="Wingdings"/>
+        <w:rFonts w:ascii="Wingdings" w:hAnsi="Wingdings" w:hint="default"/>
         <w:sz w:val="20"/>
       </w:rPr>
     </w:lvl>
@@ -2569,7 +2564,7 @@
         <w:ind w:left="5760" w:hanging="360"/>
       </w:pPr>
       <w:rPr>
-        <w:rFonts w:hint="default" w:ascii="Wingdings" w:hAnsi="Wingdings"/>
+        <w:rFonts w:ascii="Wingdings" w:hAnsi="Wingdings" w:hint="default"/>
         <w:sz w:val="20"/>
       </w:rPr>
     </w:lvl>
@@ -2585,7 +2580,7 @@
         <w:ind w:left="6480" w:hanging="360"/>
       </w:pPr>
       <w:rPr>
-        <w:rFonts w:hint="default" w:ascii="Wingdings" w:hAnsi="Wingdings"/>
+        <w:rFonts w:ascii="Wingdings" w:hAnsi="Wingdings" w:hint="default"/>
         <w:sz w:val="20"/>
       </w:rPr>
     </w:lvl>
@@ -2618,7 +2613,7 @@
         <w:ind w:left="1440" w:hanging="360"/>
       </w:pPr>
       <w:rPr>
-        <w:rFonts w:hint="default" w:ascii="Courier New" w:hAnsi="Courier New"/>
+        <w:rFonts w:ascii="Courier New" w:hAnsi="Courier New" w:hint="default"/>
         <w:sz w:val="20"/>
       </w:rPr>
     </w:lvl>
@@ -2723,7 +2718,7 @@
         <w:ind w:left="720" w:hanging="360"/>
       </w:pPr>
       <w:rPr>
-        <w:rFonts w:hint="default" w:ascii="Symbol" w:hAnsi="Symbol"/>
+        <w:rFonts w:ascii="Symbol" w:hAnsi="Symbol" w:hint="default"/>
         <w:sz w:val="20"/>
       </w:rPr>
     </w:lvl>
@@ -2739,7 +2734,7 @@
         <w:ind w:left="1440" w:hanging="360"/>
       </w:pPr>
       <w:rPr>
-        <w:rFonts w:hint="default" w:ascii="Courier New" w:hAnsi="Courier New"/>
+        <w:rFonts w:ascii="Courier New" w:hAnsi="Courier New" w:hint="default"/>
         <w:sz w:val="20"/>
       </w:rPr>
     </w:lvl>
@@ -2755,7 +2750,7 @@
         <w:ind w:left="2160" w:hanging="360"/>
       </w:pPr>
       <w:rPr>
-        <w:rFonts w:hint="default" w:ascii="Wingdings" w:hAnsi="Wingdings"/>
+        <w:rFonts w:ascii="Wingdings" w:hAnsi="Wingdings" w:hint="default"/>
         <w:sz w:val="20"/>
       </w:rPr>
     </w:lvl>
@@ -2771,7 +2766,7 @@
         <w:ind w:left="2880" w:hanging="360"/>
       </w:pPr>
       <w:rPr>
-        <w:rFonts w:hint="default" w:ascii="Wingdings" w:hAnsi="Wingdings"/>
+        <w:rFonts w:ascii="Wingdings" w:hAnsi="Wingdings" w:hint="default"/>
         <w:sz w:val="20"/>
       </w:rPr>
     </w:lvl>
@@ -2787,7 +2782,7 @@
         <w:ind w:left="3600" w:hanging="360"/>
       </w:pPr>
       <w:rPr>
-        <w:rFonts w:hint="default" w:ascii="Wingdings" w:hAnsi="Wingdings"/>
+        <w:rFonts w:ascii="Wingdings" w:hAnsi="Wingdings" w:hint="default"/>
         <w:sz w:val="20"/>
       </w:rPr>
     </w:lvl>
@@ -2803,7 +2798,7 @@
         <w:ind w:left="4320" w:hanging="360"/>
       </w:pPr>
       <w:rPr>
-        <w:rFonts w:hint="default" w:ascii="Wingdings" w:hAnsi="Wingdings"/>
+        <w:rFonts w:ascii="Wingdings" w:hAnsi="Wingdings" w:hint="default"/>
         <w:sz w:val="20"/>
       </w:rPr>
     </w:lvl>
@@ -2819,7 +2814,7 @@
         <w:ind w:left="5040" w:hanging="360"/>
       </w:pPr>
       <w:rPr>
-        <w:rFonts w:hint="default" w:ascii="Wingdings" w:hAnsi="Wingdings"/>
+        <w:rFonts w:ascii="Wingdings" w:hAnsi="Wingdings" w:hint="default"/>
         <w:sz w:val="20"/>
       </w:rPr>
     </w:lvl>
@@ -2835,7 +2830,7 @@
         <w:ind w:left="5760" w:hanging="360"/>
       </w:pPr>
       <w:rPr>
-        <w:rFonts w:hint="default" w:ascii="Wingdings" w:hAnsi="Wingdings"/>
+        <w:rFonts w:ascii="Wingdings" w:hAnsi="Wingdings" w:hint="default"/>
         <w:sz w:val="20"/>
       </w:rPr>
     </w:lvl>
@@ -2851,7 +2846,7 @@
         <w:ind w:left="6480" w:hanging="360"/>
       </w:pPr>
       <w:rPr>
-        <w:rFonts w:hint="default" w:ascii="Wingdings" w:hAnsi="Wingdings"/>
+        <w:rFonts w:ascii="Wingdings" w:hAnsi="Wingdings" w:hint="default"/>
         <w:sz w:val="20"/>
       </w:rPr>
     </w:lvl>
@@ -2884,7 +2879,7 @@
         <w:ind w:left="1440" w:hanging="360"/>
       </w:pPr>
       <w:rPr>
-        <w:rFonts w:hint="default" w:ascii="Courier New" w:hAnsi="Courier New"/>
+        <w:rFonts w:ascii="Courier New" w:hAnsi="Courier New" w:hint="default"/>
         <w:sz w:val="20"/>
       </w:rPr>
     </w:lvl>
@@ -2989,7 +2984,7 @@
         <w:ind w:left="720" w:hanging="360"/>
       </w:pPr>
       <w:rPr>
-        <w:rFonts w:hint="default" w:ascii="Symbol" w:hAnsi="Symbol"/>
+        <w:rFonts w:ascii="Symbol" w:hAnsi="Symbol" w:hint="default"/>
         <w:sz w:val="20"/>
       </w:rPr>
     </w:lvl>
@@ -3005,7 +3000,7 @@
         <w:ind w:left="1440" w:hanging="360"/>
       </w:pPr>
       <w:rPr>
-        <w:rFonts w:hint="default" w:ascii="Courier New" w:hAnsi="Courier New"/>
+        <w:rFonts w:ascii="Courier New" w:hAnsi="Courier New" w:hint="default"/>
         <w:sz w:val="20"/>
       </w:rPr>
     </w:lvl>
@@ -3021,7 +3016,7 @@
         <w:ind w:left="2160" w:hanging="360"/>
       </w:pPr>
       <w:rPr>
-        <w:rFonts w:hint="default" w:ascii="Wingdings" w:hAnsi="Wingdings"/>
+        <w:rFonts w:ascii="Wingdings" w:hAnsi="Wingdings" w:hint="default"/>
         <w:sz w:val="20"/>
       </w:rPr>
     </w:lvl>
@@ -3037,7 +3032,7 @@
         <w:ind w:left="2880" w:hanging="360"/>
       </w:pPr>
       <w:rPr>
-        <w:rFonts w:hint="default" w:ascii="Wingdings" w:hAnsi="Wingdings"/>
+        <w:rFonts w:ascii="Wingdings" w:hAnsi="Wingdings" w:hint="default"/>
         <w:sz w:val="20"/>
       </w:rPr>
     </w:lvl>
@@ -3053,7 +3048,7 @@
         <w:ind w:left="3600" w:hanging="360"/>
       </w:pPr>
       <w:rPr>
-        <w:rFonts w:hint="default" w:ascii="Wingdings" w:hAnsi="Wingdings"/>
+        <w:rFonts w:ascii="Wingdings" w:hAnsi="Wingdings" w:hint="default"/>
         <w:sz w:val="20"/>
       </w:rPr>
     </w:lvl>
@@ -3069,7 +3064,7 @@
         <w:ind w:left="4320" w:hanging="360"/>
       </w:pPr>
       <w:rPr>
-        <w:rFonts w:hint="default" w:ascii="Wingdings" w:hAnsi="Wingdings"/>
+        <w:rFonts w:ascii="Wingdings" w:hAnsi="Wingdings" w:hint="default"/>
         <w:sz w:val="20"/>
       </w:rPr>
     </w:lvl>
@@ -3085,7 +3080,7 @@
         <w:ind w:left="5040" w:hanging="360"/>
       </w:pPr>
       <w:rPr>
-        <w:rFonts w:hint="default" w:ascii="Wingdings" w:hAnsi="Wingdings"/>
+        <w:rFonts w:ascii="Wingdings" w:hAnsi="Wingdings" w:hint="default"/>
         <w:sz w:val="20"/>
       </w:rPr>
     </w:lvl>
@@ -3101,7 +3096,7 @@
         <w:ind w:left="5760" w:hanging="360"/>
       </w:pPr>
       <w:rPr>
-        <w:rFonts w:hint="default" w:ascii="Wingdings" w:hAnsi="Wingdings"/>
+        <w:rFonts w:ascii="Wingdings" w:hAnsi="Wingdings" w:hint="default"/>
         <w:sz w:val="20"/>
       </w:rPr>
     </w:lvl>
@@ -3117,7 +3112,7 @@
         <w:ind w:left="6480" w:hanging="360"/>
       </w:pPr>
       <w:rPr>
-        <w:rFonts w:hint="default" w:ascii="Wingdings" w:hAnsi="Wingdings"/>
+        <w:rFonts w:ascii="Wingdings" w:hAnsi="Wingdings" w:hint="default"/>
         <w:sz w:val="20"/>
       </w:rPr>
     </w:lvl>
@@ -3138,7 +3133,7 @@
         <w:ind w:left="720" w:hanging="360"/>
       </w:pPr>
       <w:rPr>
-        <w:rFonts w:hint="default" w:ascii="Symbol" w:hAnsi="Symbol"/>
+        <w:rFonts w:ascii="Symbol" w:hAnsi="Symbol" w:hint="default"/>
         <w:sz w:val="20"/>
       </w:rPr>
     </w:lvl>
@@ -3154,7 +3149,7 @@
         <w:ind w:left="1440" w:hanging="360"/>
       </w:pPr>
       <w:rPr>
-        <w:rFonts w:hint="default" w:ascii="Courier New" w:hAnsi="Courier New"/>
+        <w:rFonts w:ascii="Courier New" w:hAnsi="Courier New" w:hint="default"/>
         <w:sz w:val="20"/>
       </w:rPr>
     </w:lvl>
@@ -3170,7 +3165,7 @@
         <w:ind w:left="2160" w:hanging="360"/>
       </w:pPr>
       <w:rPr>
-        <w:rFonts w:hint="default" w:ascii="Wingdings" w:hAnsi="Wingdings"/>
+        <w:rFonts w:ascii="Wingdings" w:hAnsi="Wingdings" w:hint="default"/>
         <w:sz w:val="20"/>
       </w:rPr>
     </w:lvl>
@@ -3186,7 +3181,7 @@
         <w:ind w:left="2880" w:hanging="360"/>
       </w:pPr>
       <w:rPr>
-        <w:rFonts w:hint="default" w:ascii="Wingdings" w:hAnsi="Wingdings"/>
+        <w:rFonts w:ascii="Wingdings" w:hAnsi="Wingdings" w:hint="default"/>
         <w:sz w:val="20"/>
       </w:rPr>
     </w:lvl>
@@ -3202,7 +3197,7 @@
         <w:ind w:left="3600" w:hanging="360"/>
       </w:pPr>
       <w:rPr>
-        <w:rFonts w:hint="default" w:ascii="Wingdings" w:hAnsi="Wingdings"/>
+        <w:rFonts w:ascii="Wingdings" w:hAnsi="Wingdings" w:hint="default"/>
         <w:sz w:val="20"/>
       </w:rPr>
     </w:lvl>
@@ -3218,7 +3213,7 @@
         <w:ind w:left="4320" w:hanging="360"/>
       </w:pPr>
       <w:rPr>
-        <w:rFonts w:hint="default" w:ascii="Wingdings" w:hAnsi="Wingdings"/>
+        <w:rFonts w:ascii="Wingdings" w:hAnsi="Wingdings" w:hint="default"/>
         <w:sz w:val="20"/>
       </w:rPr>
     </w:lvl>
@@ -3234,7 +3229,7 @@
         <w:ind w:left="5040" w:hanging="360"/>
       </w:pPr>
       <w:rPr>
-        <w:rFonts w:hint="default" w:ascii="Wingdings" w:hAnsi="Wingdings"/>
+        <w:rFonts w:ascii="Wingdings" w:hAnsi="Wingdings" w:hint="default"/>
         <w:sz w:val="20"/>
       </w:rPr>
     </w:lvl>
@@ -3250,7 +3245,7 @@
         <w:ind w:left="5760" w:hanging="360"/>
       </w:pPr>
       <w:rPr>
-        <w:rFonts w:hint="default" w:ascii="Wingdings" w:hAnsi="Wingdings"/>
+        <w:rFonts w:ascii="Wingdings" w:hAnsi="Wingdings" w:hint="default"/>
         <w:sz w:val="20"/>
       </w:rPr>
     </w:lvl>
@@ -3266,7 +3261,7 @@
         <w:ind w:left="6480" w:hanging="360"/>
       </w:pPr>
       <w:rPr>
-        <w:rFonts w:hint="default" w:ascii="Wingdings" w:hAnsi="Wingdings"/>
+        <w:rFonts w:ascii="Wingdings" w:hAnsi="Wingdings" w:hint="default"/>
         <w:sz w:val="20"/>
       </w:rPr>
     </w:lvl>
@@ -3287,7 +3282,7 @@
         <w:ind w:left="720" w:hanging="360"/>
       </w:pPr>
       <w:rPr>
-        <w:rFonts w:hint="default" w:ascii="Symbol" w:hAnsi="Symbol"/>
+        <w:rFonts w:ascii="Symbol" w:hAnsi="Symbol" w:hint="default"/>
         <w:sz w:val="20"/>
       </w:rPr>
     </w:lvl>
@@ -3303,7 +3298,7 @@
         <w:ind w:left="1440" w:hanging="360"/>
       </w:pPr>
       <w:rPr>
-        <w:rFonts w:hint="default" w:ascii="Courier New" w:hAnsi="Courier New"/>
+        <w:rFonts w:ascii="Courier New" w:hAnsi="Courier New" w:hint="default"/>
         <w:sz w:val="20"/>
       </w:rPr>
     </w:lvl>
@@ -3319,7 +3314,7 @@
         <w:ind w:left="2160" w:hanging="360"/>
       </w:pPr>
       <w:rPr>
-        <w:rFonts w:hint="default" w:ascii="Wingdings" w:hAnsi="Wingdings"/>
+        <w:rFonts w:ascii="Wingdings" w:hAnsi="Wingdings" w:hint="default"/>
         <w:sz w:val="20"/>
       </w:rPr>
     </w:lvl>
@@ -3335,7 +3330,7 @@
         <w:ind w:left="2880" w:hanging="360"/>
       </w:pPr>
       <w:rPr>
-        <w:rFonts w:hint="default" w:ascii="Wingdings" w:hAnsi="Wingdings"/>
+        <w:rFonts w:ascii="Wingdings" w:hAnsi="Wingdings" w:hint="default"/>
         <w:sz w:val="20"/>
       </w:rPr>
     </w:lvl>
@@ -3351,7 +3346,7 @@
         <w:ind w:left="3600" w:hanging="360"/>
       </w:pPr>
       <w:rPr>
-        <w:rFonts w:hint="default" w:ascii="Wingdings" w:hAnsi="Wingdings"/>
+        <w:rFonts w:ascii="Wingdings" w:hAnsi="Wingdings" w:hint="default"/>
         <w:sz w:val="20"/>
       </w:rPr>
     </w:lvl>
@@ -3367,7 +3362,7 @@
         <w:ind w:left="4320" w:hanging="360"/>
       </w:pPr>
       <w:rPr>
-        <w:rFonts w:hint="default" w:ascii="Wingdings" w:hAnsi="Wingdings"/>
+        <w:rFonts w:ascii="Wingdings" w:hAnsi="Wingdings" w:hint="default"/>
         <w:sz w:val="20"/>
       </w:rPr>
     </w:lvl>
@@ -3383,7 +3378,7 @@
         <w:ind w:left="5040" w:hanging="360"/>
       </w:pPr>
       <w:rPr>
-        <w:rFonts w:hint="default" w:ascii="Wingdings" w:hAnsi="Wingdings"/>
+        <w:rFonts w:ascii="Wingdings" w:hAnsi="Wingdings" w:hint="default"/>
         <w:sz w:val="20"/>
       </w:rPr>
     </w:lvl>
@@ -3399,7 +3394,7 @@
         <w:ind w:left="5760" w:hanging="360"/>
       </w:pPr>
       <w:rPr>
-        <w:rFonts w:hint="default" w:ascii="Wingdings" w:hAnsi="Wingdings"/>
+        <w:rFonts w:ascii="Wingdings" w:hAnsi="Wingdings" w:hint="default"/>
         <w:sz w:val="20"/>
       </w:rPr>
     </w:lvl>
@@ -3415,7 +3410,7 @@
         <w:ind w:left="6480" w:hanging="360"/>
       </w:pPr>
       <w:rPr>
-        <w:rFonts w:hint="default" w:ascii="Wingdings" w:hAnsi="Wingdings"/>
+        <w:rFonts w:ascii="Wingdings" w:hAnsi="Wingdings" w:hint="default"/>
         <w:sz w:val="20"/>
       </w:rPr>
     </w:lvl>
@@ -3436,7 +3431,7 @@
         <w:ind w:left="720" w:hanging="360"/>
       </w:pPr>
       <w:rPr>
-        <w:rFonts w:hint="default" w:ascii="Symbol" w:hAnsi="Symbol"/>
+        <w:rFonts w:ascii="Symbol" w:hAnsi="Symbol" w:hint="default"/>
         <w:sz w:val="20"/>
       </w:rPr>
     </w:lvl>
@@ -3452,7 +3447,7 @@
         <w:ind w:left="1440" w:hanging="360"/>
       </w:pPr>
       <w:rPr>
-        <w:rFonts w:hint="default" w:ascii="Courier New" w:hAnsi="Courier New"/>
+        <w:rFonts w:ascii="Courier New" w:hAnsi="Courier New" w:hint="default"/>
         <w:sz w:val="20"/>
       </w:rPr>
     </w:lvl>
@@ -3468,7 +3463,7 @@
         <w:ind w:left="2160" w:hanging="360"/>
       </w:pPr>
       <w:rPr>
-        <w:rFonts w:hint="default" w:ascii="Wingdings" w:hAnsi="Wingdings"/>
+        <w:rFonts w:ascii="Wingdings" w:hAnsi="Wingdings" w:hint="default"/>
         <w:sz w:val="20"/>
       </w:rPr>
     </w:lvl>
@@ -3484,7 +3479,7 @@
         <w:ind w:left="2880" w:hanging="360"/>
       </w:pPr>
       <w:rPr>
-        <w:rFonts w:hint="default" w:ascii="Wingdings" w:hAnsi="Wingdings"/>
+        <w:rFonts w:ascii="Wingdings" w:hAnsi="Wingdings" w:hint="default"/>
         <w:sz w:val="20"/>
       </w:rPr>
     </w:lvl>
@@ -3500,7 +3495,7 @@
         <w:ind w:left="3600" w:hanging="360"/>
       </w:pPr>
       <w:rPr>
-        <w:rFonts w:hint="default" w:ascii="Wingdings" w:hAnsi="Wingdings"/>
+        <w:rFonts w:ascii="Wingdings" w:hAnsi="Wingdings" w:hint="default"/>
         <w:sz w:val="20"/>
       </w:rPr>
     </w:lvl>
@@ -3516,7 +3511,7 @@
         <w:ind w:left="4320" w:hanging="360"/>
       </w:pPr>
       <w:rPr>
-        <w:rFonts w:hint="default" w:ascii="Wingdings" w:hAnsi="Wingdings"/>
+        <w:rFonts w:ascii="Wingdings" w:hAnsi="Wingdings" w:hint="default"/>
         <w:sz w:val="20"/>
       </w:rPr>
     </w:lvl>
@@ -3532,7 +3527,7 @@
         <w:ind w:left="5040" w:hanging="360"/>
       </w:pPr>
       <w:rPr>
-        <w:rFonts w:hint="default" w:ascii="Wingdings" w:hAnsi="Wingdings"/>
+        <w:rFonts w:ascii="Wingdings" w:hAnsi="Wingdings" w:hint="default"/>
         <w:sz w:val="20"/>
       </w:rPr>
     </w:lvl>
@@ -3548,7 +3543,7 @@
         <w:ind w:left="5760" w:hanging="360"/>
       </w:pPr>
       <w:rPr>
-        <w:rFonts w:hint="default" w:ascii="Wingdings" w:hAnsi="Wingdings"/>
+        <w:rFonts w:ascii="Wingdings" w:hAnsi="Wingdings" w:hint="default"/>
         <w:sz w:val="20"/>
       </w:rPr>
     </w:lvl>
@@ -3564,7 +3559,7 @@
         <w:ind w:left="6480" w:hanging="360"/>
       </w:pPr>
       <w:rPr>
-        <w:rFonts w:hint="default" w:ascii="Wingdings" w:hAnsi="Wingdings"/>
+        <w:rFonts w:ascii="Wingdings" w:hAnsi="Wingdings" w:hint="default"/>
         <w:sz w:val="20"/>
       </w:rPr>
     </w:lvl>
@@ -3585,7 +3580,7 @@
         <w:ind w:left="720" w:hanging="360"/>
       </w:pPr>
       <w:rPr>
-        <w:rFonts w:hint="default" w:ascii="Symbol" w:hAnsi="Symbol"/>
+        <w:rFonts w:ascii="Symbol" w:hAnsi="Symbol" w:hint="default"/>
         <w:sz w:val="20"/>
       </w:rPr>
     </w:lvl>
@@ -3601,7 +3596,7 @@
         <w:ind w:left="1440" w:hanging="360"/>
       </w:pPr>
       <w:rPr>
-        <w:rFonts w:hint="default" w:ascii="Courier New" w:hAnsi="Courier New"/>
+        <w:rFonts w:ascii="Courier New" w:hAnsi="Courier New" w:hint="default"/>
         <w:sz w:val="20"/>
       </w:rPr>
     </w:lvl>
@@ -3617,7 +3612,7 @@
         <w:ind w:left="2160" w:hanging="360"/>
       </w:pPr>
       <w:rPr>
-        <w:rFonts w:hint="default" w:ascii="Wingdings" w:hAnsi="Wingdings"/>
+        <w:rFonts w:ascii="Wingdings" w:hAnsi="Wingdings" w:hint="default"/>
         <w:sz w:val="20"/>
       </w:rPr>
     </w:lvl>
@@ -3633,7 +3628,7 @@
         <w:ind w:left="2880" w:hanging="360"/>
       </w:pPr>
       <w:rPr>
-        <w:rFonts w:hint="default" w:ascii="Wingdings" w:hAnsi="Wingdings"/>
+        <w:rFonts w:ascii="Wingdings" w:hAnsi="Wingdings" w:hint="default"/>
         <w:sz w:val="20"/>
       </w:rPr>
     </w:lvl>
@@ -3649,7 +3644,7 @@
         <w:ind w:left="3600" w:hanging="360"/>
       </w:pPr>
       <w:rPr>
-        <w:rFonts w:hint="default" w:ascii="Wingdings" w:hAnsi="Wingdings"/>
+        <w:rFonts w:ascii="Wingdings" w:hAnsi="Wingdings" w:hint="default"/>
         <w:sz w:val="20"/>
       </w:rPr>
     </w:lvl>
@@ -3665,7 +3660,7 @@
         <w:ind w:left="4320" w:hanging="360"/>
       </w:pPr>
       <w:rPr>
-        <w:rFonts w:hint="default" w:ascii="Wingdings" w:hAnsi="Wingdings"/>
+        <w:rFonts w:ascii="Wingdings" w:hAnsi="Wingdings" w:hint="default"/>
         <w:sz w:val="20"/>
       </w:rPr>
     </w:lvl>
@@ -3681,7 +3676,7 @@
         <w:ind w:left="5040" w:hanging="360"/>
       </w:pPr>
       <w:rPr>
-        <w:rFonts w:hint="default" w:ascii="Wingdings" w:hAnsi="Wingdings"/>
+        <w:rFonts w:ascii="Wingdings" w:hAnsi="Wingdings" w:hint="default"/>
         <w:sz w:val="20"/>
       </w:rPr>
     </w:lvl>
@@ -3697,7 +3692,7 @@
         <w:ind w:left="5760" w:hanging="360"/>
       </w:pPr>
       <w:rPr>
-        <w:rFonts w:hint="default" w:ascii="Wingdings" w:hAnsi="Wingdings"/>
+        <w:rFonts w:ascii="Wingdings" w:hAnsi="Wingdings" w:hint="default"/>
         <w:sz w:val="20"/>
       </w:rPr>
     </w:lvl>
@@ -3713,7 +3708,7 @@
         <w:ind w:left="6480" w:hanging="360"/>
       </w:pPr>
       <w:rPr>
-        <w:rFonts w:hint="default" w:ascii="Wingdings" w:hAnsi="Wingdings"/>
+        <w:rFonts w:ascii="Wingdings" w:hAnsi="Wingdings" w:hint="default"/>
         <w:sz w:val="20"/>
       </w:rPr>
     </w:lvl>
@@ -3734,7 +3729,7 @@
         <w:ind w:left="720" w:hanging="360"/>
       </w:pPr>
       <w:rPr>
-        <w:rFonts w:hint="default" w:ascii="Symbol" w:hAnsi="Symbol"/>
+        <w:rFonts w:ascii="Symbol" w:hAnsi="Symbol" w:hint="default"/>
         <w:sz w:val="20"/>
       </w:rPr>
     </w:lvl>
@@ -3750,7 +3745,7 @@
         <w:ind w:left="1440" w:hanging="360"/>
       </w:pPr>
       <w:rPr>
-        <w:rFonts w:hint="default" w:ascii="Courier New" w:hAnsi="Courier New"/>
+        <w:rFonts w:ascii="Courier New" w:hAnsi="Courier New" w:hint="default"/>
         <w:sz w:val="20"/>
       </w:rPr>
     </w:lvl>
@@ -3766,7 +3761,7 @@
         <w:ind w:left="2160" w:hanging="360"/>
       </w:pPr>
       <w:rPr>
-        <w:rFonts w:hint="default" w:ascii="Wingdings" w:hAnsi="Wingdings"/>
+        <w:rFonts w:ascii="Wingdings" w:hAnsi="Wingdings" w:hint="default"/>
         <w:sz w:val="20"/>
       </w:rPr>
     </w:lvl>
@@ -3782,7 +3777,7 @@
         <w:ind w:left="2880" w:hanging="360"/>
       </w:pPr>
       <w:rPr>
-        <w:rFonts w:hint="default" w:ascii="Wingdings" w:hAnsi="Wingdings"/>
+        <w:rFonts w:ascii="Wingdings" w:hAnsi="Wingdings" w:hint="default"/>
         <w:sz w:val="20"/>
       </w:rPr>
     </w:lvl>
@@ -3798,7 +3793,7 @@
         <w:ind w:left="3600" w:hanging="360"/>
       </w:pPr>
       <w:rPr>
-        <w:rFonts w:hint="default" w:ascii="Wingdings" w:hAnsi="Wingdings"/>
+        <w:rFonts w:ascii="Wingdings" w:hAnsi="Wingdings" w:hint="default"/>
         <w:sz w:val="20"/>
       </w:rPr>
     </w:lvl>
@@ -3814,7 +3809,7 @@
         <w:ind w:left="4320" w:hanging="360"/>
       </w:pPr>
       <w:rPr>
-        <w:rFonts w:hint="default" w:ascii="Wingdings" w:hAnsi="Wingdings"/>
+        <w:rFonts w:ascii="Wingdings" w:hAnsi="Wingdings" w:hint="default"/>
         <w:sz w:val="20"/>
       </w:rPr>
     </w:lvl>
@@ -3830,7 +3825,7 @@
         <w:ind w:left="5040" w:hanging="360"/>
       </w:pPr>
       <w:rPr>
-        <w:rFonts w:hint="default" w:ascii="Wingdings" w:hAnsi="Wingdings"/>
+        <w:rFonts w:ascii="Wingdings" w:hAnsi="Wingdings" w:hint="default"/>
         <w:sz w:val="20"/>
       </w:rPr>
     </w:lvl>
@@ -3846,7 +3841,7 @@
         <w:ind w:left="5760" w:hanging="360"/>
       </w:pPr>
       <w:rPr>
-        <w:rFonts w:hint="default" w:ascii="Wingdings" w:hAnsi="Wingdings"/>
+        <w:rFonts w:ascii="Wingdings" w:hAnsi="Wingdings" w:hint="default"/>
         <w:sz w:val="20"/>
       </w:rPr>
     </w:lvl>
@@ -3862,7 +3857,7 @@
         <w:ind w:left="6480" w:hanging="360"/>
       </w:pPr>
       <w:rPr>
-        <w:rFonts w:hint="default" w:ascii="Wingdings" w:hAnsi="Wingdings"/>
+        <w:rFonts w:ascii="Wingdings" w:hAnsi="Wingdings" w:hint="default"/>
         <w:sz w:val="20"/>
       </w:rPr>
     </w:lvl>
@@ -3895,7 +3890,7 @@
         <w:ind w:left="1440" w:hanging="360"/>
       </w:pPr>
       <w:rPr>
-        <w:rFonts w:hint="default" w:ascii="Courier New" w:hAnsi="Courier New"/>
+        <w:rFonts w:ascii="Courier New" w:hAnsi="Courier New" w:hint="default"/>
         <w:sz w:val="20"/>
       </w:rPr>
     </w:lvl>
@@ -4000,7 +3995,7 @@
         <w:ind w:left="720" w:hanging="360"/>
       </w:pPr>
       <w:rPr>
-        <w:rFonts w:hint="default" w:ascii="Symbol" w:hAnsi="Symbol"/>
+        <w:rFonts w:ascii="Symbol" w:hAnsi="Symbol" w:hint="default"/>
         <w:sz w:val="20"/>
       </w:rPr>
     </w:lvl>
@@ -4016,7 +4011,7 @@
         <w:ind w:left="1440" w:hanging="360"/>
       </w:pPr>
       <w:rPr>
-        <w:rFonts w:hint="default" w:ascii="Courier New" w:hAnsi="Courier New"/>
+        <w:rFonts w:ascii="Courier New" w:hAnsi="Courier New" w:hint="default"/>
         <w:sz w:val="20"/>
       </w:rPr>
     </w:lvl>
@@ -4032,7 +4027,7 @@
         <w:ind w:left="2160" w:hanging="360"/>
       </w:pPr>
       <w:rPr>
-        <w:rFonts w:hint="default" w:ascii="Wingdings" w:hAnsi="Wingdings"/>
+        <w:rFonts w:ascii="Wingdings" w:hAnsi="Wingdings" w:hint="default"/>
         <w:sz w:val="20"/>
       </w:rPr>
     </w:lvl>
@@ -4048,7 +4043,7 @@
         <w:ind w:left="2880" w:hanging="360"/>
       </w:pPr>
       <w:rPr>
-        <w:rFonts w:hint="default" w:ascii="Wingdings" w:hAnsi="Wingdings"/>
+        <w:rFonts w:ascii="Wingdings" w:hAnsi="Wingdings" w:hint="default"/>
         <w:sz w:val="20"/>
       </w:rPr>
     </w:lvl>
@@ -4064,7 +4059,7 @@
         <w:ind w:left="3600" w:hanging="360"/>
       </w:pPr>
       <w:rPr>
-        <w:rFonts w:hint="default" w:ascii="Wingdings" w:hAnsi="Wingdings"/>
+        <w:rFonts w:ascii="Wingdings" w:hAnsi="Wingdings" w:hint="default"/>
         <w:sz w:val="20"/>
       </w:rPr>
     </w:lvl>
@@ -4080,7 +4075,7 @@
         <w:ind w:left="4320" w:hanging="360"/>
       </w:pPr>
       <w:rPr>
-        <w:rFonts w:hint="default" w:ascii="Wingdings" w:hAnsi="Wingdings"/>
+        <w:rFonts w:ascii="Wingdings" w:hAnsi="Wingdings" w:hint="default"/>
         <w:sz w:val="20"/>
       </w:rPr>
     </w:lvl>
@@ -4096,7 +4091,7 @@
         <w:ind w:left="5040" w:hanging="360"/>
       </w:pPr>
       <w:rPr>
-        <w:rFonts w:hint="default" w:ascii="Wingdings" w:hAnsi="Wingdings"/>
+        <w:rFonts w:ascii="Wingdings" w:hAnsi="Wingdings" w:hint="default"/>
         <w:sz w:val="20"/>
       </w:rPr>
     </w:lvl>
@@ -4112,7 +4107,7 @@
         <w:ind w:left="5760" w:hanging="360"/>
       </w:pPr>
       <w:rPr>
-        <w:rFonts w:hint="default" w:ascii="Wingdings" w:hAnsi="Wingdings"/>
+        <w:rFonts w:ascii="Wingdings" w:hAnsi="Wingdings" w:hint="default"/>
         <w:sz w:val="20"/>
       </w:rPr>
     </w:lvl>
@@ -4128,7 +4123,7 @@
         <w:ind w:left="6480" w:hanging="360"/>
       </w:pPr>
       <w:rPr>
-        <w:rFonts w:hint="default" w:ascii="Wingdings" w:hAnsi="Wingdings"/>
+        <w:rFonts w:ascii="Wingdings" w:hAnsi="Wingdings" w:hint="default"/>
         <w:sz w:val="20"/>
       </w:rPr>
     </w:lvl>
@@ -4149,7 +4144,7 @@
         <w:ind w:left="720" w:hanging="360"/>
       </w:pPr>
       <w:rPr>
-        <w:rFonts w:hint="default" w:ascii="Symbol" w:hAnsi="Symbol"/>
+        <w:rFonts w:ascii="Symbol" w:hAnsi="Symbol" w:hint="default"/>
         <w:sz w:val="20"/>
       </w:rPr>
     </w:lvl>
@@ -4165,7 +4160,7 @@
         <w:ind w:left="1440" w:hanging="360"/>
       </w:pPr>
       <w:rPr>
-        <w:rFonts w:hint="default" w:ascii="Courier New" w:hAnsi="Courier New"/>
+        <w:rFonts w:ascii="Courier New" w:hAnsi="Courier New" w:hint="default"/>
         <w:sz w:val="20"/>
       </w:rPr>
     </w:lvl>
@@ -4181,7 +4176,7 @@
         <w:ind w:left="2160" w:hanging="360"/>
       </w:pPr>
       <w:rPr>
-        <w:rFonts w:hint="default" w:ascii="Wingdings" w:hAnsi="Wingdings"/>
+        <w:rFonts w:ascii="Wingdings" w:hAnsi="Wingdings" w:hint="default"/>
         <w:sz w:val="20"/>
       </w:rPr>
     </w:lvl>
@@ -4197,7 +4192,7 @@
         <w:ind w:left="2880" w:hanging="360"/>
       </w:pPr>
       <w:rPr>
-        <w:rFonts w:hint="default" w:ascii="Wingdings" w:hAnsi="Wingdings"/>
+        <w:rFonts w:ascii="Wingdings" w:hAnsi="Wingdings" w:hint="default"/>
         <w:sz w:val="20"/>
       </w:rPr>
     </w:lvl>
@@ -4213,7 +4208,7 @@
         <w:ind w:left="3600" w:hanging="360"/>
       </w:pPr>
       <w:rPr>
-        <w:rFonts w:hint="default" w:ascii="Wingdings" w:hAnsi="Wingdings"/>
+        <w:rFonts w:ascii="Wingdings" w:hAnsi="Wingdings" w:hint="default"/>
         <w:sz w:val="20"/>
       </w:rPr>
     </w:lvl>
@@ -4229,7 +4224,7 @@
         <w:ind w:left="4320" w:hanging="360"/>
       </w:pPr>
       <w:rPr>
-        <w:rFonts w:hint="default" w:ascii="Wingdings" w:hAnsi="Wingdings"/>
+        <w:rFonts w:ascii="Wingdings" w:hAnsi="Wingdings" w:hint="default"/>
         <w:sz w:val="20"/>
       </w:rPr>
     </w:lvl>
@@ -4245,7 +4240,7 @@
         <w:ind w:left="5040" w:hanging="360"/>
       </w:pPr>
       <w:rPr>
-        <w:rFonts w:hint="default" w:ascii="Wingdings" w:hAnsi="Wingdings"/>
+        <w:rFonts w:ascii="Wingdings" w:hAnsi="Wingdings" w:hint="default"/>
         <w:sz w:val="20"/>
       </w:rPr>
     </w:lvl>
@@ -4261,7 +4256,7 @@
         <w:ind w:left="5760" w:hanging="360"/>
       </w:pPr>
       <w:rPr>
-        <w:rFonts w:hint="default" w:ascii="Wingdings" w:hAnsi="Wingdings"/>
+        <w:rFonts w:ascii="Wingdings" w:hAnsi="Wingdings" w:hint="default"/>
         <w:sz w:val="20"/>
       </w:rPr>
     </w:lvl>
@@ -4277,7 +4272,7 @@
         <w:ind w:left="6480" w:hanging="360"/>
       </w:pPr>
       <w:rPr>
-        <w:rFonts w:hint="default" w:ascii="Wingdings" w:hAnsi="Wingdings"/>
+        <w:rFonts w:ascii="Wingdings" w:hAnsi="Wingdings" w:hint="default"/>
         <w:sz w:val="20"/>
       </w:rPr>
     </w:lvl>
@@ -4298,7 +4293,7 @@
         <w:ind w:left="720" w:hanging="360"/>
       </w:pPr>
       <w:rPr>
-        <w:rFonts w:hint="default" w:ascii="Symbol" w:hAnsi="Symbol"/>
+        <w:rFonts w:ascii="Symbol" w:hAnsi="Symbol" w:hint="default"/>
         <w:sz w:val="20"/>
       </w:rPr>
     </w:lvl>
@@ -4314,7 +4309,7 @@
         <w:ind w:left="1440" w:hanging="360"/>
       </w:pPr>
       <w:rPr>
-        <w:rFonts w:hint="default" w:ascii="Courier New" w:hAnsi="Courier New"/>
+        <w:rFonts w:ascii="Courier New" w:hAnsi="Courier New" w:hint="default"/>
         <w:sz w:val="20"/>
       </w:rPr>
     </w:lvl>
@@ -4330,7 +4325,7 @@
         <w:ind w:left="2160" w:hanging="360"/>
       </w:pPr>
       <w:rPr>
-        <w:rFonts w:hint="default" w:ascii="Wingdings" w:hAnsi="Wingdings"/>
+        <w:rFonts w:ascii="Wingdings" w:hAnsi="Wingdings" w:hint="default"/>
         <w:sz w:val="20"/>
       </w:rPr>
     </w:lvl>
@@ -4346,7 +4341,7 @@
         <w:ind w:left="2880" w:hanging="360"/>
       </w:pPr>
       <w:rPr>
-        <w:rFonts w:hint="default" w:ascii="Wingdings" w:hAnsi="Wingdings"/>
+        <w:rFonts w:ascii="Wingdings" w:hAnsi="Wingdings" w:hint="default"/>
         <w:sz w:val="20"/>
       </w:rPr>
     </w:lvl>
@@ -4362,7 +4357,7 @@
         <w:ind w:left="3600" w:hanging="360"/>
       </w:pPr>
       <w:rPr>
-        <w:rFonts w:hint="default" w:ascii="Wingdings" w:hAnsi="Wingdings"/>
+        <w:rFonts w:ascii="Wingdings" w:hAnsi="Wingdings" w:hint="default"/>
         <w:sz w:val="20"/>
       </w:rPr>
     </w:lvl>
@@ -4378,7 +4373,7 @@
         <w:ind w:left="4320" w:hanging="360"/>
       </w:pPr>
       <w:rPr>
-        <w:rFonts w:hint="default" w:ascii="Wingdings" w:hAnsi="Wingdings"/>
+        <w:rFonts w:ascii="Wingdings" w:hAnsi="Wingdings" w:hint="default"/>
         <w:sz w:val="20"/>
       </w:rPr>
     </w:lvl>
@@ -4394,7 +4389,7 @@
         <w:ind w:left="5040" w:hanging="360"/>
       </w:pPr>
       <w:rPr>
-        <w:rFonts w:hint="default" w:ascii="Wingdings" w:hAnsi="Wingdings"/>
+        <w:rFonts w:ascii="Wingdings" w:hAnsi="Wingdings" w:hint="default"/>
         <w:sz w:val="20"/>
       </w:rPr>
     </w:lvl>
@@ -4410,7 +4405,7 @@
         <w:ind w:left="5760" w:hanging="360"/>
       </w:pPr>
       <w:rPr>
-        <w:rFonts w:hint="default" w:ascii="Wingdings" w:hAnsi="Wingdings"/>
+        <w:rFonts w:ascii="Wingdings" w:hAnsi="Wingdings" w:hint="default"/>
         <w:sz w:val="20"/>
       </w:rPr>
     </w:lvl>
@@ -4426,7 +4421,7 @@
         <w:ind w:left="6480" w:hanging="360"/>
       </w:pPr>
       <w:rPr>
-        <w:rFonts w:hint="default" w:ascii="Wingdings" w:hAnsi="Wingdings"/>
+        <w:rFonts w:ascii="Wingdings" w:hAnsi="Wingdings" w:hint="default"/>
         <w:sz w:val="20"/>
       </w:rPr>
     </w:lvl>
@@ -4447,7 +4442,7 @@
         <w:ind w:left="720" w:hanging="360"/>
       </w:pPr>
       <w:rPr>
-        <w:rFonts w:hint="default" w:ascii="Symbol" w:hAnsi="Symbol"/>
+        <w:rFonts w:ascii="Symbol" w:hAnsi="Symbol" w:hint="default"/>
         <w:sz w:val="20"/>
       </w:rPr>
     </w:lvl>
@@ -4463,7 +4458,7 @@
         <w:ind w:left="1440" w:hanging="360"/>
       </w:pPr>
       <w:rPr>
-        <w:rFonts w:hint="default" w:ascii="Courier New" w:hAnsi="Courier New"/>
+        <w:rFonts w:ascii="Courier New" w:hAnsi="Courier New" w:hint="default"/>
         <w:sz w:val="20"/>
       </w:rPr>
     </w:lvl>
@@ -4479,7 +4474,7 @@
         <w:ind w:left="2160" w:hanging="360"/>
       </w:pPr>
       <w:rPr>
-        <w:rFonts w:hint="default" w:ascii="Wingdings" w:hAnsi="Wingdings"/>
+        <w:rFonts w:ascii="Wingdings" w:hAnsi="Wingdings" w:hint="default"/>
         <w:sz w:val="20"/>
       </w:rPr>
     </w:lvl>
@@ -4495,7 +4490,7 @@
         <w:ind w:left="2880" w:hanging="360"/>
       </w:pPr>
       <w:rPr>
-        <w:rFonts w:hint="default" w:ascii="Wingdings" w:hAnsi="Wingdings"/>
+        <w:rFonts w:ascii="Wingdings" w:hAnsi="Wingdings" w:hint="default"/>
         <w:sz w:val="20"/>
       </w:rPr>
     </w:lvl>
@@ -4511,7 +4506,7 @@
         <w:ind w:left="3600" w:hanging="360"/>
       </w:pPr>
       <w:rPr>
-        <w:rFonts w:hint="default" w:ascii="Wingdings" w:hAnsi="Wingdings"/>
+        <w:rFonts w:ascii="Wingdings" w:hAnsi="Wingdings" w:hint="default"/>
         <w:sz w:val="20"/>
       </w:rPr>
     </w:lvl>
@@ -4527,7 +4522,7 @@
         <w:ind w:left="4320" w:hanging="360"/>
       </w:pPr>
       <w:rPr>
-        <w:rFonts w:hint="default" w:ascii="Wingdings" w:hAnsi="Wingdings"/>
+        <w:rFonts w:ascii="Wingdings" w:hAnsi="Wingdings" w:hint="default"/>
         <w:sz w:val="20"/>
       </w:rPr>
     </w:lvl>
@@ -4543,7 +4538,7 @@
         <w:ind w:left="5040" w:hanging="360"/>
       </w:pPr>
       <w:rPr>
-        <w:rFonts w:hint="default" w:ascii="Wingdings" w:hAnsi="Wingdings"/>
+        <w:rFonts w:ascii="Wingdings" w:hAnsi="Wingdings" w:hint="default"/>
         <w:sz w:val="20"/>
       </w:rPr>
     </w:lvl>
@@ -4559,7 +4554,7 @@
         <w:ind w:left="5760" w:hanging="360"/>
       </w:pPr>
       <w:rPr>
-        <w:rFonts w:hint="default" w:ascii="Wingdings" w:hAnsi="Wingdings"/>
+        <w:rFonts w:ascii="Wingdings" w:hAnsi="Wingdings" w:hint="default"/>
         <w:sz w:val="20"/>
       </w:rPr>
     </w:lvl>
@@ -4575,7 +4570,7 @@
         <w:ind w:left="6480" w:hanging="360"/>
       </w:pPr>
       <w:rPr>
-        <w:rFonts w:hint="default" w:ascii="Wingdings" w:hAnsi="Wingdings"/>
+        <w:rFonts w:ascii="Wingdings" w:hAnsi="Wingdings" w:hint="default"/>
         <w:sz w:val="20"/>
       </w:rPr>
     </w:lvl>
@@ -4596,7 +4591,7 @@
         <w:ind w:left="720" w:hanging="360"/>
       </w:pPr>
       <w:rPr>
-        <w:rFonts w:hint="default" w:ascii="Symbol" w:hAnsi="Symbol"/>
+        <w:rFonts w:ascii="Symbol" w:hAnsi="Symbol" w:hint="default"/>
         <w:sz w:val="20"/>
       </w:rPr>
     </w:lvl>
@@ -4612,7 +4607,7 @@
         <w:ind w:left="1440" w:hanging="360"/>
       </w:pPr>
       <w:rPr>
-        <w:rFonts w:hint="default" w:ascii="Courier New" w:hAnsi="Courier New"/>
+        <w:rFonts w:ascii="Courier New" w:hAnsi="Courier New" w:hint="default"/>
         <w:sz w:val="20"/>
       </w:rPr>
     </w:lvl>
@@ -4628,7 +4623,7 @@
         <w:ind w:left="2160" w:hanging="360"/>
       </w:pPr>
       <w:rPr>
-        <w:rFonts w:hint="default" w:ascii="Wingdings" w:hAnsi="Wingdings"/>
+        <w:rFonts w:ascii="Wingdings" w:hAnsi="Wingdings" w:hint="default"/>
         <w:sz w:val="20"/>
       </w:rPr>
     </w:lvl>
@@ -4644,7 +4639,7 @@
         <w:ind w:left="2880" w:hanging="360"/>
       </w:pPr>
       <w:rPr>
-        <w:rFonts w:hint="default" w:ascii="Wingdings" w:hAnsi="Wingdings"/>
+        <w:rFonts w:ascii="Wingdings" w:hAnsi="Wingdings" w:hint="default"/>
         <w:sz w:val="20"/>
       </w:rPr>
     </w:lvl>
@@ -4660,7 +4655,7 @@
         <w:ind w:left="3600" w:hanging="360"/>
       </w:pPr>
       <w:rPr>
-        <w:rFonts w:hint="default" w:ascii="Wingdings" w:hAnsi="Wingdings"/>
+        <w:rFonts w:ascii="Wingdings" w:hAnsi="Wingdings" w:hint="default"/>
         <w:sz w:val="20"/>
       </w:rPr>
     </w:lvl>
@@ -4676,7 +4671,7 @@
         <w:ind w:left="4320" w:hanging="360"/>
       </w:pPr>
       <w:rPr>
-        <w:rFonts w:hint="default" w:ascii="Wingdings" w:hAnsi="Wingdings"/>
+        <w:rFonts w:ascii="Wingdings" w:hAnsi="Wingdings" w:hint="default"/>
         <w:sz w:val="20"/>
       </w:rPr>
     </w:lvl>
@@ -4692,7 +4687,7 @@
         <w:ind w:left="5040" w:hanging="360"/>
       </w:pPr>
       <w:rPr>
-        <w:rFonts w:hint="default" w:ascii="Wingdings" w:hAnsi="Wingdings"/>
+        <w:rFonts w:ascii="Wingdings" w:hAnsi="Wingdings" w:hint="default"/>
         <w:sz w:val="20"/>
       </w:rPr>
     </w:lvl>
@@ -4708,7 +4703,7 @@
         <w:ind w:left="5760" w:hanging="360"/>
       </w:pPr>
       <w:rPr>
-        <w:rFonts w:hint="default" w:ascii="Wingdings" w:hAnsi="Wingdings"/>
+        <w:rFonts w:ascii="Wingdings" w:hAnsi="Wingdings" w:hint="default"/>
         <w:sz w:val="20"/>
       </w:rPr>
     </w:lvl>
@@ -4724,7 +4719,7 @@
         <w:ind w:left="6480" w:hanging="360"/>
       </w:pPr>
       <w:rPr>
-        <w:rFonts w:hint="default" w:ascii="Wingdings" w:hAnsi="Wingdings"/>
+        <w:rFonts w:ascii="Wingdings" w:hAnsi="Wingdings" w:hint="default"/>
         <w:sz w:val="20"/>
       </w:rPr>
     </w:lvl>
@@ -4757,7 +4752,7 @@
         <w:ind w:left="1440" w:hanging="360"/>
       </w:pPr>
       <w:rPr>
-        <w:rFonts w:hint="default" w:ascii="Courier New" w:hAnsi="Courier New"/>
+        <w:rFonts w:ascii="Courier New" w:hAnsi="Courier New" w:hint="default"/>
         <w:sz w:val="20"/>
       </w:rPr>
     </w:lvl>
@@ -4862,7 +4857,7 @@
         <w:ind w:left="720" w:hanging="360"/>
       </w:pPr>
       <w:rPr>
-        <w:rFonts w:hint="default" w:ascii="Symbol" w:hAnsi="Symbol"/>
+        <w:rFonts w:ascii="Symbol" w:hAnsi="Symbol" w:hint="default"/>
         <w:sz w:val="20"/>
       </w:rPr>
     </w:lvl>
@@ -4878,7 +4873,7 @@
         <w:ind w:left="1440" w:hanging="360"/>
       </w:pPr>
       <w:rPr>
-        <w:rFonts w:hint="default" w:ascii="Courier New" w:hAnsi="Courier New"/>
+        <w:rFonts w:ascii="Courier New" w:hAnsi="Courier New" w:hint="default"/>
         <w:sz w:val="20"/>
       </w:rPr>
     </w:lvl>
@@ -4894,7 +4889,7 @@
         <w:ind w:left="2160" w:hanging="360"/>
       </w:pPr>
       <w:rPr>
-        <w:rFonts w:hint="default" w:ascii="Wingdings" w:hAnsi="Wingdings"/>
+        <w:rFonts w:ascii="Wingdings" w:hAnsi="Wingdings" w:hint="default"/>
         <w:sz w:val="20"/>
       </w:rPr>
     </w:lvl>
@@ -4910,7 +4905,7 @@
         <w:ind w:left="2880" w:hanging="360"/>
       </w:pPr>
       <w:rPr>
-        <w:rFonts w:hint="default" w:ascii="Wingdings" w:hAnsi="Wingdings"/>
+        <w:rFonts w:ascii="Wingdings" w:hAnsi="Wingdings" w:hint="default"/>
         <w:sz w:val="20"/>
       </w:rPr>
     </w:lvl>
@@ -4926,7 +4921,7 @@
         <w:ind w:left="3600" w:hanging="360"/>
       </w:pPr>
       <w:rPr>
-        <w:rFonts w:hint="default" w:ascii="Wingdings" w:hAnsi="Wingdings"/>
+        <w:rFonts w:ascii="Wingdings" w:hAnsi="Wingdings" w:hint="default"/>
         <w:sz w:val="20"/>
       </w:rPr>
     </w:lvl>
@@ -4942,7 +4937,7 @@
         <w:ind w:left="4320" w:hanging="360"/>
       </w:pPr>
       <w:rPr>
-        <w:rFonts w:hint="default" w:ascii="Wingdings" w:hAnsi="Wingdings"/>
+        <w:rFonts w:ascii="Wingdings" w:hAnsi="Wingdings" w:hint="default"/>
         <w:sz w:val="20"/>
       </w:rPr>
     </w:lvl>
@@ -4958,7 +4953,7 @@
         <w:ind w:left="5040" w:hanging="360"/>
       </w:pPr>
       <w:rPr>
-        <w:rFonts w:hint="default" w:ascii="Wingdings" w:hAnsi="Wingdings"/>
+        <w:rFonts w:ascii="Wingdings" w:hAnsi="Wingdings" w:hint="default"/>
         <w:sz w:val="20"/>
       </w:rPr>
     </w:lvl>
@@ -4974,7 +4969,7 @@
         <w:ind w:left="5760" w:hanging="360"/>
       </w:pPr>
       <w:rPr>
-        <w:rFonts w:hint="default" w:ascii="Wingdings" w:hAnsi="Wingdings"/>
+        <w:rFonts w:ascii="Wingdings" w:hAnsi="Wingdings" w:hint="default"/>
         <w:sz w:val="20"/>
       </w:rPr>
     </w:lvl>
@@ -4990,7 +4985,7 @@
         <w:ind w:left="6480" w:hanging="360"/>
       </w:pPr>
       <w:rPr>
-        <w:rFonts w:hint="default" w:ascii="Wingdings" w:hAnsi="Wingdings"/>
+        <w:rFonts w:ascii="Wingdings" w:hAnsi="Wingdings" w:hint="default"/>
         <w:sz w:val="20"/>
       </w:rPr>
     </w:lvl>
@@ -5011,7 +5006,7 @@
         <w:ind w:left="720" w:hanging="360"/>
       </w:pPr>
       <w:rPr>
-        <w:rFonts w:hint="default" w:ascii="Symbol" w:hAnsi="Symbol"/>
+        <w:rFonts w:ascii="Symbol" w:hAnsi="Symbol" w:hint="default"/>
         <w:sz w:val="20"/>
       </w:rPr>
     </w:lvl>
@@ -5027,7 +5022,7 @@
         <w:ind w:left="1440" w:hanging="360"/>
       </w:pPr>
       <w:rPr>
-        <w:rFonts w:hint="default" w:ascii="Courier New" w:hAnsi="Courier New"/>
+        <w:rFonts w:ascii="Courier New" w:hAnsi="Courier New" w:hint="default"/>
         <w:sz w:val="20"/>
       </w:rPr>
     </w:lvl>
@@ -5043,7 +5038,7 @@
         <w:ind w:left="2160" w:hanging="360"/>
       </w:pPr>
       <w:rPr>
-        <w:rFonts w:hint="default" w:ascii="Wingdings" w:hAnsi="Wingdings"/>
+        <w:rFonts w:ascii="Wingdings" w:hAnsi="Wingdings" w:hint="default"/>
         <w:sz w:val="20"/>
       </w:rPr>
     </w:lvl>
@@ -5059,7 +5054,7 @@
         <w:ind w:left="2880" w:hanging="360"/>
       </w:pPr>
       <w:rPr>
-        <w:rFonts w:hint="default" w:ascii="Wingdings" w:hAnsi="Wingdings"/>
+        <w:rFonts w:ascii="Wingdings" w:hAnsi="Wingdings" w:hint="default"/>
         <w:sz w:val="20"/>
       </w:rPr>
     </w:lvl>
@@ -5075,7 +5070,7 @@
         <w:ind w:left="3600" w:hanging="360"/>
       </w:pPr>
       <w:rPr>
-        <w:rFonts w:hint="default" w:ascii="Wingdings" w:hAnsi="Wingdings"/>
+        <w:rFonts w:ascii="Wingdings" w:hAnsi="Wingdings" w:hint="default"/>
         <w:sz w:val="20"/>
       </w:rPr>
     </w:lvl>
@@ -5091,7 +5086,7 @@
         <w:ind w:left="4320" w:hanging="360"/>
       </w:pPr>
       <w:rPr>
-        <w:rFonts w:hint="default" w:ascii="Wingdings" w:hAnsi="Wingdings"/>
+        <w:rFonts w:ascii="Wingdings" w:hAnsi="Wingdings" w:hint="default"/>
         <w:sz w:val="20"/>
       </w:rPr>
     </w:lvl>
@@ -5107,7 +5102,7 @@
         <w:ind w:left="5040" w:hanging="360"/>
       </w:pPr>
       <w:rPr>
-        <w:rFonts w:hint="default" w:ascii="Wingdings" w:hAnsi="Wingdings"/>
+        <w:rFonts w:ascii="Wingdings" w:hAnsi="Wingdings" w:hint="default"/>
         <w:sz w:val="20"/>
       </w:rPr>
     </w:lvl>
@@ -5123,7 +5118,7 @@
         <w:ind w:left="5760" w:hanging="360"/>
       </w:pPr>
       <w:rPr>
-        <w:rFonts w:hint="default" w:ascii="Wingdings" w:hAnsi="Wingdings"/>
+        <w:rFonts w:ascii="Wingdings" w:hAnsi="Wingdings" w:hint="default"/>
         <w:sz w:val="20"/>
       </w:rPr>
     </w:lvl>
@@ -5139,7 +5134,7 @@
         <w:ind w:left="6480" w:hanging="360"/>
       </w:pPr>
       <w:rPr>
-        <w:rFonts w:hint="default" w:ascii="Wingdings" w:hAnsi="Wingdings"/>
+        <w:rFonts w:ascii="Wingdings" w:hAnsi="Wingdings" w:hint="default"/>
         <w:sz w:val="20"/>
       </w:rPr>
     </w:lvl>
@@ -5160,7 +5155,7 @@
         <w:ind w:left="720" w:hanging="360"/>
       </w:pPr>
       <w:rPr>
-        <w:rFonts w:hint="default" w:ascii="Symbol" w:hAnsi="Symbol"/>
+        <w:rFonts w:ascii="Symbol" w:hAnsi="Symbol" w:hint="default"/>
         <w:sz w:val="20"/>
       </w:rPr>
     </w:lvl>
@@ -5176,7 +5171,7 @@
         <w:ind w:left="1440" w:hanging="360"/>
       </w:pPr>
       <w:rPr>
-        <w:rFonts w:hint="default" w:ascii="Courier New" w:hAnsi="Courier New"/>
+        <w:rFonts w:ascii="Courier New" w:hAnsi="Courier New" w:hint="default"/>
         <w:sz w:val="20"/>
       </w:rPr>
     </w:lvl>
@@ -5192,7 +5187,7 @@
         <w:ind w:left="2160" w:hanging="360"/>
       </w:pPr>
       <w:rPr>
-        <w:rFonts w:hint="default" w:ascii="Wingdings" w:hAnsi="Wingdings"/>
+        <w:rFonts w:ascii="Wingdings" w:hAnsi="Wingdings" w:hint="default"/>
         <w:sz w:val="20"/>
       </w:rPr>
     </w:lvl>
@@ -5208,7 +5203,7 @@
         <w:ind w:left="2880" w:hanging="360"/>
       </w:pPr>
       <w:rPr>
-        <w:rFonts w:hint="default" w:ascii="Wingdings" w:hAnsi="Wingdings"/>
+        <w:rFonts w:ascii="Wingdings" w:hAnsi="Wingdings" w:hint="default"/>
         <w:sz w:val="20"/>
       </w:rPr>
     </w:lvl>
@@ -5224,7 +5219,7 @@
         <w:ind w:left="3600" w:hanging="360"/>
       </w:pPr>
       <w:rPr>
-        <w:rFonts w:hint="default" w:ascii="Wingdings" w:hAnsi="Wingdings"/>
+        <w:rFonts w:ascii="Wingdings" w:hAnsi="Wingdings" w:hint="default"/>
         <w:sz w:val="20"/>
       </w:rPr>
     </w:lvl>
@@ -5240,7 +5235,7 @@
         <w:ind w:left="4320" w:hanging="360"/>
       </w:pPr>
       <w:rPr>
-        <w:rFonts w:hint="default" w:ascii="Wingdings" w:hAnsi="Wingdings"/>
+        <w:rFonts w:ascii="Wingdings" w:hAnsi="Wingdings" w:hint="default"/>
         <w:sz w:val="20"/>
       </w:rPr>
     </w:lvl>
@@ -5256,7 +5251,7 @@
         <w:ind w:left="5040" w:hanging="360"/>
       </w:pPr>
       <w:rPr>
-        <w:rFonts w:hint="default" w:ascii="Wingdings" w:hAnsi="Wingdings"/>
+        <w:rFonts w:ascii="Wingdings" w:hAnsi="Wingdings" w:hint="default"/>
         <w:sz w:val="20"/>
       </w:rPr>
     </w:lvl>
@@ -5272,7 +5267,7 @@
         <w:ind w:left="5760" w:hanging="360"/>
       </w:pPr>
       <w:rPr>
-        <w:rFonts w:hint="default" w:ascii="Wingdings" w:hAnsi="Wingdings"/>
+        <w:rFonts w:ascii="Wingdings" w:hAnsi="Wingdings" w:hint="default"/>
         <w:sz w:val="20"/>
       </w:rPr>
     </w:lvl>
@@ -5288,7 +5283,7 @@
         <w:ind w:left="6480" w:hanging="360"/>
       </w:pPr>
       <w:rPr>
-        <w:rFonts w:hint="default" w:ascii="Wingdings" w:hAnsi="Wingdings"/>
+        <w:rFonts w:ascii="Wingdings" w:hAnsi="Wingdings" w:hint="default"/>
         <w:sz w:val="20"/>
       </w:rPr>
     </w:lvl>
@@ -5309,7 +5304,7 @@
         <w:ind w:left="720" w:hanging="360"/>
       </w:pPr>
       <w:rPr>
-        <w:rFonts w:hint="default" w:ascii="Symbol" w:hAnsi="Symbol"/>
+        <w:rFonts w:ascii="Symbol" w:hAnsi="Symbol" w:hint="default"/>
         <w:sz w:val="20"/>
       </w:rPr>
     </w:lvl>
@@ -5325,7 +5320,7 @@
         <w:ind w:left="1440" w:hanging="360"/>
       </w:pPr>
       <w:rPr>
-        <w:rFonts w:hint="default" w:ascii="Courier New" w:hAnsi="Courier New"/>
+        <w:rFonts w:ascii="Courier New" w:hAnsi="Courier New" w:hint="default"/>
         <w:sz w:val="20"/>
       </w:rPr>
     </w:lvl>
@@ -5341,7 +5336,7 @@
         <w:ind w:left="2160" w:hanging="360"/>
       </w:pPr>
       <w:rPr>
-        <w:rFonts w:hint="default" w:ascii="Wingdings" w:hAnsi="Wingdings"/>
+        <w:rFonts w:ascii="Wingdings" w:hAnsi="Wingdings" w:hint="default"/>
         <w:sz w:val="20"/>
       </w:rPr>
     </w:lvl>
@@ -5357,7 +5352,7 @@
         <w:ind w:left="2880" w:hanging="360"/>
       </w:pPr>
       <w:rPr>
-        <w:rFonts w:hint="default" w:ascii="Wingdings" w:hAnsi="Wingdings"/>
+        <w:rFonts w:ascii="Wingdings" w:hAnsi="Wingdings" w:hint="default"/>
         <w:sz w:val="20"/>
       </w:rPr>
     </w:lvl>
@@ -5373,7 +5368,7 @@
         <w:ind w:left="3600" w:hanging="360"/>
       </w:pPr>
       <w:rPr>
-        <w:rFonts w:hint="default" w:ascii="Wingdings" w:hAnsi="Wingdings"/>
+        <w:rFonts w:ascii="Wingdings" w:hAnsi="Wingdings" w:hint="default"/>
         <w:sz w:val="20"/>
       </w:rPr>
     </w:lvl>
@@ -5389,7 +5384,7 @@
         <w:ind w:left="4320" w:hanging="360"/>
       </w:pPr>
       <w:rPr>
-        <w:rFonts w:hint="default" w:ascii="Wingdings" w:hAnsi="Wingdings"/>
+        <w:rFonts w:ascii="Wingdings" w:hAnsi="Wingdings" w:hint="default"/>
         <w:sz w:val="20"/>
       </w:rPr>
     </w:lvl>
@@ -5405,7 +5400,7 @@
         <w:ind w:left="5040" w:hanging="360"/>
       </w:pPr>
       <w:rPr>
-        <w:rFonts w:hint="default" w:ascii="Wingdings" w:hAnsi="Wingdings"/>
+        <w:rFonts w:ascii="Wingdings" w:hAnsi="Wingdings" w:hint="default"/>
         <w:sz w:val="20"/>
       </w:rPr>
     </w:lvl>
@@ -5421,7 +5416,7 @@
         <w:ind w:left="5760" w:hanging="360"/>
       </w:pPr>
       <w:rPr>
-        <w:rFonts w:hint="default" w:ascii="Wingdings" w:hAnsi="Wingdings"/>
+        <w:rFonts w:ascii="Wingdings" w:hAnsi="Wingdings" w:hint="default"/>
         <w:sz w:val="20"/>
       </w:rPr>
     </w:lvl>
@@ -5437,7 +5432,7 @@
         <w:ind w:left="6480" w:hanging="360"/>
       </w:pPr>
       <w:rPr>
-        <w:rFonts w:hint="default" w:ascii="Wingdings" w:hAnsi="Wingdings"/>
+        <w:rFonts w:ascii="Wingdings" w:hAnsi="Wingdings" w:hint="default"/>
         <w:sz w:val="20"/>
       </w:rPr>
     </w:lvl>
@@ -5458,7 +5453,7 @@
         <w:ind w:left="720" w:hanging="360"/>
       </w:pPr>
       <w:rPr>
-        <w:rFonts w:hint="default" w:ascii="Symbol" w:hAnsi="Symbol"/>
+        <w:rFonts w:ascii="Symbol" w:hAnsi="Symbol" w:hint="default"/>
         <w:sz w:val="20"/>
       </w:rPr>
     </w:lvl>
@@ -5474,7 +5469,7 @@
         <w:ind w:left="1440" w:hanging="360"/>
       </w:pPr>
       <w:rPr>
-        <w:rFonts w:hint="default" w:ascii="Courier New" w:hAnsi="Courier New"/>
+        <w:rFonts w:ascii="Courier New" w:hAnsi="Courier New" w:hint="default"/>
         <w:sz w:val="20"/>
       </w:rPr>
     </w:lvl>
@@ -5490,7 +5485,7 @@
         <w:ind w:left="2160" w:hanging="360"/>
       </w:pPr>
       <w:rPr>
-        <w:rFonts w:hint="default" w:ascii="Wingdings" w:hAnsi="Wingdings"/>
+        <w:rFonts w:ascii="Wingdings" w:hAnsi="Wingdings" w:hint="default"/>
         <w:sz w:val="20"/>
       </w:rPr>
     </w:lvl>
@@ -5506,7 +5501,7 @@
         <w:ind w:left="2880" w:hanging="360"/>
       </w:pPr>
       <w:rPr>
-        <w:rFonts w:hint="default" w:ascii="Wingdings" w:hAnsi="Wingdings"/>
+        <w:rFonts w:ascii="Wingdings" w:hAnsi="Wingdings" w:hint="default"/>
         <w:sz w:val="20"/>
       </w:rPr>
     </w:lvl>
@@ -5522,7 +5517,7 @@
         <w:ind w:left="3600" w:hanging="360"/>
       </w:pPr>
       <w:rPr>
-        <w:rFonts w:hint="default" w:ascii="Wingdings" w:hAnsi="Wingdings"/>
+        <w:rFonts w:ascii="Wingdings" w:hAnsi="Wingdings" w:hint="default"/>
         <w:sz w:val="20"/>
       </w:rPr>
     </w:lvl>
@@ -5538,7 +5533,7 @@
         <w:ind w:left="4320" w:hanging="360"/>
       </w:pPr>
       <w:rPr>
-        <w:rFonts w:hint="default" w:ascii="Wingdings" w:hAnsi="Wingdings"/>
+        <w:rFonts w:ascii="Wingdings" w:hAnsi="Wingdings" w:hint="default"/>
         <w:sz w:val="20"/>
       </w:rPr>
     </w:lvl>
@@ -5554,7 +5549,7 @@
         <w:ind w:left="5040" w:hanging="360"/>
       </w:pPr>
       <w:rPr>
-        <w:rFonts w:hint="default" w:ascii="Wingdings" w:hAnsi="Wingdings"/>
+        <w:rFonts w:ascii="Wingdings" w:hAnsi="Wingdings" w:hint="default"/>
         <w:sz w:val="20"/>
       </w:rPr>
     </w:lvl>
@@ -5570,7 +5565,7 @@
         <w:ind w:left="5760" w:hanging="360"/>
       </w:pPr>
       <w:rPr>
-        <w:rFonts w:hint="default" w:ascii="Wingdings" w:hAnsi="Wingdings"/>
+        <w:rFonts w:ascii="Wingdings" w:hAnsi="Wingdings" w:hint="default"/>
         <w:sz w:val="20"/>
       </w:rPr>
     </w:lvl>
@@ -5586,7 +5581,7 @@
         <w:ind w:left="6480" w:hanging="360"/>
       </w:pPr>
       <w:rPr>
-        <w:rFonts w:hint="default" w:ascii="Wingdings" w:hAnsi="Wingdings"/>
+        <w:rFonts w:ascii="Wingdings" w:hAnsi="Wingdings" w:hint="default"/>
         <w:sz w:val="20"/>
       </w:rPr>
     </w:lvl>
@@ -5607,7 +5602,7 @@
         <w:ind w:left="720" w:hanging="360"/>
       </w:pPr>
       <w:rPr>
-        <w:rFonts w:hint="default" w:ascii="Symbol" w:hAnsi="Symbol"/>
+        <w:rFonts w:ascii="Symbol" w:hAnsi="Symbol" w:hint="default"/>
         <w:sz w:val="20"/>
       </w:rPr>
     </w:lvl>
@@ -5623,7 +5618,7 @@
         <w:ind w:left="1440" w:hanging="360"/>
       </w:pPr>
       <w:rPr>
-        <w:rFonts w:hint="default" w:ascii="Courier New" w:hAnsi="Courier New"/>
+        <w:rFonts w:ascii="Courier New" w:hAnsi="Courier New" w:hint="default"/>
         <w:sz w:val="20"/>
       </w:rPr>
     </w:lvl>
@@ -5639,7 +5634,7 @@
         <w:ind w:left="2160" w:hanging="360"/>
       </w:pPr>
       <w:rPr>
-        <w:rFonts w:hint="default" w:ascii="Wingdings" w:hAnsi="Wingdings"/>
+        <w:rFonts w:ascii="Wingdings" w:hAnsi="Wingdings" w:hint="default"/>
         <w:sz w:val="20"/>
       </w:rPr>
     </w:lvl>
@@ -5655,7 +5650,7 @@
         <w:ind w:left="2880" w:hanging="360"/>
       </w:pPr>
       <w:rPr>
-        <w:rFonts w:hint="default" w:ascii="Wingdings" w:hAnsi="Wingdings"/>
+        <w:rFonts w:ascii="Wingdings" w:hAnsi="Wingdings" w:hint="default"/>
         <w:sz w:val="20"/>
       </w:rPr>
     </w:lvl>
@@ -5671,7 +5666,7 @@
         <w:ind w:left="3600" w:hanging="360"/>
       </w:pPr>
       <w:rPr>
-        <w:rFonts w:hint="default" w:ascii="Wingdings" w:hAnsi="Wingdings"/>
+        <w:rFonts w:ascii="Wingdings" w:hAnsi="Wingdings" w:hint="default"/>
         <w:sz w:val="20"/>
       </w:rPr>
     </w:lvl>
@@ -5687,7 +5682,7 @@
         <w:ind w:left="4320" w:hanging="360"/>
       </w:pPr>
       <w:rPr>
-        <w:rFonts w:hint="default" w:ascii="Wingdings" w:hAnsi="Wingdings"/>
+        <w:rFonts w:ascii="Wingdings" w:hAnsi="Wingdings" w:hint="default"/>
         <w:sz w:val="20"/>
       </w:rPr>
     </w:lvl>
@@ -5703,7 +5698,7 @@
         <w:ind w:left="5040" w:hanging="360"/>
       </w:pPr>
       <w:rPr>
-        <w:rFonts w:hint="default" w:ascii="Wingdings" w:hAnsi="Wingdings"/>
+        <w:rFonts w:ascii="Wingdings" w:hAnsi="Wingdings" w:hint="default"/>
         <w:sz w:val="20"/>
       </w:rPr>
     </w:lvl>
@@ -5719,7 +5714,7 @@
         <w:ind w:left="5760" w:hanging="360"/>
       </w:pPr>
       <w:rPr>
-        <w:rFonts w:hint="default" w:ascii="Wingdings" w:hAnsi="Wingdings"/>
+        <w:rFonts w:ascii="Wingdings" w:hAnsi="Wingdings" w:hint="default"/>
         <w:sz w:val="20"/>
       </w:rPr>
     </w:lvl>
@@ -5735,7 +5730,7 @@
         <w:ind w:left="6480" w:hanging="360"/>
       </w:pPr>
       <w:rPr>
-        <w:rFonts w:hint="default" w:ascii="Wingdings" w:hAnsi="Wingdings"/>
+        <w:rFonts w:ascii="Wingdings" w:hAnsi="Wingdings" w:hint="default"/>
         <w:sz w:val="20"/>
       </w:rPr>
     </w:lvl>
@@ -5756,7 +5751,7 @@
         <w:ind w:left="720" w:hanging="360"/>
       </w:pPr>
       <w:rPr>
-        <w:rFonts w:hint="default" w:ascii="Symbol" w:hAnsi="Symbol"/>
+        <w:rFonts w:ascii="Symbol" w:hAnsi="Symbol" w:hint="default"/>
         <w:sz w:val="20"/>
       </w:rPr>
     </w:lvl>
@@ -5772,7 +5767,7 @@
         <w:ind w:left="1440" w:hanging="360"/>
       </w:pPr>
       <w:rPr>
-        <w:rFonts w:hint="default" w:ascii="Courier New" w:hAnsi="Courier New"/>
+        <w:rFonts w:ascii="Courier New" w:hAnsi="Courier New" w:hint="default"/>
         <w:sz w:val="20"/>
       </w:rPr>
     </w:lvl>
@@ -5788,7 +5783,7 @@
         <w:ind w:left="2160" w:hanging="360"/>
       </w:pPr>
       <w:rPr>
-        <w:rFonts w:hint="default" w:ascii="Wingdings" w:hAnsi="Wingdings"/>
+        <w:rFonts w:ascii="Wingdings" w:hAnsi="Wingdings" w:hint="default"/>
         <w:sz w:val="20"/>
       </w:rPr>
     </w:lvl>
@@ -5804,7 +5799,7 @@
         <w:ind w:left="2880" w:hanging="360"/>
       </w:pPr>
       <w:rPr>
-        <w:rFonts w:hint="default" w:ascii="Wingdings" w:hAnsi="Wingdings"/>
+        <w:rFonts w:ascii="Wingdings" w:hAnsi="Wingdings" w:hint="default"/>
         <w:sz w:val="20"/>
       </w:rPr>
     </w:lvl>
@@ -5820,7 +5815,7 @@
         <w:ind w:left="3600" w:hanging="360"/>
       </w:pPr>
       <w:rPr>
-        <w:rFonts w:hint="default" w:ascii="Wingdings" w:hAnsi="Wingdings"/>
+        <w:rFonts w:ascii="Wingdings" w:hAnsi="Wingdings" w:hint="default"/>
         <w:sz w:val="20"/>
       </w:rPr>
     </w:lvl>
@@ -5836,7 +5831,7 @@
         <w:ind w:left="4320" w:hanging="360"/>
       </w:pPr>
       <w:rPr>
-        <w:rFonts w:hint="default" w:ascii="Wingdings" w:hAnsi="Wingdings"/>
+        <w:rFonts w:ascii="Wingdings" w:hAnsi="Wingdings" w:hint="default"/>
         <w:sz w:val="20"/>
       </w:rPr>
     </w:lvl>
@@ -5852,7 +5847,7 @@
         <w:ind w:left="5040" w:hanging="360"/>
       </w:pPr>
       <w:rPr>
-        <w:rFonts w:hint="default" w:ascii="Wingdings" w:hAnsi="Wingdings"/>
+        <w:rFonts w:ascii="Wingdings" w:hAnsi="Wingdings" w:hint="default"/>
         <w:sz w:val="20"/>
       </w:rPr>
     </w:lvl>
@@ -5868,7 +5863,7 @@
         <w:ind w:left="5760" w:hanging="360"/>
       </w:pPr>
       <w:rPr>
-        <w:rFonts w:hint="default" w:ascii="Wingdings" w:hAnsi="Wingdings"/>
+        <w:rFonts w:ascii="Wingdings" w:hAnsi="Wingdings" w:hint="default"/>
         <w:sz w:val="20"/>
       </w:rPr>
     </w:lvl>
@@ -5884,7 +5879,7 @@
         <w:ind w:left="6480" w:hanging="360"/>
       </w:pPr>
       <w:rPr>
-        <w:rFonts w:hint="default" w:ascii="Wingdings" w:hAnsi="Wingdings"/>
+        <w:rFonts w:ascii="Wingdings" w:hAnsi="Wingdings" w:hint="default"/>
         <w:sz w:val="20"/>
       </w:rPr>
     </w:lvl>
@@ -5983,11 +5978,11 @@
 </file>
 
 <file path=word/styles.xml><?xml version="1.0" encoding="utf-8"?>
-<w:styles xmlns:wp14="http://schemas.microsoft.com/office/word/2010/wordprocessingDrawing" xmlns:mc="http://schemas.openxmlformats.org/markup-compatibility/2006" xmlns:r="http://schemas.openxmlformats.org/officeDocument/2006/relationships" xmlns:w="http://schemas.openxmlformats.org/wordprocessingml/2006/main" xmlns:w14="http://schemas.microsoft.com/office/word/2010/wordml" xmlns:w15="http://schemas.microsoft.com/office/word/2012/wordml" xmlns:w16cex="http://schemas.microsoft.com/office/word/2018/wordml/cex" xmlns:w16cid="http://schemas.microsoft.com/office/word/2016/wordml/cid" xmlns:w16="http://schemas.microsoft.com/office/word/2018/wordml" xmlns:w16sdtdh="http://schemas.microsoft.com/office/word/2020/wordml/sdtdatahash" xmlns:w16se="http://schemas.microsoft.com/office/word/2015/wordml/symex" mc:Ignorable="w14 w15 w16se w16cid w16 w16cex w16sdtdh wp14">
+<w:styles xmlns:mc="http://schemas.openxmlformats.org/markup-compatibility/2006" xmlns:r="http://schemas.openxmlformats.org/officeDocument/2006/relationships" xmlns:w="http://schemas.openxmlformats.org/wordprocessingml/2006/main" xmlns:w14="http://schemas.microsoft.com/office/word/2010/wordml" xmlns:w15="http://schemas.microsoft.com/office/word/2012/wordml" xmlns:w16se="http://schemas.microsoft.com/office/word/2015/wordml/symex" mc:Ignorable="w14 w15 w16se">
   <w:docDefaults>
     <w:rPrDefault>
       <w:rPr>
-        <w:rFonts w:asciiTheme="minorHAnsi" w:hAnsiTheme="minorHAnsi" w:eastAsiaTheme="minorHAnsi" w:cstheme="minorBidi"/>
+        <w:rFonts w:asciiTheme="minorHAnsi" w:eastAsiaTheme="minorHAnsi" w:hAnsiTheme="minorHAnsi" w:cstheme="minorBidi"/>
         <w:sz w:val="22"/>
         <w:szCs w:val="22"/>
         <w:lang w:val="en-US" w:eastAsia="en-US" w:bidi="ar-SA"/>
@@ -6001,17 +5996,17 @@
       </w:pPr>
     </w:pPrDefault>
   </w:docDefaults>
-  <w:latentStyles w:defLockedState="0" w:defUIPriority="99" w:defSemiHidden="0" w:defUnhideWhenUsed="0" w:defQFormat="0" w:count="376">
+  <w:latentStyles w:defLockedState="0" w:defUIPriority="99" w:defSemiHidden="0" w:defUnhideWhenUsed="0" w:defQFormat="0" w:count="371">
     <w:lsdException w:name="Normal" w:uiPriority="0" w:qFormat="1"/>
     <w:lsdException w:name="heading 1" w:uiPriority="9" w:qFormat="1"/>
-    <w:lsdException w:name="heading 2" w:uiPriority="9" w:semiHidden="1" w:unhideWhenUsed="1" w:qFormat="1"/>
-    <w:lsdException w:name="heading 3" w:uiPriority="9" w:semiHidden="1" w:unhideWhenUsed="1" w:qFormat="1"/>
-    <w:lsdException w:name="heading 4" w:uiPriority="9" w:semiHidden="1" w:unhideWhenUsed="1" w:qFormat="1"/>
-    <w:lsdException w:name="heading 5" w:uiPriority="9" w:semiHidden="1" w:unhideWhenUsed="1" w:qFormat="1"/>
-    <w:lsdException w:name="heading 6" w:uiPriority="9" w:semiHidden="1" w:unhideWhenUsed="1" w:qFormat="1"/>
-    <w:lsdException w:name="heading 7" w:uiPriority="9" w:semiHidden="1" w:unhideWhenUsed="1" w:qFormat="1"/>
-    <w:lsdException w:name="heading 8" w:uiPriority="9" w:semiHidden="1" w:unhideWhenUsed="1" w:qFormat="1"/>
-    <w:lsdException w:name="heading 9" w:uiPriority="9" w:semiHidden="1" w:unhideWhenUsed="1" w:qFormat="1"/>
+    <w:lsdException w:name="heading 2" w:semiHidden="1" w:uiPriority="9" w:unhideWhenUsed="1" w:qFormat="1"/>
+    <w:lsdException w:name="heading 3" w:semiHidden="1" w:uiPriority="9" w:unhideWhenUsed="1" w:qFormat="1"/>
+    <w:lsdException w:name="heading 4" w:semiHidden="1" w:uiPriority="9" w:unhideWhenUsed="1" w:qFormat="1"/>
+    <w:lsdException w:name="heading 5" w:semiHidden="1" w:uiPriority="9" w:unhideWhenUsed="1" w:qFormat="1"/>
+    <w:lsdException w:name="heading 6" w:semiHidden="1" w:uiPriority="9" w:unhideWhenUsed="1" w:qFormat="1"/>
+    <w:lsdException w:name="heading 7" w:semiHidden="1" w:uiPriority="9" w:unhideWhenUsed="1" w:qFormat="1"/>
+    <w:lsdException w:name="heading 8" w:semiHidden="1" w:uiPriority="9" w:unhideWhenUsed="1" w:qFormat="1"/>
+    <w:lsdException w:name="heading 9" w:semiHidden="1" w:uiPriority="9" w:unhideWhenUsed="1" w:qFormat="1"/>
     <w:lsdException w:name="index 1" w:semiHidden="1" w:unhideWhenUsed="1"/>
     <w:lsdException w:name="index 2" w:semiHidden="1" w:unhideWhenUsed="1"/>
     <w:lsdException w:name="index 3" w:semiHidden="1" w:unhideWhenUsed="1"/>
@@ -6021,22 +6016,22 @@
     <w:lsdException w:name="index 7" w:semiHidden="1" w:unhideWhenUsed="1"/>
     <w:lsdException w:name="index 8" w:semiHidden="1" w:unhideWhenUsed="1"/>
     <w:lsdException w:name="index 9" w:semiHidden="1" w:unhideWhenUsed="1"/>
-    <w:lsdException w:name="toc 1" w:uiPriority="39" w:semiHidden="1" w:unhideWhenUsed="1"/>
-    <w:lsdException w:name="toc 2" w:uiPriority="39" w:semiHidden="1" w:unhideWhenUsed="1"/>
-    <w:lsdException w:name="toc 3" w:uiPriority="39" w:semiHidden="1" w:unhideWhenUsed="1"/>
-    <w:lsdException w:name="toc 4" w:uiPriority="39" w:semiHidden="1" w:unhideWhenUsed="1"/>
-    <w:lsdException w:name="toc 5" w:uiPriority="39" w:semiHidden="1" w:unhideWhenUsed="1"/>
-    <w:lsdException w:name="toc 6" w:uiPriority="39" w:semiHidden="1" w:unhideWhenUsed="1"/>
-    <w:lsdException w:name="toc 7" w:uiPriority="39" w:semiHidden="1" w:unhideWhenUsed="1"/>
-    <w:lsdException w:name="toc 8" w:uiPriority="39" w:semiHidden="1" w:unhideWhenUsed="1"/>
-    <w:lsdException w:name="toc 9" w:uiPriority="39" w:semiHidden="1" w:unhideWhenUsed="1"/>
+    <w:lsdException w:name="toc 1" w:semiHidden="1" w:uiPriority="39" w:unhideWhenUsed="1"/>
+    <w:lsdException w:name="toc 2" w:semiHidden="1" w:uiPriority="39" w:unhideWhenUsed="1"/>
+    <w:lsdException w:name="toc 3" w:semiHidden="1" w:uiPriority="39" w:unhideWhenUsed="1"/>
+    <w:lsdException w:name="toc 4" w:semiHidden="1" w:uiPriority="39" w:unhideWhenUsed="1"/>
+    <w:lsdException w:name="toc 5" w:semiHidden="1" w:uiPriority="39" w:unhideWhenUsed="1"/>
+    <w:lsdException w:name="toc 6" w:semiHidden="1" w:uiPriority="39" w:unhideWhenUsed="1"/>
+    <w:lsdException w:name="toc 7" w:semiHidden="1" w:uiPriority="39" w:unhideWhenUsed="1"/>
+    <w:lsdException w:name="toc 8" w:semiHidden="1" w:uiPriority="39" w:unhideWhenUsed="1"/>
+    <w:lsdException w:name="toc 9" w:semiHidden="1" w:uiPriority="39" w:unhideWhenUsed="1"/>
     <w:lsdException w:name="Normal Indent" w:semiHidden="1" w:unhideWhenUsed="1"/>
     <w:lsdException w:name="footnote text" w:semiHidden="1" w:unhideWhenUsed="1"/>
     <w:lsdException w:name="annotation text" w:semiHidden="1" w:unhideWhenUsed="1"/>
     <w:lsdException w:name="header" w:semiHidden="1" w:unhideWhenUsed="1"/>
     <w:lsdException w:name="footer" w:semiHidden="1" w:unhideWhenUsed="1"/>
     <w:lsdException w:name="index heading" w:semiHidden="1" w:unhideWhenUsed="1"/>
-    <w:lsdException w:name="caption" w:uiPriority="35" w:semiHidden="1" w:unhideWhenUsed="1" w:qFormat="1"/>
+    <w:lsdException w:name="caption" w:semiHidden="1" w:uiPriority="35" w:unhideWhenUsed="1" w:qFormat="1"/>
     <w:lsdException w:name="table of figures" w:semiHidden="1" w:unhideWhenUsed="1"/>
     <w:lsdException w:name="envelope address" w:semiHidden="1" w:unhideWhenUsed="1"/>
     <w:lsdException w:name="envelope return" w:semiHidden="1" w:unhideWhenUsed="1"/>
@@ -6067,7 +6062,7 @@
     <w:lsdException w:name="Title" w:uiPriority="10" w:qFormat="1"/>
     <w:lsdException w:name="Closing" w:semiHidden="1" w:unhideWhenUsed="1"/>
     <w:lsdException w:name="Signature" w:semiHidden="1" w:unhideWhenUsed="1"/>
-    <w:lsdException w:name="Default Paragraph Font" w:uiPriority="1" w:semiHidden="1" w:unhideWhenUsed="1"/>
+    <w:lsdException w:name="Default Paragraph Font" w:semiHidden="1" w:uiPriority="1" w:unhideWhenUsed="1"/>
     <w:lsdException w:name="Body Text" w:semiHidden="1" w:unhideWhenUsed="1"/>
     <w:lsdException w:name="Body Text Indent" w:semiHidden="1" w:unhideWhenUsed="1"/>
     <w:lsdException w:name="List Continue" w:semiHidden="1" w:unhideWhenUsed="1"/>
@@ -6267,8 +6262,8 @@
     <w:lsdException w:name="Subtle Reference" w:uiPriority="31" w:qFormat="1"/>
     <w:lsdException w:name="Intense Reference" w:uiPriority="32" w:qFormat="1"/>
     <w:lsdException w:name="Book Title" w:uiPriority="33" w:qFormat="1"/>
-    <w:lsdException w:name="Bibliography" w:uiPriority="37" w:semiHidden="1" w:unhideWhenUsed="1"/>
-    <w:lsdException w:name="TOC Heading" w:uiPriority="39" w:semiHidden="1" w:unhideWhenUsed="1" w:qFormat="1"/>
+    <w:lsdException w:name="Bibliography" w:semiHidden="1" w:uiPriority="37" w:unhideWhenUsed="1"/>
+    <w:lsdException w:name="TOC Heading" w:semiHidden="1" w:uiPriority="39" w:unhideWhenUsed="1" w:qFormat="1"/>
     <w:lsdException w:name="Plain Table 1" w:uiPriority="41"/>
     <w:lsdException w:name="Plain Table 2" w:uiPriority="42"/>
     <w:lsdException w:name="Plain Table 3" w:uiPriority="43"/>
@@ -6373,23 +6368,18 @@
     <w:lsdException w:name="List Table 5 Dark Accent 6" w:uiPriority="50"/>
     <w:lsdException w:name="List Table 6 Colorful Accent 6" w:uiPriority="51"/>
     <w:lsdException w:name="List Table 7 Colorful Accent 6" w:uiPriority="52"/>
-    <w:lsdException w:name="Mention" w:semiHidden="1" w:unhideWhenUsed="1"/>
-    <w:lsdException w:name="Smart Hyperlink" w:semiHidden="1" w:unhideWhenUsed="1"/>
-    <w:lsdException w:name="Hashtag" w:semiHidden="1" w:unhideWhenUsed="1"/>
-    <w:lsdException w:name="Unresolved Mention" w:semiHidden="1" w:unhideWhenUsed="1"/>
-    <w:lsdException w:name="Smart Link" w:semiHidden="1" w:unhideWhenUsed="1"/>
   </w:latentStyles>
-  <w:style w:type="paragraph" w:styleId="Normal" w:default="1">
+  <w:style w:type="paragraph" w:default="1" w:styleId="Normal">
     <w:name w:val="Normal"/>
     <w:qFormat/>
   </w:style>
-  <w:style w:type="character" w:styleId="DefaultParagraphFont" w:default="1">
+  <w:style w:type="character" w:default="1" w:styleId="DefaultParagraphFont">
     <w:name w:val="Default Paragraph Font"/>
     <w:uiPriority w:val="1"/>
     <w:semiHidden/>
     <w:unhideWhenUsed/>
   </w:style>
-  <w:style w:type="table" w:styleId="TableNormal" w:default="1">
+  <w:style w:type="table" w:default="1" w:styleId="TableNormal">
     <w:name w:val="Normal Table"/>
     <w:uiPriority w:val="99"/>
     <w:semiHidden/>
@@ -6404,7 +6394,7 @@
       </w:tblCellMar>
     </w:tblPr>
   </w:style>
-  <w:style w:type="numbering" w:styleId="NoList" w:default="1">
+  <w:style w:type="numbering" w:default="1" w:styleId="NoList">
     <w:name w:val="No List"/>
     <w:uiPriority w:val="99"/>
     <w:semiHidden/>
@@ -6935,13 +6925,39 @@
 </file>
 
 <file path=customXml/itemProps1.xml><?xml version="1.0" encoding="utf-8"?>
-<ds:datastoreItem xmlns:ds="http://schemas.openxmlformats.org/officeDocument/2006/customXml" ds:itemID="{4B308525-7DE7-48EA-B25B-3447F33D528E}"/>
+<ds:datastoreItem xmlns:ds="http://schemas.openxmlformats.org/officeDocument/2006/customXml" ds:itemID="{4B308525-7DE7-48EA-B25B-3447F33D528E}">
+  <ds:schemaRefs>
+    <ds:schemaRef ds:uri="http://schemas.microsoft.com/office/2006/metadata/contentType"/>
+    <ds:schemaRef ds:uri="http://schemas.microsoft.com/office/2006/metadata/properties/metaAttributes"/>
+    <ds:schemaRef ds:uri="http://www.w3.org/2001/XMLSchema"/>
+    <ds:schemaRef ds:uri="http://schemas.microsoft.com/office/2006/metadata/properties"/>
+    <ds:schemaRef ds:uri="3fc7e866-503d-42e8-8ddc-e597cec3ae2b"/>
+    <ds:schemaRef ds:uri="e81ad05a-b76c-4e47-a4f4-e427b6d5f4dd"/>
+    <ds:schemaRef ds:uri="http://schemas.microsoft.com/office/2006/documentManagement/types"/>
+    <ds:schemaRef ds:uri="http://schemas.microsoft.com/office/infopath/2007/PartnerControls"/>
+    <ds:schemaRef ds:uri="http://schemas.openxmlformats.org/package/2006/metadata/core-properties"/>
+    <ds:schemaRef ds:uri="http://purl.org/dc/elements/1.1/"/>
+    <ds:schemaRef ds:uri="http://purl.org/dc/terms/"/>
+    <ds:schemaRef ds:uri="http://schemas.microsoft.com/internal/obd"/>
+  </ds:schemaRefs>
+</ds:datastoreItem>
 </file>
 
 <file path=customXml/itemProps2.xml><?xml version="1.0" encoding="utf-8"?>
-<ds:datastoreItem xmlns:ds="http://schemas.openxmlformats.org/officeDocument/2006/customXml" ds:itemID="{8B6A6D4C-F9B3-4DC4-9DC4-3AC96C79C798}"/>
+<ds:datastoreItem xmlns:ds="http://schemas.openxmlformats.org/officeDocument/2006/customXml" ds:itemID="{8B6A6D4C-F9B3-4DC4-9DC4-3AC96C79C798}">
+  <ds:schemaRefs>
+    <ds:schemaRef ds:uri="http://schemas.microsoft.com/sharepoint/v3/contenttype/forms"/>
+  </ds:schemaRefs>
+</ds:datastoreItem>
 </file>
 
 <file path=customXml/itemProps3.xml><?xml version="1.0" encoding="utf-8"?>
-<ds:datastoreItem xmlns:ds="http://schemas.openxmlformats.org/officeDocument/2006/customXml" ds:itemID="{D42D8529-2D63-4C12-8D5D-53C8F02A1685}"/>
+<ds:datastoreItem xmlns:ds="http://schemas.openxmlformats.org/officeDocument/2006/customXml" ds:itemID="{D42D8529-2D63-4C12-8D5D-53C8F02A1685}">
+  <ds:schemaRefs>
+    <ds:schemaRef ds:uri="http://schemas.microsoft.com/office/2006/metadata/properties"/>
+    <ds:schemaRef ds:uri="http://schemas.microsoft.com/office/infopath/2007/PartnerControls"/>
+    <ds:schemaRef ds:uri="e81ad05a-b76c-4e47-a4f4-e427b6d5f4dd"/>
+    <ds:schemaRef ds:uri="3fc7e866-503d-42e8-8ddc-e597cec3ae2b"/>
+  </ds:schemaRefs>
+</ds:datastoreItem>
 </file>
</xml_diff>